<commit_message>
Criação do script do banco de dados e criação de uma segunda verção da modelagem logica
</commit_message>
<xml_diff>
--- a/Sprint1-main/Documentação/Documentacao_Sprint1.docx
+++ b/Sprint1-main/Documentação/Documentacao_Sprint1.docx
@@ -7,7 +7,7 @@
         <w:spacing w:before="0" w:after="0" w:line="360" w:lineRule="auto"/>
         <w:jc w:val="center"/>
         <w:rPr>
-          <w:rFonts w:ascii="Arial" w:hAnsi="Arial" w:eastAsia="Arial" w:cs="Arial"/>
+          <w:rFonts w:ascii="Arial" w:eastAsia="Arial" w:hAnsi="Arial" w:cs="Arial"/>
           <w:b/>
           <w:bCs/>
           <w:color w:val="auto"/>
@@ -21,7 +21,7 @@
         <w:spacing w:before="0" w:after="0" w:line="360" w:lineRule="auto"/>
         <w:jc w:val="center"/>
         <w:rPr>
-          <w:rFonts w:ascii="Arial" w:hAnsi="Arial" w:eastAsia="Arial" w:cs="Arial"/>
+          <w:rFonts w:ascii="Arial" w:eastAsia="Arial" w:hAnsi="Arial" w:cs="Arial"/>
           <w:color w:val="auto"/>
           <w:sz w:val="28"/>
           <w:szCs w:val="28"/>
@@ -29,7 +29,7 @@
       </w:pPr>
       <w:r>
         <w:rPr>
-          <w:rFonts w:ascii="Arial" w:hAnsi="Arial" w:eastAsia="Arial" w:cs="Arial"/>
+          <w:rFonts w:ascii="Arial" w:eastAsia="Arial" w:hAnsi="Arial" w:cs="Arial"/>
           <w:b/>
           <w:bCs/>
           <w:color w:val="auto"/>
@@ -40,7 +40,7 @@
       </w:r>
       <w:r>
         <w:rPr>
-          <w:rFonts w:ascii="Arial" w:hAnsi="Arial" w:eastAsia="Arial" w:cs="Arial"/>
+          <w:rFonts w:ascii="Arial" w:eastAsia="Arial" w:hAnsi="Arial" w:cs="Arial"/>
           <w:color w:val="auto"/>
           <w:sz w:val="28"/>
           <w:szCs w:val="28"/>
@@ -53,7 +53,7 @@
         <w:spacing w:before="0" w:after="0" w:line="360" w:lineRule="auto"/>
         <w:jc w:val="center"/>
         <w:rPr>
-          <w:rFonts w:ascii="Arial" w:hAnsi="Arial" w:eastAsia="Arial" w:cs="Arial"/>
+          <w:rFonts w:ascii="Arial" w:eastAsia="Arial" w:hAnsi="Arial" w:cs="Arial"/>
           <w:color w:val="auto"/>
           <w:sz w:val="28"/>
           <w:szCs w:val="28"/>
@@ -61,7 +61,7 @@
       </w:pPr>
       <w:r>
         <w:rPr>
-          <w:rFonts w:ascii="Arial" w:hAnsi="Arial" w:eastAsia="Arial" w:cs="Arial"/>
+          <w:rFonts w:ascii="Arial" w:eastAsia="Arial" w:hAnsi="Arial" w:cs="Arial"/>
           <w:b/>
           <w:bCs/>
           <w:color w:val="auto"/>
@@ -72,7 +72,7 @@
       </w:r>
       <w:r>
         <w:rPr>
-          <w:rFonts w:ascii="Arial" w:hAnsi="Arial" w:eastAsia="Arial" w:cs="Arial"/>
+          <w:rFonts w:ascii="Arial" w:eastAsia="Arial" w:hAnsi="Arial" w:cs="Arial"/>
           <w:color w:val="auto"/>
           <w:sz w:val="28"/>
           <w:szCs w:val="28"/>
@@ -85,7 +85,7 @@
         <w:spacing w:before="0" w:after="0" w:line="360" w:lineRule="auto"/>
         <w:jc w:val="center"/>
         <w:rPr>
-          <w:rFonts w:ascii="Arial" w:hAnsi="Arial" w:eastAsia="Arial" w:cs="Arial"/>
+          <w:rFonts w:ascii="Arial" w:eastAsia="Arial" w:hAnsi="Arial" w:cs="Arial"/>
           <w:color w:val="auto"/>
           <w:sz w:val="28"/>
           <w:szCs w:val="28"/>
@@ -93,7 +93,7 @@
       </w:pPr>
       <w:r>
         <w:rPr>
-          <w:rFonts w:ascii="Arial" w:hAnsi="Arial" w:eastAsia="Arial" w:cs="Arial"/>
+          <w:rFonts w:ascii="Arial" w:eastAsia="Arial" w:hAnsi="Arial" w:cs="Arial"/>
           <w:b/>
           <w:bCs/>
           <w:color w:val="auto"/>
@@ -105,7 +105,7 @@
       <w:proofErr w:type="spellStart"/>
       <w:r>
         <w:rPr>
-          <w:rFonts w:ascii="Arial" w:hAnsi="Arial" w:eastAsia="Arial" w:cs="Arial"/>
+          <w:rFonts w:ascii="Arial" w:eastAsia="Arial" w:hAnsi="Arial" w:cs="Arial"/>
           <w:b/>
           <w:bCs/>
           <w:color w:val="auto"/>
@@ -117,7 +117,7 @@
       <w:proofErr w:type="spellEnd"/>
       <w:r>
         <w:rPr>
-          <w:rFonts w:ascii="Arial" w:hAnsi="Arial" w:eastAsia="Arial" w:cs="Arial"/>
+          <w:rFonts w:ascii="Arial" w:eastAsia="Arial" w:hAnsi="Arial" w:cs="Arial"/>
           <w:b/>
           <w:bCs/>
           <w:color w:val="auto"/>
@@ -129,7 +129,7 @@
       <w:proofErr w:type="spellStart"/>
       <w:r>
         <w:rPr>
-          <w:rFonts w:ascii="Arial" w:hAnsi="Arial" w:eastAsia="Arial" w:cs="Arial"/>
+          <w:rFonts w:ascii="Arial" w:eastAsia="Arial" w:hAnsi="Arial" w:cs="Arial"/>
           <w:b/>
           <w:bCs/>
           <w:color w:val="auto"/>
@@ -141,7 +141,7 @@
       <w:proofErr w:type="spellEnd"/>
       <w:r>
         <w:rPr>
-          <w:rFonts w:ascii="Arial" w:hAnsi="Arial" w:eastAsia="Arial" w:cs="Arial"/>
+          <w:rFonts w:ascii="Arial" w:eastAsia="Arial" w:hAnsi="Arial" w:cs="Arial"/>
           <w:b/>
           <w:bCs/>
           <w:color w:val="auto"/>
@@ -153,7 +153,7 @@
       <w:proofErr w:type="spellStart"/>
       <w:r>
         <w:rPr>
-          <w:rFonts w:ascii="Arial" w:hAnsi="Arial" w:eastAsia="Arial" w:cs="Arial"/>
+          <w:rFonts w:ascii="Arial" w:eastAsia="Arial" w:hAnsi="Arial" w:cs="Arial"/>
           <w:b/>
           <w:bCs/>
           <w:color w:val="auto"/>
@@ -165,7 +165,7 @@
       <w:proofErr w:type="spellEnd"/>
       <w:r>
         <w:rPr>
-          <w:rFonts w:ascii="Arial" w:hAnsi="Arial" w:eastAsia="Arial" w:cs="Arial"/>
+          <w:rFonts w:ascii="Arial" w:eastAsia="Arial" w:hAnsi="Arial" w:cs="Arial"/>
           <w:b/>
           <w:bCs/>
           <w:color w:val="auto"/>
@@ -176,7 +176,7 @@
       </w:r>
       <w:r>
         <w:rPr>
-          <w:rFonts w:ascii="Arial" w:hAnsi="Arial" w:eastAsia="Arial" w:cs="Arial"/>
+          <w:rFonts w:ascii="Arial" w:eastAsia="Arial" w:hAnsi="Arial" w:cs="Arial"/>
           <w:color w:val="auto"/>
           <w:sz w:val="28"/>
           <w:szCs w:val="28"/>
@@ -189,7 +189,7 @@
         <w:spacing w:before="0" w:after="0" w:line="360" w:lineRule="auto"/>
         <w:jc w:val="center"/>
         <w:rPr>
-          <w:rFonts w:ascii="Arial" w:hAnsi="Arial" w:eastAsia="Arial" w:cs="Arial"/>
+          <w:rFonts w:ascii="Arial" w:eastAsia="Arial" w:hAnsi="Arial" w:cs="Arial"/>
           <w:color w:val="auto"/>
           <w:sz w:val="28"/>
           <w:szCs w:val="28"/>
@@ -197,7 +197,7 @@
       </w:pPr>
       <w:r>
         <w:rPr>
-          <w:rFonts w:ascii="Arial" w:hAnsi="Arial" w:eastAsia="Arial" w:cs="Arial"/>
+          <w:rFonts w:ascii="Arial" w:eastAsia="Arial" w:hAnsi="Arial" w:cs="Arial"/>
           <w:b/>
           <w:bCs/>
           <w:color w:val="auto"/>
@@ -208,7 +208,7 @@
       </w:r>
       <w:r>
         <w:rPr>
-          <w:rFonts w:ascii="Arial" w:hAnsi="Arial" w:eastAsia="Arial" w:cs="Arial"/>
+          <w:rFonts w:ascii="Arial" w:eastAsia="Arial" w:hAnsi="Arial" w:cs="Arial"/>
           <w:color w:val="auto"/>
           <w:sz w:val="28"/>
           <w:szCs w:val="28"/>
@@ -221,7 +221,7 @@
         <w:spacing w:before="0" w:after="0" w:line="360" w:lineRule="auto"/>
         <w:jc w:val="center"/>
         <w:rPr>
-          <w:rFonts w:ascii="Arial" w:hAnsi="Arial" w:eastAsia="Arial" w:cs="Arial"/>
+          <w:rFonts w:ascii="Arial" w:eastAsia="Arial" w:hAnsi="Arial" w:cs="Arial"/>
           <w:color w:val="auto"/>
           <w:sz w:val="28"/>
           <w:szCs w:val="28"/>
@@ -229,7 +229,7 @@
       </w:pPr>
       <w:r>
         <w:rPr>
-          <w:rFonts w:ascii="Arial" w:hAnsi="Arial" w:eastAsia="Arial" w:cs="Arial"/>
+          <w:rFonts w:ascii="Arial" w:eastAsia="Arial" w:hAnsi="Arial" w:cs="Arial"/>
           <w:b/>
           <w:bCs/>
           <w:color w:val="auto"/>
@@ -240,7 +240,7 @@
       </w:r>
       <w:r>
         <w:rPr>
-          <w:rFonts w:ascii="Arial" w:hAnsi="Arial" w:eastAsia="Arial" w:cs="Arial"/>
+          <w:rFonts w:ascii="Arial" w:eastAsia="Arial" w:hAnsi="Arial" w:cs="Arial"/>
           <w:color w:val="auto"/>
           <w:sz w:val="28"/>
           <w:szCs w:val="28"/>
@@ -253,7 +253,7 @@
         <w:spacing w:before="0" w:after="0" w:line="360" w:lineRule="auto"/>
         <w:jc w:val="center"/>
         <w:rPr>
-          <w:rFonts w:ascii="Arial" w:hAnsi="Arial" w:eastAsia="Arial" w:cs="Arial"/>
+          <w:rFonts w:ascii="Arial" w:eastAsia="Arial" w:hAnsi="Arial" w:cs="Arial"/>
           <w:color w:val="auto"/>
           <w:sz w:val="28"/>
           <w:szCs w:val="28"/>
@@ -261,7 +261,7 @@
       </w:pPr>
       <w:r>
         <w:rPr>
-          <w:rFonts w:ascii="Arial" w:hAnsi="Arial" w:eastAsia="Arial" w:cs="Arial"/>
+          <w:rFonts w:ascii="Arial" w:eastAsia="Arial" w:hAnsi="Arial" w:cs="Arial"/>
           <w:b/>
           <w:bCs/>
           <w:color w:val="auto"/>
@@ -273,7 +273,7 @@
       <w:proofErr w:type="spellStart"/>
       <w:r>
         <w:rPr>
-          <w:rFonts w:ascii="Arial" w:hAnsi="Arial" w:eastAsia="Arial" w:cs="Arial"/>
+          <w:rFonts w:ascii="Arial" w:eastAsia="Arial" w:hAnsi="Arial" w:cs="Arial"/>
           <w:b/>
           <w:bCs/>
           <w:color w:val="auto"/>
@@ -285,7 +285,7 @@
       <w:proofErr w:type="spellEnd"/>
       <w:r>
         <w:rPr>
-          <w:rFonts w:ascii="Arial" w:hAnsi="Arial" w:eastAsia="Arial" w:cs="Arial"/>
+          <w:rFonts w:ascii="Arial" w:eastAsia="Arial" w:hAnsi="Arial" w:cs="Arial"/>
           <w:color w:val="auto"/>
           <w:sz w:val="28"/>
           <w:szCs w:val="28"/>
@@ -298,7 +298,7 @@
         <w:spacing w:before="0" w:after="0" w:line="360" w:lineRule="auto"/>
         <w:jc w:val="center"/>
         <w:rPr>
-          <w:rFonts w:ascii="Arial" w:hAnsi="Arial" w:eastAsia="Arial" w:cs="Arial"/>
+          <w:rFonts w:ascii="Arial" w:eastAsia="Arial" w:hAnsi="Arial" w:cs="Arial"/>
           <w:color w:val="auto"/>
           <w:sz w:val="28"/>
           <w:szCs w:val="28"/>
@@ -306,7 +306,7 @@
       </w:pPr>
       <w:r>
         <w:rPr>
-          <w:rFonts w:ascii="Arial" w:hAnsi="Arial" w:eastAsia="Arial" w:cs="Arial"/>
+          <w:rFonts w:ascii="Arial" w:eastAsia="Arial" w:hAnsi="Arial" w:cs="Arial"/>
           <w:b/>
           <w:bCs/>
           <w:color w:val="auto"/>
@@ -317,7 +317,7 @@
       </w:r>
       <w:r>
         <w:rPr>
-          <w:rFonts w:ascii="Arial" w:hAnsi="Arial" w:eastAsia="Arial" w:cs="Arial"/>
+          <w:rFonts w:ascii="Arial" w:eastAsia="Arial" w:hAnsi="Arial" w:cs="Arial"/>
           <w:color w:val="auto"/>
           <w:sz w:val="28"/>
           <w:szCs w:val="28"/>
@@ -330,7 +330,7 @@
         <w:spacing w:before="0" w:after="160" w:line="259" w:lineRule="auto"/>
         <w:jc w:val="center"/>
         <w:rPr>
-          <w:rFonts w:ascii="Arial" w:hAnsi="Arial" w:eastAsia="Arial" w:cs="Arial"/>
+          <w:rFonts w:ascii="Arial" w:eastAsia="Arial" w:hAnsi="Arial" w:cs="Arial"/>
           <w:color w:val="auto"/>
           <w:sz w:val="24"/>
           <w:szCs w:val="24"/>
@@ -342,7 +342,7 @@
         <w:spacing w:before="0" w:after="160" w:line="259" w:lineRule="auto"/>
         <w:jc w:val="center"/>
         <w:rPr>
-          <w:rFonts w:ascii="Arial" w:hAnsi="Arial" w:eastAsia="Arial" w:cs="Arial"/>
+          <w:rFonts w:ascii="Arial" w:eastAsia="Arial" w:hAnsi="Arial" w:cs="Arial"/>
           <w:color w:val="auto"/>
           <w:sz w:val="24"/>
           <w:szCs w:val="24"/>
@@ -354,7 +354,7 @@
         <w:spacing w:before="0" w:after="160" w:line="259" w:lineRule="auto"/>
         <w:jc w:val="center"/>
         <w:rPr>
-          <w:rFonts w:ascii="Arial" w:hAnsi="Arial" w:eastAsia="Arial" w:cs="Arial"/>
+          <w:rFonts w:ascii="Arial" w:eastAsia="Arial" w:hAnsi="Arial" w:cs="Arial"/>
           <w:color w:val="auto"/>
           <w:sz w:val="24"/>
           <w:szCs w:val="24"/>
@@ -366,7 +366,7 @@
         <w:spacing w:before="0" w:after="160" w:line="259" w:lineRule="auto"/>
         <w:jc w:val="center"/>
         <w:rPr>
-          <w:rFonts w:ascii="Arial" w:hAnsi="Arial" w:eastAsia="Arial" w:cs="Arial"/>
+          <w:rFonts w:ascii="Arial" w:eastAsia="Arial" w:hAnsi="Arial" w:cs="Arial"/>
           <w:color w:val="auto"/>
           <w:sz w:val="24"/>
           <w:szCs w:val="24"/>
@@ -378,7 +378,7 @@
         <w:spacing w:before="0" w:after="160" w:line="259" w:lineRule="auto"/>
         <w:jc w:val="center"/>
         <w:rPr>
-          <w:rFonts w:ascii="Arial" w:hAnsi="Arial" w:eastAsia="Arial" w:cs="Arial"/>
+          <w:rFonts w:ascii="Arial" w:eastAsia="Arial" w:hAnsi="Arial" w:cs="Arial"/>
           <w:color w:val="auto"/>
           <w:sz w:val="24"/>
           <w:szCs w:val="24"/>
@@ -390,7 +390,7 @@
         <w:spacing w:before="0" w:after="160" w:line="259" w:lineRule="auto"/>
         <w:jc w:val="center"/>
         <w:rPr>
-          <w:rFonts w:ascii="Arial" w:hAnsi="Arial" w:eastAsia="Arial" w:cs="Arial"/>
+          <w:rFonts w:ascii="Arial" w:eastAsia="Arial" w:hAnsi="Arial" w:cs="Arial"/>
           <w:color w:val="auto"/>
           <w:sz w:val="24"/>
           <w:szCs w:val="24"/>
@@ -402,7 +402,7 @@
         <w:spacing w:before="0" w:after="160" w:line="259" w:lineRule="auto"/>
         <w:jc w:val="center"/>
         <w:rPr>
-          <w:rFonts w:ascii="Arial" w:hAnsi="Arial" w:eastAsia="Arial" w:cs="Arial"/>
+          <w:rFonts w:ascii="Arial" w:eastAsia="Arial" w:hAnsi="Arial" w:cs="Arial"/>
           <w:color w:val="auto"/>
           <w:sz w:val="24"/>
           <w:szCs w:val="24"/>
@@ -414,7 +414,7 @@
         <w:spacing w:before="0" w:after="160" w:line="259" w:lineRule="auto"/>
         <w:jc w:val="center"/>
         <w:rPr>
-          <w:rFonts w:ascii="Arial" w:hAnsi="Arial" w:eastAsia="Arial" w:cs="Arial"/>
+          <w:rFonts w:ascii="Arial" w:eastAsia="Arial" w:hAnsi="Arial" w:cs="Arial"/>
           <w:b/>
           <w:bCs/>
           <w:color w:val="auto"/>
@@ -424,7 +424,7 @@
       </w:pPr>
       <w:r>
         <w:rPr>
-          <w:rFonts w:ascii="Arial" w:hAnsi="Arial" w:eastAsia="Arial" w:cs="Arial"/>
+          <w:rFonts w:ascii="Arial" w:eastAsia="Arial" w:hAnsi="Arial" w:cs="Arial"/>
           <w:b/>
           <w:bCs/>
           <w:color w:val="auto"/>
@@ -435,7 +435,7 @@
       </w:r>
       <w:r>
         <w:rPr>
-          <w:rFonts w:ascii="Arial" w:hAnsi="Arial" w:eastAsia="Arial" w:cs="Arial"/>
+          <w:rFonts w:ascii="Arial" w:eastAsia="Arial" w:hAnsi="Arial" w:cs="Arial"/>
           <w:b/>
           <w:bCs/>
           <w:color w:val="auto"/>
@@ -446,7 +446,7 @@
       </w:r>
       <w:r>
         <w:rPr>
-          <w:rFonts w:ascii="Arial" w:hAnsi="Arial" w:eastAsia="Arial" w:cs="Arial"/>
+          <w:rFonts w:ascii="Arial" w:eastAsia="Arial" w:hAnsi="Arial" w:cs="Arial"/>
           <w:b/>
           <w:bCs/>
           <w:color w:val="auto"/>
@@ -458,7 +458,7 @@
       <w:proofErr w:type="spellStart"/>
       <w:r>
         <w:rPr>
-          <w:rFonts w:ascii="Arial" w:hAnsi="Arial" w:eastAsia="Arial" w:cs="Arial"/>
+          <w:rFonts w:ascii="Arial" w:eastAsia="Arial" w:hAnsi="Arial" w:cs="Arial"/>
           <w:b/>
           <w:bCs/>
           <w:color w:val="auto"/>
@@ -474,7 +474,7 @@
         <w:spacing w:before="0" w:after="160" w:line="259" w:lineRule="auto"/>
         <w:jc w:val="center"/>
         <w:rPr>
-          <w:rFonts w:ascii="Arial" w:hAnsi="Arial" w:eastAsia="Arial" w:cs="Arial"/>
+          <w:rFonts w:ascii="Arial" w:eastAsia="Arial" w:hAnsi="Arial" w:cs="Arial"/>
           <w:b/>
           <w:bCs/>
           <w:color w:val="auto"/>
@@ -488,7 +488,7 @@
         <w:spacing w:before="0" w:after="160" w:line="259" w:lineRule="auto"/>
         <w:jc w:val="center"/>
         <w:rPr>
-          <w:rFonts w:ascii="Arial" w:hAnsi="Arial" w:eastAsia="Arial" w:cs="Arial"/>
+          <w:rFonts w:ascii="Arial" w:eastAsia="Arial" w:hAnsi="Arial" w:cs="Arial"/>
           <w:b/>
           <w:bCs/>
           <w:color w:val="auto"/>
@@ -502,7 +502,7 @@
         <w:spacing w:before="0" w:after="160" w:line="259" w:lineRule="auto"/>
         <w:jc w:val="center"/>
         <w:rPr>
-          <w:rFonts w:ascii="Arial" w:hAnsi="Arial" w:eastAsia="Arial" w:cs="Arial"/>
+          <w:rFonts w:ascii="Arial" w:eastAsia="Arial" w:hAnsi="Arial" w:cs="Arial"/>
           <w:b/>
           <w:bCs/>
           <w:color w:val="auto"/>
@@ -516,7 +516,7 @@
         <w:spacing w:before="0" w:after="160" w:line="259" w:lineRule="auto"/>
         <w:jc w:val="center"/>
         <w:rPr>
-          <w:rFonts w:ascii="Arial" w:hAnsi="Arial" w:eastAsia="Arial" w:cs="Arial"/>
+          <w:rFonts w:ascii="Arial" w:eastAsia="Arial" w:hAnsi="Arial" w:cs="Arial"/>
           <w:b/>
           <w:bCs/>
           <w:color w:val="auto"/>
@@ -530,7 +530,7 @@
         <w:spacing w:before="0" w:after="160" w:line="259" w:lineRule="auto"/>
         <w:jc w:val="center"/>
         <w:rPr>
-          <w:rFonts w:ascii="Arial" w:hAnsi="Arial" w:eastAsia="Arial" w:cs="Arial"/>
+          <w:rFonts w:ascii="Arial" w:eastAsia="Arial" w:hAnsi="Arial" w:cs="Arial"/>
           <w:b/>
           <w:bCs/>
           <w:color w:val="auto"/>
@@ -544,7 +544,7 @@
         <w:spacing w:before="0" w:after="160" w:line="259" w:lineRule="auto"/>
         <w:jc w:val="center"/>
         <w:rPr>
-          <w:rFonts w:ascii="Arial" w:hAnsi="Arial" w:eastAsia="Arial" w:cs="Arial"/>
+          <w:rFonts w:ascii="Arial" w:eastAsia="Arial" w:hAnsi="Arial" w:cs="Arial"/>
           <w:b/>
           <w:bCs/>
           <w:color w:val="auto"/>
@@ -558,7 +558,7 @@
         <w:spacing w:before="0" w:after="160" w:line="259" w:lineRule="auto"/>
         <w:jc w:val="center"/>
         <w:rPr>
-          <w:rFonts w:ascii="Arial" w:hAnsi="Arial" w:eastAsia="Arial" w:cs="Arial"/>
+          <w:rFonts w:ascii="Arial" w:eastAsia="Arial" w:hAnsi="Arial" w:cs="Arial"/>
           <w:b/>
           <w:bCs/>
           <w:color w:val="auto"/>
@@ -572,7 +572,7 @@
         <w:spacing w:before="0" w:after="160" w:line="259" w:lineRule="auto"/>
         <w:jc w:val="center"/>
         <w:rPr>
-          <w:rFonts w:ascii="Arial" w:hAnsi="Arial" w:eastAsia="Arial" w:cs="Arial"/>
+          <w:rFonts w:ascii="Arial" w:eastAsia="Arial" w:hAnsi="Arial" w:cs="Arial"/>
           <w:b/>
           <w:bCs/>
           <w:color w:val="auto"/>
@@ -586,9 +586,9 @@
         <w:spacing w:before="0" w:after="160" w:line="259" w:lineRule="auto"/>
         <w:jc w:val="center"/>
         <w:rPr>
-          <w:rFonts w:ascii="Arial" w:hAnsi="Arial" w:eastAsia="Arial" w:cs="Arial"/>
-          <w:b w:val="1"/>
-          <w:bCs w:val="1"/>
+          <w:rFonts w:ascii="Arial" w:eastAsia="Arial" w:hAnsi="Arial" w:cs="Arial"/>
+          <w:b/>
+          <w:bCs/>
           <w:color w:val="auto"/>
           <w:sz w:val="36"/>
           <w:szCs w:val="36"/>
@@ -596,71 +596,60 @@
       </w:pPr>
       <w:r>
         <w:rPr>
-          <w:rFonts w:ascii="Arial" w:hAnsi="Arial" w:eastAsia="Arial" w:cs="Arial"/>
-          <w:b w:val="1"/>
-          <w:bCs w:val="1"/>
+          <w:rFonts w:ascii="Arial" w:eastAsia="Arial" w:hAnsi="Arial" w:cs="Arial"/>
+          <w:b/>
+          <w:bCs/>
           <w:color w:val="auto"/>
           <w:sz w:val="36"/>
           <w:szCs w:val="36"/>
         </w:rPr>
-        <w:t xml:space="preserve">São Paulo – </w:t>
-      </w:r>
-      <w:r>
-        <w:rPr>
-          <w:rFonts w:ascii="Arial" w:hAnsi="Arial" w:eastAsia="Arial" w:cs="Arial"/>
-          <w:b w:val="1"/>
-          <w:bCs w:val="1"/>
+        <w:t>São Paulo – S</w:t>
+      </w:r>
+      <w:r>
+        <w:rPr>
+          <w:rFonts w:ascii="Arial" w:eastAsia="Arial" w:hAnsi="Arial" w:cs="Arial"/>
+          <w:b/>
+          <w:bCs/>
           <w:color w:val="auto"/>
           <w:sz w:val="36"/>
           <w:szCs w:val="36"/>
         </w:rPr>
-        <w:t>S</w:t>
-      </w:r>
-      <w:r>
-        <w:rPr>
-          <w:rFonts w:ascii="Arial" w:hAnsi="Arial" w:eastAsia="Arial" w:cs="Arial"/>
-          <w:b w:val="1"/>
-          <w:bCs w:val="1"/>
+        <w:t>P</w:t>
+      </w:r>
+    </w:p>
+    <w:p>
+      <w:pPr>
+        <w:spacing w:before="0" w:after="160" w:line="259" w:lineRule="auto"/>
+        <w:jc w:val="center"/>
+        <w:rPr>
+          <w:rFonts w:ascii="Arial" w:eastAsia="Arial" w:hAnsi="Arial" w:cs="Arial"/>
+          <w:b/>
+          <w:bCs/>
+          <w:color w:val="auto"/>
+          <w:sz w:val="40"/>
+          <w:szCs w:val="40"/>
+        </w:rPr>
+      </w:pPr>
+      <w:r>
+        <w:rPr>
+          <w:rFonts w:ascii="Arial" w:eastAsia="Arial" w:hAnsi="Arial" w:cs="Arial"/>
+          <w:b/>
+          <w:bCs/>
           <w:color w:val="auto"/>
           <w:sz w:val="36"/>
           <w:szCs w:val="36"/>
         </w:rPr>
-        <w:t>P</w:t>
-      </w:r>
-    </w:p>
-    <w:p>
-      <w:pPr>
-        <w:spacing w:before="0" w:after="160" w:line="259" w:lineRule="auto"/>
-        <w:jc w:val="center"/>
-        <w:rPr>
-          <w:rFonts w:ascii="Arial" w:hAnsi="Arial" w:eastAsia="Arial" w:cs="Arial"/>
+        <w:t>2023</w:t>
+      </w:r>
+      <w:r>
+        <w:rPr>
+          <w:rFonts w:ascii="Arial" w:eastAsia="Arial" w:hAnsi="Arial" w:cs="Arial"/>
           <w:b/>
           <w:bCs/>
           <w:color w:val="auto"/>
           <w:sz w:val="40"/>
           <w:szCs w:val="40"/>
         </w:rPr>
-      </w:pPr>
-      <w:r>
-        <w:rPr>
-          <w:rFonts w:ascii="Arial" w:hAnsi="Arial" w:eastAsia="Arial" w:cs="Arial"/>
-          <w:b/>
-          <w:bCs/>
-          <w:color w:val="auto"/>
-          <w:sz w:val="36"/>
-          <w:szCs w:val="36"/>
-        </w:rPr>
-        <w:t>2023</w:t>
-      </w:r>
-      <w:r>
-        <w:rPr>
-          <w:rFonts w:ascii="Arial" w:hAnsi="Arial" w:eastAsia="Arial" w:cs="Arial"/>
-          <w:b/>
-          <w:bCs/>
-          <w:color w:val="auto"/>
-          <w:sz w:val="40"/>
-          <w:szCs w:val="40"/>
-        </w:rPr>
         <w:br w:type="page"/>
       </w:r>
     </w:p>
@@ -668,7 +657,7 @@
       <w:pPr>
         <w:spacing w:before="0" w:after="160" w:line="259" w:lineRule="auto"/>
         <w:rPr>
-          <w:rFonts w:ascii="Arial" w:hAnsi="Arial" w:eastAsia="Arial" w:cs="Arial"/>
+          <w:rFonts w:ascii="Arial" w:eastAsia="Arial" w:hAnsi="Arial" w:cs="Arial"/>
           <w:color w:val="auto"/>
           <w:sz w:val="24"/>
           <w:szCs w:val="24"/>
@@ -679,15 +668,15 @@
       <w:pPr>
         <w:spacing w:before="0" w:after="160" w:line="259" w:lineRule="auto"/>
         <w:rPr>
-          <w:rFonts w:ascii="Arial" w:hAnsi="Arial" w:eastAsia="Arial" w:cs="Arial"/>
-          <w:color w:val="auto"/>
-          <w:sz w:val="24"/>
-          <w:szCs w:val="24"/>
-        </w:rPr>
-      </w:pPr>
-      <w:r>
-        <w:rPr>
-          <w:rFonts w:ascii="Arial" w:hAnsi="Arial" w:eastAsia="Arial" w:cs="Arial"/>
+          <w:rFonts w:ascii="Arial" w:eastAsia="Arial" w:hAnsi="Arial" w:cs="Arial"/>
+          <w:color w:val="auto"/>
+          <w:sz w:val="24"/>
+          <w:szCs w:val="24"/>
+        </w:rPr>
+      </w:pPr>
+      <w:r>
+        <w:rPr>
+          <w:rFonts w:ascii="Arial" w:eastAsia="Arial" w:hAnsi="Arial" w:cs="Arial"/>
           <w:color w:val="auto"/>
           <w:sz w:val="24"/>
           <w:szCs w:val="24"/>
@@ -699,15 +688,15 @@
       <w:pPr>
         <w:pStyle w:val="Ttulo1"/>
         <w:rPr>
-          <w:rFonts w:ascii="Arial" w:hAnsi="Arial" w:eastAsia="Arial" w:cs="Arial"/>
-          <w:color w:val="auto"/>
-          <w:sz w:val="24"/>
-          <w:szCs w:val="24"/>
-        </w:rPr>
-      </w:pPr>
-      <w:r>
-        <w:rPr>
-          <w:rFonts w:ascii="Arial" w:hAnsi="Arial" w:eastAsia="Arial" w:cs="Arial"/>
+          <w:rFonts w:ascii="Arial" w:eastAsia="Arial" w:hAnsi="Arial" w:cs="Arial"/>
+          <w:color w:val="auto"/>
+          <w:sz w:val="24"/>
+          <w:szCs w:val="24"/>
+        </w:rPr>
+      </w:pPr>
+      <w:r>
+        <w:rPr>
+          <w:rFonts w:ascii="Arial" w:eastAsia="Arial" w:hAnsi="Arial" w:cs="Arial"/>
           <w:color w:val="auto"/>
           <w:sz w:val="24"/>
           <w:szCs w:val="24"/>
@@ -716,7 +705,7 @@
       </w:r>
       <w:r>
         <w:rPr>
-          <w:rFonts w:ascii="Arial" w:hAnsi="Arial" w:eastAsia="Arial" w:cs="Arial"/>
+          <w:rFonts w:ascii="Arial" w:eastAsia="Arial" w:hAnsi="Arial" w:cs="Arial"/>
           <w:color w:val="auto"/>
           <w:sz w:val="24"/>
           <w:szCs w:val="24"/>
@@ -725,7 +714,7 @@
       </w:r>
       <w:r>
         <w:rPr>
-          <w:rFonts w:ascii="Arial" w:hAnsi="Arial" w:eastAsia="Arial" w:cs="Arial"/>
+          <w:rFonts w:ascii="Arial" w:eastAsia="Arial" w:hAnsi="Arial" w:cs="Arial"/>
           <w:color w:val="auto"/>
           <w:sz w:val="24"/>
           <w:szCs w:val="24"/>
@@ -735,7 +724,7 @@
       <w:proofErr w:type="spellStart"/>
       <w:r>
         <w:rPr>
-          <w:rFonts w:ascii="Arial" w:hAnsi="Arial" w:eastAsia="Arial" w:cs="Arial"/>
+          <w:rFonts w:ascii="Arial" w:eastAsia="Arial" w:hAnsi="Arial" w:cs="Arial"/>
           <w:color w:val="auto"/>
           <w:sz w:val="24"/>
           <w:szCs w:val="24"/>
@@ -748,15 +737,15 @@
       <w:pPr>
         <w:pStyle w:val="Ttulo2"/>
         <w:rPr>
-          <w:rFonts w:ascii="Arial" w:hAnsi="Arial" w:eastAsia="Arial" w:cs="Arial"/>
-          <w:color w:val="auto"/>
-          <w:sz w:val="24"/>
-          <w:szCs w:val="24"/>
-        </w:rPr>
-      </w:pPr>
-      <w:r>
-        <w:rPr>
-          <w:rFonts w:ascii="Arial" w:hAnsi="Arial" w:eastAsia="Arial" w:cs="Arial"/>
+          <w:rFonts w:ascii="Arial" w:eastAsia="Arial" w:hAnsi="Arial" w:cs="Arial"/>
+          <w:color w:val="auto"/>
+          <w:sz w:val="24"/>
+          <w:szCs w:val="24"/>
+        </w:rPr>
+      </w:pPr>
+      <w:r>
+        <w:rPr>
+          <w:rFonts w:ascii="Arial" w:eastAsia="Arial" w:hAnsi="Arial" w:cs="Arial"/>
           <w:color w:val="auto"/>
           <w:sz w:val="24"/>
           <w:szCs w:val="24"/>
@@ -765,7 +754,7 @@
       </w:r>
       <w:r>
         <w:rPr>
-          <w:rFonts w:ascii="Arial" w:hAnsi="Arial" w:eastAsia="Arial" w:cs="Arial"/>
+          <w:rFonts w:ascii="Arial" w:eastAsia="Arial" w:hAnsi="Arial" w:cs="Arial"/>
           <w:color w:val="auto"/>
           <w:sz w:val="24"/>
           <w:szCs w:val="24"/>
@@ -776,17 +765,17 @@
     <w:p>
       <w:pPr>
         <w:rPr>
-          <w:rFonts w:ascii="Arial" w:hAnsi="Arial" w:eastAsia="Arial" w:cs="Arial"/>
-          <w:color w:val="auto"/>
-          <w:sz w:val="24"/>
-          <w:szCs w:val="24"/>
-        </w:rPr>
-      </w:pPr>
-    </w:p>
-    <w:p>
-      <w:pPr>
-        <w:rPr>
-          <w:rFonts w:ascii="Arial" w:hAnsi="Arial" w:eastAsia="Arial" w:cs="Arial"/>
+          <w:rFonts w:ascii="Arial" w:eastAsia="Arial" w:hAnsi="Arial" w:cs="Arial"/>
+          <w:color w:val="auto"/>
+          <w:sz w:val="24"/>
+          <w:szCs w:val="24"/>
+        </w:rPr>
+      </w:pPr>
+    </w:p>
+    <w:p>
+      <w:pPr>
+        <w:rPr>
+          <w:rFonts w:ascii="Arial" w:eastAsia="Arial" w:hAnsi="Arial" w:cs="Arial"/>
           <w:color w:val="auto"/>
           <w:sz w:val="24"/>
           <w:szCs w:val="24"/>
@@ -817,7 +806,7 @@
           <w:p>
             <w:pPr>
               <w:rPr>
-                <w:rFonts w:ascii="Arial" w:hAnsi="Arial" w:eastAsia="Arial" w:cs="Arial"/>
+                <w:rFonts w:ascii="Arial" w:eastAsia="Arial" w:hAnsi="Arial" w:cs="Arial"/>
                 <w:color w:val="auto"/>
                 <w:sz w:val="24"/>
                 <w:szCs w:val="24"/>
@@ -834,7 +823,7 @@
             <w:pPr>
               <w:cnfStyle w:val="100000000000" w:firstRow="1" w:lastRow="0" w:firstColumn="0" w:lastColumn="0" w:oddVBand="0" w:evenVBand="0" w:oddHBand="0" w:evenHBand="0" w:firstRowFirstColumn="0" w:firstRowLastColumn="0" w:lastRowFirstColumn="0" w:lastRowLastColumn="0"/>
               <w:rPr>
-                <w:rFonts w:ascii="Arial" w:hAnsi="Arial" w:eastAsia="Arial" w:cs="Arial"/>
+                <w:rFonts w:ascii="Arial" w:eastAsia="Arial" w:hAnsi="Arial" w:cs="Arial"/>
                 <w:color w:val="auto"/>
                 <w:sz w:val="24"/>
                 <w:szCs w:val="24"/>
@@ -855,7 +844,7 @@
           <w:p>
             <w:pPr>
               <w:rPr>
-                <w:rFonts w:ascii="Arial" w:hAnsi="Arial" w:eastAsia="Arial" w:cs="Arial"/>
+                <w:rFonts w:ascii="Arial" w:eastAsia="Arial" w:hAnsi="Arial" w:cs="Arial"/>
                 <w:color w:val="auto"/>
                 <w:sz w:val="24"/>
                 <w:szCs w:val="24"/>
@@ -863,7 +852,7 @@
             </w:pPr>
             <w:r>
               <w:rPr>
-                <w:rFonts w:ascii="Arial" w:hAnsi="Arial" w:eastAsia="Arial" w:cs="Arial"/>
+                <w:rFonts w:ascii="Arial" w:eastAsia="Arial" w:hAnsi="Arial" w:cs="Arial"/>
                 <w:color w:val="auto"/>
                 <w:sz w:val="24"/>
                 <w:szCs w:val="24"/>
@@ -880,7 +869,7 @@
             <w:pPr>
               <w:cnfStyle w:val="000000000000" w:firstRow="0" w:lastRow="0" w:firstColumn="0" w:lastColumn="0" w:oddVBand="0" w:evenVBand="0" w:oddHBand="0" w:evenHBand="0" w:firstRowFirstColumn="0" w:firstRowLastColumn="0" w:lastRowFirstColumn="0" w:lastRowLastColumn="0"/>
               <w:rPr>
-                <w:rFonts w:ascii="Arial" w:hAnsi="Arial" w:eastAsia="Arial" w:cs="Arial"/>
+                <w:rFonts w:ascii="Arial" w:eastAsia="Arial" w:hAnsi="Arial" w:cs="Arial"/>
                 <w:color w:val="auto"/>
                 <w:sz w:val="24"/>
                 <w:szCs w:val="24"/>
@@ -888,7 +877,7 @@
             </w:pPr>
             <w:r>
               <w:rPr>
-                <w:rFonts w:ascii="Arial" w:hAnsi="Arial" w:eastAsia="Arial" w:cs="Arial"/>
+                <w:rFonts w:ascii="Arial" w:eastAsia="Arial" w:hAnsi="Arial" w:cs="Arial"/>
                 <w:color w:val="auto"/>
                 <w:sz w:val="24"/>
                 <w:szCs w:val="24"/>
@@ -897,7 +886,7 @@
             </w:r>
             <w:r>
               <w:rPr>
-                <w:rFonts w:ascii="Arial" w:hAnsi="Arial" w:eastAsia="Arial" w:cs="Arial"/>
+                <w:rFonts w:ascii="Arial" w:eastAsia="Arial" w:hAnsi="Arial" w:cs="Arial"/>
                 <w:color w:val="auto"/>
                 <w:sz w:val="24"/>
                 <w:szCs w:val="24"/>
@@ -919,7 +908,7 @@
           <w:p>
             <w:pPr>
               <w:rPr>
-                <w:rFonts w:ascii="Arial" w:hAnsi="Arial" w:eastAsia="Arial" w:cs="Arial"/>
+                <w:rFonts w:ascii="Arial" w:eastAsia="Arial" w:hAnsi="Arial" w:cs="Arial"/>
                 <w:color w:val="auto"/>
                 <w:sz w:val="24"/>
                 <w:szCs w:val="24"/>
@@ -927,7 +916,7 @@
             </w:pPr>
             <w:r>
               <w:rPr>
-                <w:rFonts w:ascii="Arial" w:hAnsi="Arial" w:eastAsia="Arial" w:cs="Arial"/>
+                <w:rFonts w:ascii="Arial" w:eastAsia="Arial" w:hAnsi="Arial" w:cs="Arial"/>
                 <w:color w:val="auto"/>
                 <w:sz w:val="24"/>
                 <w:szCs w:val="24"/>
@@ -944,7 +933,7 @@
             <w:pPr>
               <w:cnfStyle w:val="000000000000" w:firstRow="0" w:lastRow="0" w:firstColumn="0" w:lastColumn="0" w:oddVBand="0" w:evenVBand="0" w:oddHBand="0" w:evenHBand="0" w:firstRowFirstColumn="0" w:firstRowLastColumn="0" w:lastRowFirstColumn="0" w:lastRowLastColumn="0"/>
               <w:rPr>
-                <w:rFonts w:ascii="Arial" w:hAnsi="Arial" w:eastAsia="Arial" w:cs="Arial"/>
+                <w:rFonts w:ascii="Arial" w:eastAsia="Arial" w:hAnsi="Arial" w:cs="Arial"/>
                 <w:color w:val="auto"/>
                 <w:sz w:val="24"/>
                 <w:szCs w:val="24"/>
@@ -952,7 +941,7 @@
             </w:pPr>
             <w:r>
               <w:rPr>
-                <w:rFonts w:ascii="Arial" w:hAnsi="Arial" w:eastAsia="Arial" w:cs="Arial"/>
+                <w:rFonts w:ascii="Arial" w:eastAsia="Arial" w:hAnsi="Arial" w:cs="Arial"/>
                 <w:color w:val="auto"/>
                 <w:sz w:val="24"/>
                 <w:szCs w:val="24"/>
@@ -974,7 +963,7 @@
           <w:p>
             <w:pPr>
               <w:rPr>
-                <w:rFonts w:ascii="Arial" w:hAnsi="Arial" w:eastAsia="Arial" w:cs="Arial"/>
+                <w:rFonts w:ascii="Arial" w:eastAsia="Arial" w:hAnsi="Arial" w:cs="Arial"/>
                 <w:color w:val="auto"/>
                 <w:sz w:val="24"/>
                 <w:szCs w:val="24"/>
@@ -982,7 +971,7 @@
             </w:pPr>
             <w:r>
               <w:rPr>
-                <w:rFonts w:ascii="Arial" w:hAnsi="Arial" w:eastAsia="Arial" w:cs="Arial"/>
+                <w:rFonts w:ascii="Arial" w:eastAsia="Arial" w:hAnsi="Arial" w:cs="Arial"/>
                 <w:color w:val="auto"/>
                 <w:sz w:val="24"/>
                 <w:szCs w:val="24"/>
@@ -991,7 +980,7 @@
             </w:r>
             <w:r>
               <w:rPr>
-                <w:rFonts w:ascii="Arial" w:hAnsi="Arial" w:eastAsia="Arial" w:cs="Arial"/>
+                <w:rFonts w:ascii="Arial" w:eastAsia="Arial" w:hAnsi="Arial" w:cs="Arial"/>
                 <w:color w:val="auto"/>
                 <w:sz w:val="24"/>
                 <w:szCs w:val="24"/>
@@ -1001,7 +990,7 @@
             <w:proofErr w:type="spellStart"/>
             <w:r>
               <w:rPr>
-                <w:rFonts w:ascii="Arial" w:hAnsi="Arial" w:eastAsia="Arial" w:cs="Arial"/>
+                <w:rFonts w:ascii="Arial" w:eastAsia="Arial" w:hAnsi="Arial" w:cs="Arial"/>
                 <w:color w:val="auto"/>
                 <w:sz w:val="24"/>
                 <w:szCs w:val="24"/>
@@ -1011,7 +1000,7 @@
             <w:proofErr w:type="spellEnd"/>
             <w:r>
               <w:rPr>
-                <w:rFonts w:ascii="Arial" w:hAnsi="Arial" w:eastAsia="Arial" w:cs="Arial"/>
+                <w:rFonts w:ascii="Arial" w:eastAsia="Arial" w:hAnsi="Arial" w:cs="Arial"/>
                 <w:color w:val="auto"/>
                 <w:sz w:val="24"/>
                 <w:szCs w:val="24"/>
@@ -1021,7 +1010,7 @@
             <w:proofErr w:type="spellStart"/>
             <w:r>
               <w:rPr>
-                <w:rFonts w:ascii="Arial" w:hAnsi="Arial" w:eastAsia="Arial" w:cs="Arial"/>
+                <w:rFonts w:ascii="Arial" w:eastAsia="Arial" w:hAnsi="Arial" w:cs="Arial"/>
                 <w:color w:val="auto"/>
                 <w:sz w:val="24"/>
                 <w:szCs w:val="24"/>
@@ -1030,7 +1019,7 @@
             </w:r>
             <w:r>
               <w:rPr>
-                <w:rFonts w:ascii="Arial" w:hAnsi="Arial" w:eastAsia="Arial" w:cs="Arial"/>
+                <w:rFonts w:ascii="Arial" w:eastAsia="Arial" w:hAnsi="Arial" w:cs="Arial"/>
                 <w:color w:val="auto"/>
                 <w:sz w:val="24"/>
                 <w:szCs w:val="24"/>
@@ -1039,7 +1028,7 @@
             </w:r>
             <w:r>
               <w:rPr>
-                <w:rFonts w:ascii="Arial" w:hAnsi="Arial" w:eastAsia="Arial" w:cs="Arial"/>
+                <w:rFonts w:ascii="Arial" w:eastAsia="Arial" w:hAnsi="Arial" w:cs="Arial"/>
                 <w:color w:val="auto"/>
                 <w:sz w:val="24"/>
                 <w:szCs w:val="24"/>
@@ -1049,7 +1038,7 @@
             <w:proofErr w:type="spellEnd"/>
             <w:r>
               <w:rPr>
-                <w:rFonts w:ascii="Arial" w:hAnsi="Arial" w:eastAsia="Arial" w:cs="Arial"/>
+                <w:rFonts w:ascii="Arial" w:eastAsia="Arial" w:hAnsi="Arial" w:cs="Arial"/>
                 <w:color w:val="auto"/>
                 <w:sz w:val="24"/>
                 <w:szCs w:val="24"/>
@@ -1059,7 +1048,7 @@
             <w:proofErr w:type="spellStart"/>
             <w:r>
               <w:rPr>
-                <w:rFonts w:ascii="Arial" w:hAnsi="Arial" w:eastAsia="Arial" w:cs="Arial"/>
+                <w:rFonts w:ascii="Arial" w:eastAsia="Arial" w:hAnsi="Arial" w:cs="Arial"/>
                 <w:color w:val="auto"/>
                 <w:sz w:val="24"/>
                 <w:szCs w:val="24"/>
@@ -1069,7 +1058,7 @@
             <w:proofErr w:type="spellEnd"/>
             <w:r>
               <w:rPr>
-                <w:rFonts w:ascii="Arial" w:hAnsi="Arial" w:eastAsia="Arial" w:cs="Arial"/>
+                <w:rFonts w:ascii="Arial" w:eastAsia="Arial" w:hAnsi="Arial" w:cs="Arial"/>
                 <w:color w:val="auto"/>
                 <w:sz w:val="24"/>
                 <w:szCs w:val="24"/>
@@ -1086,7 +1075,7 @@
             <w:pPr>
               <w:cnfStyle w:val="000000000000" w:firstRow="0" w:lastRow="0" w:firstColumn="0" w:lastColumn="0" w:oddVBand="0" w:evenVBand="0" w:oddHBand="0" w:evenHBand="0" w:firstRowFirstColumn="0" w:firstRowLastColumn="0" w:lastRowFirstColumn="0" w:lastRowLastColumn="0"/>
               <w:rPr>
-                <w:rFonts w:ascii="Arial" w:hAnsi="Arial" w:eastAsia="Arial" w:cs="Arial"/>
+                <w:rFonts w:ascii="Arial" w:eastAsia="Arial" w:hAnsi="Arial" w:cs="Arial"/>
                 <w:color w:val="auto"/>
                 <w:sz w:val="24"/>
                 <w:szCs w:val="24"/>
@@ -1094,7 +1083,7 @@
             </w:pPr>
             <w:r>
               <w:rPr>
-                <w:rFonts w:ascii="Arial" w:hAnsi="Arial" w:eastAsia="Arial" w:cs="Arial"/>
+                <w:rFonts w:ascii="Arial" w:eastAsia="Arial" w:hAnsi="Arial" w:cs="Arial"/>
                 <w:color w:val="auto"/>
                 <w:sz w:val="24"/>
                 <w:szCs w:val="24"/>
@@ -1103,7 +1092,7 @@
             </w:r>
             <w:r>
               <w:rPr>
-                <w:rFonts w:ascii="Arial" w:hAnsi="Arial" w:eastAsia="Arial" w:cs="Arial"/>
+                <w:rFonts w:ascii="Arial" w:eastAsia="Arial" w:hAnsi="Arial" w:cs="Arial"/>
                 <w:color w:val="auto"/>
                 <w:sz w:val="24"/>
                 <w:szCs w:val="24"/>
@@ -1125,7 +1114,7 @@
           <w:p>
             <w:pPr>
               <w:rPr>
-                <w:rFonts w:ascii="Arial" w:hAnsi="Arial" w:eastAsia="Arial" w:cs="Arial"/>
+                <w:rFonts w:ascii="Arial" w:eastAsia="Arial" w:hAnsi="Arial" w:cs="Arial"/>
                 <w:color w:val="auto"/>
                 <w:sz w:val="24"/>
                 <w:szCs w:val="24"/>
@@ -1133,7 +1122,7 @@
             </w:pPr>
             <w:r>
               <w:rPr>
-                <w:rFonts w:ascii="Arial" w:hAnsi="Arial" w:eastAsia="Arial" w:cs="Arial"/>
+                <w:rFonts w:ascii="Arial" w:eastAsia="Arial" w:hAnsi="Arial" w:cs="Arial"/>
                 <w:color w:val="auto"/>
                 <w:sz w:val="24"/>
                 <w:szCs w:val="24"/>
@@ -1150,7 +1139,7 @@
             <w:pPr>
               <w:cnfStyle w:val="000000000000" w:firstRow="0" w:lastRow="0" w:firstColumn="0" w:lastColumn="0" w:oddVBand="0" w:evenVBand="0" w:oddHBand="0" w:evenHBand="0" w:firstRowFirstColumn="0" w:firstRowLastColumn="0" w:lastRowFirstColumn="0" w:lastRowLastColumn="0"/>
               <w:rPr>
-                <w:rFonts w:ascii="Arial" w:hAnsi="Arial" w:eastAsia="Arial" w:cs="Arial"/>
+                <w:rFonts w:ascii="Arial" w:eastAsia="Arial" w:hAnsi="Arial" w:cs="Arial"/>
                 <w:color w:val="auto"/>
                 <w:sz w:val="24"/>
                 <w:szCs w:val="24"/>
@@ -1158,7 +1147,7 @@
             </w:pPr>
             <w:r>
               <w:rPr>
-                <w:rFonts w:ascii="Arial" w:hAnsi="Arial" w:eastAsia="Arial" w:cs="Arial"/>
+                <w:rFonts w:ascii="Arial" w:eastAsia="Arial" w:hAnsi="Arial" w:cs="Arial"/>
                 <w:color w:val="auto"/>
                 <w:sz w:val="24"/>
                 <w:szCs w:val="24"/>
@@ -1180,7 +1169,7 @@
           <w:p>
             <w:pPr>
               <w:rPr>
-                <w:rFonts w:ascii="Arial" w:hAnsi="Arial" w:eastAsia="Arial" w:cs="Arial"/>
+                <w:rFonts w:ascii="Arial" w:eastAsia="Arial" w:hAnsi="Arial" w:cs="Arial"/>
                 <w:color w:val="auto"/>
                 <w:sz w:val="24"/>
                 <w:szCs w:val="24"/>
@@ -1188,7 +1177,7 @@
             </w:pPr>
             <w:r>
               <w:rPr>
-                <w:rFonts w:ascii="Arial" w:hAnsi="Arial" w:eastAsia="Arial" w:cs="Arial"/>
+                <w:rFonts w:ascii="Arial" w:eastAsia="Arial" w:hAnsi="Arial" w:cs="Arial"/>
                 <w:color w:val="auto"/>
                 <w:sz w:val="24"/>
                 <w:szCs w:val="24"/>
@@ -1205,7 +1194,7 @@
             <w:pPr>
               <w:cnfStyle w:val="000000000000" w:firstRow="0" w:lastRow="0" w:firstColumn="0" w:lastColumn="0" w:oddVBand="0" w:evenVBand="0" w:oddHBand="0" w:evenHBand="0" w:firstRowFirstColumn="0" w:firstRowLastColumn="0" w:lastRowFirstColumn="0" w:lastRowLastColumn="0"/>
               <w:rPr>
-                <w:rFonts w:ascii="Arial" w:hAnsi="Arial" w:eastAsia="Arial" w:cs="Arial"/>
+                <w:rFonts w:ascii="Arial" w:eastAsia="Arial" w:hAnsi="Arial" w:cs="Arial"/>
                 <w:color w:val="auto"/>
                 <w:sz w:val="24"/>
                 <w:szCs w:val="24"/>
@@ -1213,7 +1202,7 @@
             </w:pPr>
             <w:r>
               <w:rPr>
-                <w:rFonts w:ascii="Arial" w:hAnsi="Arial" w:eastAsia="Arial" w:cs="Arial"/>
+                <w:rFonts w:ascii="Arial" w:eastAsia="Arial" w:hAnsi="Arial" w:cs="Arial"/>
                 <w:color w:val="auto"/>
                 <w:sz w:val="24"/>
                 <w:szCs w:val="24"/>
@@ -1235,7 +1224,7 @@
           <w:p>
             <w:pPr>
               <w:rPr>
-                <w:rFonts w:ascii="Arial" w:hAnsi="Arial" w:eastAsia="Arial" w:cs="Arial"/>
+                <w:rFonts w:ascii="Arial" w:eastAsia="Arial" w:hAnsi="Arial" w:cs="Arial"/>
                 <w:color w:val="auto"/>
                 <w:sz w:val="24"/>
                 <w:szCs w:val="24"/>
@@ -1243,7 +1232,7 @@
             </w:pPr>
             <w:r>
               <w:rPr>
-                <w:rFonts w:ascii="Arial" w:hAnsi="Arial" w:eastAsia="Arial" w:cs="Arial"/>
+                <w:rFonts w:ascii="Arial" w:eastAsia="Arial" w:hAnsi="Arial" w:cs="Arial"/>
                 <w:color w:val="auto"/>
                 <w:sz w:val="24"/>
                 <w:szCs w:val="24"/>
@@ -1252,7 +1241,7 @@
             </w:r>
             <w:r>
               <w:rPr>
-                <w:rFonts w:ascii="Arial" w:hAnsi="Arial" w:eastAsia="Arial" w:cs="Arial"/>
+                <w:rFonts w:ascii="Arial" w:eastAsia="Arial" w:hAnsi="Arial" w:cs="Arial"/>
                 <w:color w:val="auto"/>
                 <w:sz w:val="24"/>
                 <w:szCs w:val="24"/>
@@ -1262,7 +1251,7 @@
             <w:proofErr w:type="spellStart"/>
             <w:r>
               <w:rPr>
-                <w:rFonts w:ascii="Arial" w:hAnsi="Arial" w:eastAsia="Arial" w:cs="Arial"/>
+                <w:rFonts w:ascii="Arial" w:eastAsia="Arial" w:hAnsi="Arial" w:cs="Arial"/>
                 <w:color w:val="auto"/>
                 <w:sz w:val="24"/>
                 <w:szCs w:val="24"/>
@@ -1280,7 +1269,7 @@
             <w:pPr>
               <w:cnfStyle w:val="000000000000" w:firstRow="0" w:lastRow="0" w:firstColumn="0" w:lastColumn="0" w:oddVBand="0" w:evenVBand="0" w:oddHBand="0" w:evenHBand="0" w:firstRowFirstColumn="0" w:firstRowLastColumn="0" w:lastRowFirstColumn="0" w:lastRowLastColumn="0"/>
               <w:rPr>
-                <w:rFonts w:ascii="Arial" w:hAnsi="Arial" w:eastAsia="Arial" w:cs="Arial"/>
+                <w:rFonts w:ascii="Arial" w:eastAsia="Arial" w:hAnsi="Arial" w:cs="Arial"/>
                 <w:color w:val="auto"/>
                 <w:sz w:val="24"/>
                 <w:szCs w:val="24"/>
@@ -1288,7 +1277,7 @@
             </w:pPr>
             <w:r>
               <w:rPr>
-                <w:rFonts w:ascii="Arial" w:hAnsi="Arial" w:eastAsia="Arial" w:cs="Arial"/>
+                <w:rFonts w:ascii="Arial" w:eastAsia="Arial" w:hAnsi="Arial" w:cs="Arial"/>
                 <w:color w:val="auto"/>
                 <w:sz w:val="24"/>
                 <w:szCs w:val="24"/>
@@ -1310,7 +1299,7 @@
           <w:p>
             <w:pPr>
               <w:rPr>
-                <w:rFonts w:ascii="Arial" w:hAnsi="Arial" w:eastAsia="Arial" w:cs="Arial"/>
+                <w:rFonts w:ascii="Arial" w:eastAsia="Arial" w:hAnsi="Arial" w:cs="Arial"/>
                 <w:color w:val="auto"/>
                 <w:sz w:val="24"/>
                 <w:szCs w:val="24"/>
@@ -1318,7 +1307,7 @@
             </w:pPr>
             <w:r>
               <w:rPr>
-                <w:rFonts w:ascii="Arial" w:hAnsi="Arial" w:eastAsia="Arial" w:cs="Arial"/>
+                <w:rFonts w:ascii="Arial" w:eastAsia="Arial" w:hAnsi="Arial" w:cs="Arial"/>
                 <w:color w:val="auto"/>
                 <w:sz w:val="24"/>
                 <w:szCs w:val="24"/>
@@ -1335,7 +1324,7 @@
             <w:pPr>
               <w:cnfStyle w:val="000000000000" w:firstRow="0" w:lastRow="0" w:firstColumn="0" w:lastColumn="0" w:oddVBand="0" w:evenVBand="0" w:oddHBand="0" w:evenHBand="0" w:firstRowFirstColumn="0" w:firstRowLastColumn="0" w:lastRowFirstColumn="0" w:lastRowLastColumn="0"/>
               <w:rPr>
-                <w:rFonts w:ascii="Arial" w:hAnsi="Arial" w:eastAsia="Arial" w:cs="Arial"/>
+                <w:rFonts w:ascii="Arial" w:eastAsia="Arial" w:hAnsi="Arial" w:cs="Arial"/>
                 <w:color w:val="auto"/>
                 <w:sz w:val="24"/>
                 <w:szCs w:val="24"/>
@@ -1343,7 +1332,7 @@
             </w:pPr>
             <w:r>
               <w:rPr>
-                <w:rFonts w:ascii="Arial" w:hAnsi="Arial" w:eastAsia="Arial" w:cs="Arial"/>
+                <w:rFonts w:ascii="Arial" w:eastAsia="Arial" w:hAnsi="Arial" w:cs="Arial"/>
                 <w:color w:val="auto"/>
                 <w:sz w:val="24"/>
                 <w:szCs w:val="24"/>
@@ -1357,7 +1346,7 @@
     <w:p>
       <w:pPr>
         <w:rPr>
-          <w:rFonts w:ascii="Arial" w:hAnsi="Arial" w:eastAsia="Arial" w:cs="Arial"/>
+          <w:rFonts w:ascii="Arial" w:eastAsia="Arial" w:hAnsi="Arial" w:cs="Arial"/>
           <w:color w:val="auto"/>
           <w:sz w:val="24"/>
           <w:szCs w:val="24"/>
@@ -1369,15 +1358,15 @@
         <w:pStyle w:val="Ttulo1"/>
         <w:jc w:val="both"/>
         <w:rPr>
-          <w:rFonts w:ascii="Arial" w:hAnsi="Arial" w:eastAsia="Arial" w:cs="Arial"/>
-          <w:color w:val="auto"/>
-          <w:sz w:val="24"/>
-          <w:szCs w:val="24"/>
-        </w:rPr>
-      </w:pPr>
-      <w:r>
-        <w:rPr>
-          <w:rFonts w:ascii="Arial" w:hAnsi="Arial" w:eastAsia="Arial" w:cs="Arial"/>
+          <w:rFonts w:ascii="Arial" w:eastAsia="Arial" w:hAnsi="Arial" w:cs="Arial"/>
+          <w:color w:val="auto"/>
+          <w:sz w:val="24"/>
+          <w:szCs w:val="24"/>
+        </w:rPr>
+      </w:pPr>
+      <w:r>
+        <w:rPr>
+          <w:rFonts w:ascii="Arial" w:eastAsia="Arial" w:hAnsi="Arial" w:cs="Arial"/>
           <w:color w:val="auto"/>
           <w:sz w:val="24"/>
           <w:szCs w:val="24"/>
@@ -1389,7 +1378,7 @@
       <w:pPr>
         <w:jc w:val="both"/>
         <w:rPr>
-          <w:rFonts w:ascii="Arial" w:hAnsi="Arial" w:eastAsia="Arial" w:cs="Arial"/>
+          <w:rFonts w:ascii="Arial" w:eastAsia="Arial" w:hAnsi="Arial" w:cs="Arial"/>
           <w:color w:val="auto"/>
           <w:sz w:val="24"/>
           <w:szCs w:val="24"/>
@@ -1401,15 +1390,15 @@
         <w:ind w:firstLine="708"/>
         <w:jc w:val="both"/>
         <w:rPr>
-          <w:rFonts w:ascii="Arial" w:hAnsi="Arial" w:eastAsia="Arial" w:cs="Arial"/>
-          <w:color w:val="auto"/>
-          <w:sz w:val="24"/>
-          <w:szCs w:val="24"/>
-        </w:rPr>
-      </w:pPr>
-      <w:r>
-        <w:rPr>
-          <w:rFonts w:ascii="Arial" w:hAnsi="Arial" w:eastAsia="Arial" w:cs="Arial"/>
+          <w:rFonts w:ascii="Arial" w:eastAsia="Arial" w:hAnsi="Arial" w:cs="Arial"/>
+          <w:color w:val="auto"/>
+          <w:sz w:val="24"/>
+          <w:szCs w:val="24"/>
+        </w:rPr>
+      </w:pPr>
+      <w:r>
+        <w:rPr>
+          <w:rFonts w:ascii="Arial" w:eastAsia="Arial" w:hAnsi="Arial" w:cs="Arial"/>
           <w:color w:val="auto"/>
           <w:sz w:val="24"/>
           <w:szCs w:val="24"/>
@@ -1418,7 +1407,7 @@
       </w:r>
       <w:r>
         <w:rPr>
-          <w:rFonts w:ascii="Arial" w:hAnsi="Arial" w:eastAsia="Arial" w:cs="Arial"/>
+          <w:rFonts w:ascii="Arial" w:eastAsia="Arial" w:hAnsi="Arial" w:cs="Arial"/>
           <w:color w:val="auto"/>
           <w:sz w:val="24"/>
           <w:szCs w:val="24"/>
@@ -1427,7 +1416,7 @@
       </w:r>
       <w:r>
         <w:rPr>
-          <w:rFonts w:ascii="Arial" w:hAnsi="Arial" w:eastAsia="Arial" w:cs="Arial"/>
+          <w:rFonts w:ascii="Arial" w:eastAsia="Arial" w:hAnsi="Arial" w:cs="Arial"/>
           <w:color w:val="auto"/>
           <w:sz w:val="24"/>
           <w:szCs w:val="24"/>
@@ -1440,14 +1429,14 @@
         <w:ind w:firstLine="708"/>
         <w:jc w:val="both"/>
         <w:rPr>
-          <w:rFonts w:ascii="Arial" w:hAnsi="Arial" w:eastAsia="Arial" w:cs="Arial"/>
-          <w:sz w:val="24"/>
-          <w:szCs w:val="24"/>
-        </w:rPr>
-      </w:pPr>
-      <w:r>
-        <w:rPr>
-          <w:rFonts w:ascii="Arial" w:hAnsi="Arial" w:eastAsia="Arial" w:cs="Arial"/>
+          <w:rFonts w:ascii="Arial" w:eastAsia="Arial" w:hAnsi="Arial" w:cs="Arial"/>
+          <w:sz w:val="24"/>
+          <w:szCs w:val="24"/>
+        </w:rPr>
+      </w:pPr>
+      <w:r>
+        <w:rPr>
+          <w:rFonts w:ascii="Arial" w:eastAsia="Arial" w:hAnsi="Arial" w:cs="Arial"/>
           <w:color w:val="auto"/>
           <w:sz w:val="24"/>
           <w:szCs w:val="24"/>
@@ -1456,7 +1445,7 @@
       </w:r>
       <w:r>
         <w:rPr>
-          <w:rFonts w:ascii="Arial" w:hAnsi="Arial" w:eastAsia="Arial" w:cs="Arial"/>
+          <w:rFonts w:ascii="Arial" w:eastAsia="Arial" w:hAnsi="Arial" w:cs="Arial"/>
           <w:color w:val="auto"/>
           <w:sz w:val="24"/>
           <w:szCs w:val="24"/>
@@ -1465,7 +1454,7 @@
       </w:r>
       <w:r>
         <w:rPr>
-          <w:rFonts w:ascii="Arial" w:hAnsi="Arial" w:eastAsia="Arial" w:cs="Arial"/>
+          <w:rFonts w:ascii="Arial" w:eastAsia="Arial" w:hAnsi="Arial" w:cs="Arial"/>
           <w:color w:val="auto"/>
           <w:sz w:val="24"/>
           <w:szCs w:val="24"/>
@@ -1474,7 +1463,7 @@
       </w:r>
       <w:r>
         <w:rPr>
-          <w:rFonts w:ascii="Arial" w:hAnsi="Arial" w:eastAsia="Arial" w:cs="Arial"/>
+          <w:rFonts w:ascii="Arial" w:eastAsia="Arial" w:hAnsi="Arial" w:cs="Arial"/>
           <w:color w:val="auto"/>
           <w:sz w:val="24"/>
           <w:szCs w:val="24"/>
@@ -1483,7 +1472,7 @@
       </w:r>
       <w:r>
         <w:rPr>
-          <w:rFonts w:ascii="Arial" w:hAnsi="Arial" w:eastAsia="Arial" w:cs="Arial"/>
+          <w:rFonts w:ascii="Arial" w:eastAsia="Arial" w:hAnsi="Arial" w:cs="Arial"/>
           <w:color w:val="auto"/>
           <w:sz w:val="24"/>
           <w:szCs w:val="24"/>
@@ -1492,7 +1481,7 @@
       </w:r>
       <w:r>
         <w:rPr>
-          <w:rFonts w:ascii="Arial" w:hAnsi="Arial" w:eastAsia="Arial" w:cs="Arial"/>
+          <w:rFonts w:ascii="Arial" w:eastAsia="Arial" w:hAnsi="Arial" w:cs="Arial"/>
           <w:color w:val="auto"/>
           <w:sz w:val="24"/>
           <w:szCs w:val="24"/>
@@ -1501,7 +1490,7 @@
       </w:r>
       <w:r>
         <w:rPr>
-          <w:rFonts w:ascii="Arial" w:hAnsi="Arial" w:eastAsia="Arial" w:cs="Arial"/>
+          <w:rFonts w:ascii="Arial" w:eastAsia="Arial" w:hAnsi="Arial" w:cs="Arial"/>
           <w:color w:val="auto"/>
           <w:sz w:val="24"/>
           <w:szCs w:val="24"/>
@@ -1510,7 +1499,7 @@
       </w:r>
       <w:r>
         <w:rPr>
-          <w:rFonts w:ascii="Arial" w:hAnsi="Arial" w:eastAsia="Arial" w:cs="Arial"/>
+          <w:rFonts w:ascii="Arial" w:eastAsia="Arial" w:hAnsi="Arial" w:cs="Arial"/>
           <w:color w:val="auto"/>
           <w:sz w:val="24"/>
           <w:szCs w:val="24"/>
@@ -1523,7 +1512,7 @@
         <w:ind w:firstLine="708"/>
         <w:jc w:val="both"/>
         <w:rPr>
-          <w:rFonts w:ascii="system-ui" w:hAnsi="system-ui" w:eastAsia="system-ui" w:cs="system-ui"/>
+          <w:rFonts w:ascii="system-ui" w:eastAsia="system-ui" w:hAnsi="system-ui" w:cs="system-ui"/>
           <w:color w:val="D1D5DB"/>
           <w:sz w:val="24"/>
           <w:szCs w:val="24"/>
@@ -1531,7 +1520,7 @@
       </w:pPr>
       <w:r>
         <w:rPr>
-          <w:rFonts w:ascii="Arial" w:hAnsi="Arial" w:eastAsia="Arial" w:cs="Arial"/>
+          <w:rFonts w:ascii="Arial" w:eastAsia="Arial" w:hAnsi="Arial" w:cs="Arial"/>
           <w:color w:val="auto"/>
           <w:sz w:val="24"/>
           <w:szCs w:val="24"/>
@@ -1540,7 +1529,7 @@
       </w:r>
       <w:r>
         <w:rPr>
-          <w:rFonts w:ascii="system-ui" w:hAnsi="system-ui" w:eastAsia="system-ui" w:cs="system-ui"/>
+          <w:rFonts w:ascii="system-ui" w:eastAsia="system-ui" w:hAnsi="system-ui" w:cs="system-ui"/>
           <w:color w:val="auto"/>
           <w:sz w:val="24"/>
           <w:szCs w:val="24"/>
@@ -1549,7 +1538,7 @@
       </w:r>
       <w:r>
         <w:rPr>
-          <w:rFonts w:ascii="Arial" w:hAnsi="Arial" w:eastAsia="Arial" w:cs="Arial"/>
+          <w:rFonts w:ascii="Arial" w:eastAsia="Arial" w:hAnsi="Arial" w:cs="Arial"/>
           <w:color w:val="auto"/>
           <w:sz w:val="24"/>
           <w:szCs w:val="24"/>
@@ -1558,7 +1547,7 @@
       </w:r>
       <w:r>
         <w:rPr>
-          <w:rFonts w:ascii="Arial" w:hAnsi="Arial" w:eastAsia="Arial" w:cs="Arial"/>
+          <w:rFonts w:ascii="Arial" w:eastAsia="Arial" w:hAnsi="Arial" w:cs="Arial"/>
           <w:color w:val="auto"/>
           <w:sz w:val="24"/>
           <w:szCs w:val="24"/>
@@ -1567,7 +1556,7 @@
       </w:r>
       <w:r>
         <w:rPr>
-          <w:rFonts w:ascii="Arial" w:hAnsi="Arial" w:eastAsia="Arial" w:cs="Arial"/>
+          <w:rFonts w:ascii="Arial" w:eastAsia="Arial" w:hAnsi="Arial" w:cs="Arial"/>
           <w:color w:val="auto"/>
           <w:sz w:val="24"/>
           <w:szCs w:val="24"/>
@@ -1576,7 +1565,7 @@
       </w:r>
       <w:r>
         <w:rPr>
-          <w:rFonts w:ascii="Arial" w:hAnsi="Arial" w:eastAsia="Arial" w:cs="Arial"/>
+          <w:rFonts w:ascii="Arial" w:eastAsia="Arial" w:hAnsi="Arial" w:cs="Arial"/>
           <w:color w:val="auto"/>
           <w:sz w:val="24"/>
           <w:szCs w:val="24"/>
@@ -1585,7 +1574,7 @@
       </w:r>
       <w:r>
         <w:rPr>
-          <w:rFonts w:ascii="Arial" w:hAnsi="Arial" w:eastAsia="Arial" w:cs="Arial"/>
+          <w:rFonts w:ascii="Arial" w:eastAsia="Arial" w:hAnsi="Arial" w:cs="Arial"/>
           <w:color w:val="auto"/>
           <w:sz w:val="24"/>
           <w:szCs w:val="24"/>
@@ -1594,7 +1583,7 @@
       </w:r>
       <w:r>
         <w:rPr>
-          <w:rFonts w:ascii="Arial" w:hAnsi="Arial" w:eastAsia="Arial" w:cs="Arial"/>
+          <w:rFonts w:ascii="Arial" w:eastAsia="Arial" w:hAnsi="Arial" w:cs="Arial"/>
           <w:color w:val="auto"/>
           <w:sz w:val="24"/>
           <w:szCs w:val="24"/>
@@ -1603,7 +1592,7 @@
       </w:r>
       <w:r>
         <w:rPr>
-          <w:rFonts w:ascii="Arial" w:hAnsi="Arial" w:eastAsia="Arial" w:cs="Arial"/>
+          <w:rFonts w:ascii="Arial" w:eastAsia="Arial" w:hAnsi="Arial" w:cs="Arial"/>
           <w:color w:val="auto"/>
           <w:sz w:val="24"/>
           <w:szCs w:val="24"/>
@@ -1612,7 +1601,7 @@
       </w:r>
       <w:r>
         <w:rPr>
-          <w:rFonts w:ascii="Arial" w:hAnsi="Arial" w:eastAsia="Arial" w:cs="Arial"/>
+          <w:rFonts w:ascii="Arial" w:eastAsia="Arial" w:hAnsi="Arial" w:cs="Arial"/>
           <w:color w:val="auto"/>
           <w:sz w:val="24"/>
           <w:szCs w:val="24"/>
@@ -1625,15 +1614,15 @@
         <w:ind w:firstLine="708"/>
         <w:jc w:val="both"/>
         <w:rPr>
-          <w:rFonts w:ascii="Arial" w:hAnsi="Arial" w:eastAsia="Arial" w:cs="Arial"/>
-          <w:color w:val="auto"/>
-          <w:sz w:val="24"/>
-          <w:szCs w:val="24"/>
-        </w:rPr>
-      </w:pPr>
-      <w:r>
-        <w:rPr>
-          <w:rFonts w:ascii="Arial" w:hAnsi="Arial" w:eastAsia="Arial" w:cs="Arial"/>
+          <w:rFonts w:ascii="Arial" w:eastAsia="Arial" w:hAnsi="Arial" w:cs="Arial"/>
+          <w:color w:val="auto"/>
+          <w:sz w:val="24"/>
+          <w:szCs w:val="24"/>
+        </w:rPr>
+      </w:pPr>
+      <w:r>
+        <w:rPr>
+          <w:rFonts w:ascii="Arial" w:eastAsia="Arial" w:hAnsi="Arial" w:cs="Arial"/>
           <w:color w:val="auto"/>
           <w:sz w:val="24"/>
           <w:szCs w:val="24"/>
@@ -1642,7 +1631,7 @@
       </w:r>
       <w:r>
         <w:rPr>
-          <w:rFonts w:ascii="Arial" w:hAnsi="Arial" w:eastAsia="Arial" w:cs="Arial"/>
+          <w:rFonts w:ascii="Arial" w:eastAsia="Arial" w:hAnsi="Arial" w:cs="Arial"/>
           <w:color w:val="auto"/>
           <w:sz w:val="24"/>
           <w:szCs w:val="24"/>
@@ -1651,7 +1640,7 @@
       </w:r>
       <w:r>
         <w:rPr>
-          <w:rFonts w:ascii="Arial" w:hAnsi="Arial" w:eastAsia="Arial" w:cs="Arial"/>
+          <w:rFonts w:ascii="Arial" w:eastAsia="Arial" w:hAnsi="Arial" w:cs="Arial"/>
           <w:color w:val="auto"/>
           <w:sz w:val="24"/>
           <w:szCs w:val="24"/>
@@ -1660,7 +1649,7 @@
       </w:r>
       <w:r>
         <w:rPr>
-          <w:rFonts w:ascii="Arial" w:hAnsi="Arial" w:eastAsia="Arial" w:cs="Arial"/>
+          <w:rFonts w:ascii="Arial" w:eastAsia="Arial" w:hAnsi="Arial" w:cs="Arial"/>
           <w:color w:val="auto"/>
           <w:sz w:val="24"/>
           <w:szCs w:val="24"/>
@@ -1669,7 +1658,7 @@
       </w:r>
       <w:r>
         <w:rPr>
-          <w:rFonts w:ascii="Arial" w:hAnsi="Arial" w:eastAsia="Arial" w:cs="Arial"/>
+          <w:rFonts w:ascii="Arial" w:eastAsia="Arial" w:hAnsi="Arial" w:cs="Arial"/>
           <w:color w:val="auto"/>
           <w:sz w:val="24"/>
           <w:szCs w:val="24"/>
@@ -1678,7 +1667,7 @@
       </w:r>
       <w:r>
         <w:rPr>
-          <w:rFonts w:ascii="Arial" w:hAnsi="Arial" w:eastAsia="Arial" w:cs="Arial"/>
+          <w:rFonts w:ascii="Arial" w:eastAsia="Arial" w:hAnsi="Arial" w:cs="Arial"/>
           <w:color w:val="auto"/>
           <w:sz w:val="24"/>
           <w:szCs w:val="24"/>
@@ -1687,7 +1676,7 @@
       </w:r>
       <w:r>
         <w:rPr>
-          <w:rFonts w:ascii="Arial" w:hAnsi="Arial" w:eastAsia="Arial" w:cs="Arial"/>
+          <w:rFonts w:ascii="Arial" w:eastAsia="Arial" w:hAnsi="Arial" w:cs="Arial"/>
           <w:color w:val="auto"/>
           <w:sz w:val="24"/>
           <w:szCs w:val="24"/>
@@ -1696,7 +1685,7 @@
       </w:r>
       <w:r>
         <w:rPr>
-          <w:rFonts w:ascii="Arial" w:hAnsi="Arial" w:eastAsia="Arial" w:cs="Arial"/>
+          <w:rFonts w:ascii="Arial" w:eastAsia="Arial" w:hAnsi="Arial" w:cs="Arial"/>
           <w:color w:val="auto"/>
           <w:sz w:val="24"/>
           <w:szCs w:val="24"/>
@@ -1705,7 +1694,7 @@
       </w:r>
       <w:r>
         <w:rPr>
-          <w:rFonts w:ascii="Arial" w:hAnsi="Arial" w:eastAsia="Arial" w:cs="Arial"/>
+          <w:rFonts w:ascii="Arial" w:eastAsia="Arial" w:hAnsi="Arial" w:cs="Arial"/>
           <w:color w:val="auto"/>
           <w:sz w:val="24"/>
           <w:szCs w:val="24"/>
@@ -1714,7 +1703,7 @@
       </w:r>
       <w:r>
         <w:rPr>
-          <w:rFonts w:ascii="Arial" w:hAnsi="Arial" w:eastAsia="Arial" w:cs="Arial"/>
+          <w:rFonts w:ascii="Arial" w:eastAsia="Arial" w:hAnsi="Arial" w:cs="Arial"/>
           <w:color w:val="auto"/>
           <w:sz w:val="24"/>
           <w:szCs w:val="24"/>
@@ -1723,7 +1712,7 @@
       </w:r>
       <w:r>
         <w:rPr>
-          <w:rFonts w:ascii="Arial" w:hAnsi="Arial" w:eastAsia="Arial" w:cs="Arial"/>
+          <w:rFonts w:ascii="Arial" w:eastAsia="Arial" w:hAnsi="Arial" w:cs="Arial"/>
           <w:color w:val="auto"/>
           <w:sz w:val="24"/>
           <w:szCs w:val="24"/>
@@ -1736,15 +1725,15 @@
         <w:ind w:firstLine="708"/>
         <w:jc w:val="both"/>
         <w:rPr>
-          <w:rFonts w:ascii="Arial" w:hAnsi="Arial" w:eastAsia="Arial" w:cs="Arial"/>
-          <w:color w:val="auto"/>
-          <w:sz w:val="24"/>
-          <w:szCs w:val="24"/>
-        </w:rPr>
-      </w:pPr>
-      <w:r>
-        <w:rPr>
-          <w:rFonts w:ascii="Arial" w:hAnsi="Arial" w:eastAsia="Arial" w:cs="Arial"/>
+          <w:rFonts w:ascii="Arial" w:eastAsia="Arial" w:hAnsi="Arial" w:cs="Arial"/>
+          <w:color w:val="auto"/>
+          <w:sz w:val="24"/>
+          <w:szCs w:val="24"/>
+        </w:rPr>
+      </w:pPr>
+      <w:r>
+        <w:rPr>
+          <w:rFonts w:ascii="Arial" w:eastAsia="Arial" w:hAnsi="Arial" w:cs="Arial"/>
           <w:color w:val="auto"/>
           <w:sz w:val="24"/>
           <w:szCs w:val="24"/>
@@ -1753,7 +1742,7 @@
       </w:r>
       <w:r>
         <w:rPr>
-          <w:rFonts w:ascii="Arial" w:hAnsi="Arial" w:eastAsia="Arial" w:cs="Arial"/>
+          <w:rFonts w:ascii="Arial" w:eastAsia="Arial" w:hAnsi="Arial" w:cs="Arial"/>
           <w:color w:val="auto"/>
           <w:sz w:val="24"/>
           <w:szCs w:val="24"/>
@@ -1762,7 +1751,7 @@
       </w:r>
       <w:r>
         <w:rPr>
-          <w:rFonts w:ascii="Arial" w:hAnsi="Arial" w:eastAsia="Arial" w:cs="Arial"/>
+          <w:rFonts w:ascii="Arial" w:eastAsia="Arial" w:hAnsi="Arial" w:cs="Arial"/>
           <w:color w:val="auto"/>
           <w:sz w:val="24"/>
           <w:szCs w:val="24"/>
@@ -1771,7 +1760,7 @@
       </w:r>
       <w:r>
         <w:rPr>
-          <w:rFonts w:ascii="Arial" w:hAnsi="Arial" w:eastAsia="Arial" w:cs="Arial"/>
+          <w:rFonts w:ascii="Arial" w:eastAsia="Arial" w:hAnsi="Arial" w:cs="Arial"/>
           <w:color w:val="auto"/>
           <w:sz w:val="24"/>
           <w:szCs w:val="24"/>
@@ -1780,7 +1769,7 @@
       </w:r>
       <w:r>
         <w:rPr>
-          <w:rFonts w:ascii="Arial" w:hAnsi="Arial" w:eastAsia="Arial" w:cs="Arial"/>
+          <w:rFonts w:ascii="Arial" w:eastAsia="Arial" w:hAnsi="Arial" w:cs="Arial"/>
           <w:color w:val="auto"/>
           <w:sz w:val="24"/>
           <w:szCs w:val="24"/>
@@ -1789,7 +1778,7 @@
       </w:r>
       <w:r>
         <w:rPr>
-          <w:rFonts w:ascii="Arial" w:hAnsi="Arial" w:eastAsia="Arial" w:cs="Arial"/>
+          <w:rFonts w:ascii="Arial" w:eastAsia="Arial" w:hAnsi="Arial" w:cs="Arial"/>
           <w:color w:val="auto"/>
           <w:sz w:val="24"/>
           <w:szCs w:val="24"/>
@@ -1798,7 +1787,7 @@
       </w:r>
       <w:r>
         <w:rPr>
-          <w:rFonts w:ascii="Arial" w:hAnsi="Arial" w:eastAsia="Arial" w:cs="Arial"/>
+          <w:rFonts w:ascii="Arial" w:eastAsia="Arial" w:hAnsi="Arial" w:cs="Arial"/>
           <w:color w:val="auto"/>
           <w:sz w:val="24"/>
           <w:szCs w:val="24"/>
@@ -1807,7 +1796,7 @@
       </w:r>
       <w:r>
         <w:rPr>
-          <w:rFonts w:ascii="Arial" w:hAnsi="Arial" w:eastAsia="Arial" w:cs="Arial"/>
+          <w:rFonts w:ascii="Arial" w:eastAsia="Arial" w:hAnsi="Arial" w:cs="Arial"/>
           <w:color w:val="auto"/>
           <w:sz w:val="24"/>
           <w:szCs w:val="24"/>
@@ -1816,7 +1805,7 @@
       </w:r>
       <w:r>
         <w:rPr>
-          <w:rFonts w:ascii="Arial" w:hAnsi="Arial" w:eastAsia="Arial" w:cs="Arial"/>
+          <w:rFonts w:ascii="Arial" w:eastAsia="Arial" w:hAnsi="Arial" w:cs="Arial"/>
           <w:color w:val="auto"/>
           <w:sz w:val="24"/>
           <w:szCs w:val="24"/>
@@ -1825,7 +1814,7 @@
       </w:r>
       <w:r>
         <w:rPr>
-          <w:rFonts w:ascii="Arial" w:hAnsi="Arial" w:eastAsia="Arial" w:cs="Arial"/>
+          <w:rFonts w:ascii="Arial" w:eastAsia="Arial" w:hAnsi="Arial" w:cs="Arial"/>
           <w:color w:val="auto"/>
           <w:sz w:val="24"/>
           <w:szCs w:val="24"/>
@@ -1834,7 +1823,7 @@
       </w:r>
       <w:r>
         <w:rPr>
-          <w:rFonts w:ascii="Arial" w:hAnsi="Arial" w:eastAsia="Arial" w:cs="Arial"/>
+          <w:rFonts w:ascii="Arial" w:eastAsia="Arial" w:hAnsi="Arial" w:cs="Arial"/>
           <w:color w:val="auto"/>
           <w:sz w:val="24"/>
           <w:szCs w:val="24"/>
@@ -1843,7 +1832,7 @@
       </w:r>
       <w:r>
         <w:rPr>
-          <w:rFonts w:ascii="Arial" w:hAnsi="Arial" w:eastAsia="Arial" w:cs="Arial"/>
+          <w:rFonts w:ascii="Arial" w:eastAsia="Arial" w:hAnsi="Arial" w:cs="Arial"/>
           <w:color w:val="auto"/>
           <w:sz w:val="24"/>
           <w:szCs w:val="24"/>
@@ -1856,7 +1845,7 @@
         <w:pStyle w:val="Ttulo1"/>
         <w:jc w:val="both"/>
         <w:rPr>
-          <w:rFonts w:ascii="Arial" w:hAnsi="Arial" w:eastAsia="Arial" w:cs="Arial"/>
+          <w:rFonts w:ascii="Arial" w:eastAsia="Arial" w:hAnsi="Arial" w:cs="Arial"/>
           <w:color w:val="auto"/>
           <w:sz w:val="24"/>
           <w:szCs w:val="24"/>
@@ -1868,15 +1857,15 @@
         <w:pStyle w:val="Ttulo1"/>
         <w:jc w:val="both"/>
         <w:rPr>
-          <w:rFonts w:ascii="Arial" w:hAnsi="Arial" w:eastAsia="Arial" w:cs="Arial"/>
-          <w:color w:val="auto"/>
-          <w:sz w:val="24"/>
-          <w:szCs w:val="24"/>
-        </w:rPr>
-      </w:pPr>
-      <w:r>
-        <w:rPr>
-          <w:rFonts w:ascii="Arial" w:hAnsi="Arial" w:eastAsia="Arial" w:cs="Arial"/>
+          <w:rFonts w:ascii="Arial" w:eastAsia="Arial" w:hAnsi="Arial" w:cs="Arial"/>
+          <w:color w:val="auto"/>
+          <w:sz w:val="24"/>
+          <w:szCs w:val="24"/>
+        </w:rPr>
+      </w:pPr>
+      <w:r>
+        <w:rPr>
+          <w:rFonts w:ascii="Arial" w:eastAsia="Arial" w:hAnsi="Arial" w:cs="Arial"/>
           <w:color w:val="auto"/>
           <w:sz w:val="24"/>
           <w:szCs w:val="24"/>
@@ -1888,7 +1877,7 @@
       <w:pPr>
         <w:jc w:val="both"/>
         <w:rPr>
-          <w:rFonts w:ascii="Arial" w:hAnsi="Arial" w:eastAsia="Arial" w:cs="Arial"/>
+          <w:rFonts w:ascii="Arial" w:eastAsia="Arial" w:hAnsi="Arial" w:cs="Arial"/>
           <w:color w:val="auto"/>
           <w:sz w:val="24"/>
           <w:szCs w:val="24"/>
@@ -1899,7 +1888,7 @@
       <w:pPr>
         <w:jc w:val="both"/>
         <w:rPr>
-          <w:rFonts w:ascii="Arial" w:hAnsi="Arial" w:eastAsia="Arial" w:cs="Arial"/>
+          <w:rFonts w:ascii="Arial" w:eastAsia="Arial" w:hAnsi="Arial" w:cs="Arial"/>
           <w:b/>
           <w:bCs/>
           <w:color w:val="auto"/>
@@ -1909,7 +1898,7 @@
       </w:pPr>
       <w:r>
         <w:rPr>
-          <w:rFonts w:ascii="Arial" w:hAnsi="Arial" w:eastAsia="Arial" w:cs="Arial"/>
+          <w:rFonts w:ascii="Arial" w:eastAsia="Arial" w:hAnsi="Arial" w:cs="Arial"/>
           <w:color w:val="auto"/>
           <w:sz w:val="24"/>
           <w:szCs w:val="24"/>
@@ -1919,7 +1908,7 @@
       <w:proofErr w:type="spellStart"/>
       <w:r>
         <w:rPr>
-          <w:rFonts w:ascii="Arial" w:hAnsi="Arial" w:eastAsia="Arial" w:cs="Arial"/>
+          <w:rFonts w:ascii="Arial" w:eastAsia="Arial" w:hAnsi="Arial" w:cs="Arial"/>
           <w:b/>
           <w:bCs/>
           <w:color w:val="auto"/>
@@ -1931,7 +1920,7 @@
       <w:proofErr w:type="spellEnd"/>
       <w:r>
         <w:rPr>
-          <w:rFonts w:ascii="Arial" w:hAnsi="Arial" w:eastAsia="Arial" w:cs="Arial"/>
+          <w:rFonts w:ascii="Arial" w:eastAsia="Arial" w:hAnsi="Arial" w:cs="Arial"/>
           <w:b/>
           <w:bCs/>
           <w:color w:val="auto"/>
@@ -1942,7 +1931,7 @@
       </w:r>
       <w:r>
         <w:rPr>
-          <w:rFonts w:ascii="Arial" w:hAnsi="Arial" w:eastAsia="Arial" w:cs="Arial"/>
+          <w:rFonts w:ascii="Arial" w:eastAsia="Arial" w:hAnsi="Arial" w:cs="Arial"/>
           <w:color w:val="auto"/>
           <w:sz w:val="24"/>
           <w:szCs w:val="24"/>
@@ -1951,7 +1940,7 @@
       </w:r>
       <w:r>
         <w:rPr>
-          <w:rFonts w:ascii="Arial" w:hAnsi="Arial" w:eastAsia="Arial" w:cs="Arial"/>
+          <w:rFonts w:ascii="Arial" w:eastAsia="Arial" w:hAnsi="Arial" w:cs="Arial"/>
           <w:b/>
           <w:bCs/>
           <w:color w:val="auto"/>
@@ -1962,7 +1951,7 @@
       </w:r>
       <w:r>
         <w:rPr>
-          <w:rFonts w:ascii="Arial" w:hAnsi="Arial" w:eastAsia="Arial" w:cs="Arial"/>
+          <w:rFonts w:ascii="Arial" w:eastAsia="Arial" w:hAnsi="Arial" w:cs="Arial"/>
           <w:color w:val="auto"/>
           <w:sz w:val="24"/>
           <w:szCs w:val="24"/>
@@ -1971,7 +1960,7 @@
       </w:r>
       <w:r>
         <w:rPr>
-          <w:rFonts w:ascii="Arial" w:hAnsi="Arial" w:eastAsia="Arial" w:cs="Arial"/>
+          <w:rFonts w:ascii="Arial" w:eastAsia="Arial" w:hAnsi="Arial" w:cs="Arial"/>
           <w:color w:val="auto"/>
           <w:sz w:val="24"/>
           <w:szCs w:val="24"/>
@@ -1980,7 +1969,7 @@
       </w:r>
       <w:r>
         <w:rPr>
-          <w:rFonts w:ascii="Arial" w:hAnsi="Arial" w:eastAsia="Arial" w:cs="Arial"/>
+          <w:rFonts w:ascii="Arial" w:eastAsia="Arial" w:hAnsi="Arial" w:cs="Arial"/>
           <w:color w:val="auto"/>
           <w:sz w:val="24"/>
           <w:szCs w:val="24"/>
@@ -1989,7 +1978,7 @@
       </w:r>
       <w:r>
         <w:rPr>
-          <w:rFonts w:ascii="Arial" w:hAnsi="Arial" w:eastAsia="Arial" w:cs="Arial"/>
+          <w:rFonts w:ascii="Arial" w:eastAsia="Arial" w:hAnsi="Arial" w:cs="Arial"/>
           <w:color w:val="auto"/>
           <w:sz w:val="24"/>
           <w:szCs w:val="24"/>
@@ -1998,7 +1987,7 @@
       </w:r>
       <w:r>
         <w:rPr>
-          <w:rFonts w:ascii="Arial" w:hAnsi="Arial" w:eastAsia="Arial" w:cs="Arial"/>
+          <w:rFonts w:ascii="Arial" w:eastAsia="Arial" w:hAnsi="Arial" w:cs="Arial"/>
           <w:color w:val="auto"/>
           <w:sz w:val="24"/>
           <w:szCs w:val="24"/>
@@ -2007,7 +1996,7 @@
       </w:r>
       <w:r>
         <w:rPr>
-          <w:rFonts w:ascii="Arial" w:hAnsi="Arial" w:eastAsia="Arial" w:cs="Arial"/>
+          <w:rFonts w:ascii="Arial" w:eastAsia="Arial" w:hAnsi="Arial" w:cs="Arial"/>
           <w:color w:val="auto"/>
           <w:sz w:val="24"/>
           <w:szCs w:val="24"/>
@@ -2016,7 +2005,7 @@
       </w:r>
       <w:r>
         <w:rPr>
-          <w:rFonts w:ascii="Arial" w:hAnsi="Arial" w:eastAsia="Arial" w:cs="Arial"/>
+          <w:rFonts w:ascii="Arial" w:eastAsia="Arial" w:hAnsi="Arial" w:cs="Arial"/>
           <w:color w:val="auto"/>
           <w:sz w:val="24"/>
           <w:szCs w:val="24"/>
@@ -2025,7 +2014,7 @@
       </w:r>
       <w:r>
         <w:rPr>
-          <w:rFonts w:ascii="Arial" w:hAnsi="Arial" w:eastAsia="Arial" w:cs="Arial"/>
+          <w:rFonts w:ascii="Arial" w:eastAsia="Arial" w:hAnsi="Arial" w:cs="Arial"/>
           <w:color w:val="auto"/>
           <w:sz w:val="24"/>
           <w:szCs w:val="24"/>
@@ -2034,16 +2023,34 @@
       </w:r>
       <w:r>
         <w:rPr>
-          <w:rFonts w:ascii="Arial" w:hAnsi="Arial" w:eastAsia="Arial" w:cs="Arial"/>
-          <w:color w:val="auto"/>
-          <w:sz w:val="24"/>
-          <w:szCs w:val="24"/>
-        </w:rPr>
-        <w:t>a otimização do espaço e tempo da mesma,</w:t>
-      </w:r>
-      <w:r>
-        <w:rPr>
-          <w:rFonts w:ascii="Arial" w:hAnsi="Arial" w:eastAsia="Arial" w:cs="Arial"/>
+          <w:rFonts w:ascii="Arial" w:eastAsia="Arial" w:hAnsi="Arial" w:cs="Arial"/>
+          <w:color w:val="auto"/>
+          <w:sz w:val="24"/>
+          <w:szCs w:val="24"/>
+        </w:rPr>
+        <w:t xml:space="preserve">a otimização do espaço e tempo </w:t>
+      </w:r>
+      <w:r>
+        <w:rPr>
+          <w:rFonts w:ascii="Arial" w:eastAsia="Arial" w:hAnsi="Arial" w:cs="Arial"/>
+          <w:color w:val="auto"/>
+          <w:sz w:val="24"/>
+          <w:szCs w:val="24"/>
+        </w:rPr>
+        <w:t>dela</w:t>
+      </w:r>
+      <w:r>
+        <w:rPr>
+          <w:rFonts w:ascii="Arial" w:eastAsia="Arial" w:hAnsi="Arial" w:cs="Arial"/>
+          <w:color w:val="auto"/>
+          <w:sz w:val="24"/>
+          <w:szCs w:val="24"/>
+        </w:rPr>
+        <w:t>,</w:t>
+      </w:r>
+      <w:r>
+        <w:rPr>
+          <w:rFonts w:ascii="Arial" w:eastAsia="Arial" w:hAnsi="Arial" w:cs="Arial"/>
           <w:color w:val="auto"/>
           <w:sz w:val="24"/>
           <w:szCs w:val="24"/>
@@ -2052,7 +2059,7 @@
       </w:r>
       <w:r>
         <w:rPr>
-          <w:rFonts w:ascii="Arial" w:hAnsi="Arial" w:eastAsia="Arial" w:cs="Arial"/>
+          <w:rFonts w:ascii="Arial" w:eastAsia="Arial" w:hAnsi="Arial" w:cs="Arial"/>
           <w:color w:val="auto"/>
           <w:sz w:val="24"/>
           <w:szCs w:val="24"/>
@@ -2061,7 +2068,7 @@
       </w:r>
       <w:r>
         <w:rPr>
-          <w:rFonts w:ascii="Arial" w:hAnsi="Arial" w:eastAsia="Arial" w:cs="Arial"/>
+          <w:rFonts w:ascii="Arial" w:eastAsia="Arial" w:hAnsi="Arial" w:cs="Arial"/>
           <w:color w:val="auto"/>
           <w:sz w:val="24"/>
           <w:szCs w:val="24"/>
@@ -2070,7 +2077,7 @@
       </w:r>
       <w:r>
         <w:rPr>
-          <w:rFonts w:ascii="Arial" w:hAnsi="Arial" w:eastAsia="Arial" w:cs="Arial"/>
+          <w:rFonts w:ascii="Arial" w:eastAsia="Arial" w:hAnsi="Arial" w:cs="Arial"/>
           <w:color w:val="auto"/>
           <w:sz w:val="24"/>
           <w:szCs w:val="24"/>
@@ -2079,7 +2086,7 @@
       </w:r>
       <w:r>
         <w:rPr>
-          <w:rFonts w:ascii="Arial" w:hAnsi="Arial" w:eastAsia="Arial" w:cs="Arial"/>
+          <w:rFonts w:ascii="Arial" w:eastAsia="Arial" w:hAnsi="Arial" w:cs="Arial"/>
           <w:color w:val="auto"/>
           <w:sz w:val="24"/>
           <w:szCs w:val="24"/>
@@ -2088,7 +2095,7 @@
       </w:r>
       <w:r>
         <w:rPr>
-          <w:rFonts w:ascii="Arial" w:hAnsi="Arial" w:eastAsia="Arial" w:cs="Arial"/>
+          <w:rFonts w:ascii="Arial" w:eastAsia="Arial" w:hAnsi="Arial" w:cs="Arial"/>
           <w:color w:val="auto"/>
           <w:sz w:val="24"/>
           <w:szCs w:val="24"/>
@@ -2097,7 +2104,7 @@
       </w:r>
       <w:r>
         <w:rPr>
-          <w:rFonts w:ascii="Arial" w:hAnsi="Arial" w:eastAsia="Arial" w:cs="Arial"/>
+          <w:rFonts w:ascii="Arial" w:eastAsia="Arial" w:hAnsi="Arial" w:cs="Arial"/>
           <w:color w:val="auto"/>
           <w:sz w:val="24"/>
           <w:szCs w:val="24"/>
@@ -2106,7 +2113,7 @@
       </w:r>
       <w:r>
         <w:rPr>
-          <w:rFonts w:ascii="Arial" w:hAnsi="Arial" w:eastAsia="Arial" w:cs="Arial"/>
+          <w:rFonts w:ascii="Arial" w:eastAsia="Arial" w:hAnsi="Arial" w:cs="Arial"/>
           <w:color w:val="auto"/>
           <w:sz w:val="24"/>
           <w:szCs w:val="24"/>
@@ -2118,7 +2125,7 @@
       <w:pPr>
         <w:jc w:val="both"/>
         <w:rPr>
-          <w:rFonts w:ascii="Arial" w:hAnsi="Arial" w:eastAsia="Arial" w:cs="Arial"/>
+          <w:rFonts w:ascii="Arial" w:eastAsia="Arial" w:hAnsi="Arial" w:cs="Arial"/>
           <w:color w:val="auto"/>
           <w:sz w:val="24"/>
           <w:szCs w:val="24"/>
@@ -2130,15 +2137,15 @@
         <w:pStyle w:val="Ttulo1"/>
         <w:jc w:val="both"/>
         <w:rPr>
-          <w:rFonts w:ascii="Arial" w:hAnsi="Arial" w:eastAsia="Arial" w:cs="Arial"/>
-          <w:color w:val="auto"/>
-          <w:sz w:val="24"/>
-          <w:szCs w:val="24"/>
-        </w:rPr>
-      </w:pPr>
-      <w:r>
-        <w:rPr>
-          <w:rFonts w:ascii="Arial" w:hAnsi="Arial" w:eastAsia="Arial" w:cs="Arial"/>
+          <w:rFonts w:ascii="Arial" w:eastAsia="Arial" w:hAnsi="Arial" w:cs="Arial"/>
+          <w:color w:val="auto"/>
+          <w:sz w:val="24"/>
+          <w:szCs w:val="24"/>
+        </w:rPr>
+      </w:pPr>
+      <w:r>
+        <w:rPr>
+          <w:rFonts w:ascii="Arial" w:eastAsia="Arial" w:hAnsi="Arial" w:cs="Arial"/>
           <w:color w:val="auto"/>
           <w:sz w:val="24"/>
           <w:szCs w:val="24"/>
@@ -2146,58 +2153,130 @@
         <w:t>Justificativa</w:t>
       </w:r>
     </w:p>
-    <w:p/>
-    <w:p>
-      <w:pPr>
-        <w:ind w:firstLine="708"/>
-        <w:jc w:val="both"/>
-        <w:rPr>
-          <w:rFonts w:ascii="Arial" w:hAnsi="Arial" w:eastAsia="Arial" w:cs="Arial"/>
-          <w:color w:val="auto"/>
-          <w:sz w:val="24"/>
-          <w:szCs w:val="24"/>
-        </w:rPr>
-      </w:pPr>
-      <w:r>
-        <w:rPr>
-          <w:rFonts w:ascii="Arial" w:hAnsi="Arial" w:eastAsia="Arial" w:cs="Arial"/>
-          <w:color w:val="auto"/>
-          <w:sz w:val="24"/>
-          <w:szCs w:val="24"/>
-        </w:rPr>
-        <w:t xml:space="preserve">Uma das principais preocupações das academias é a otimização do espaço para acomodar um número crescente de clientes. A introdução </w:t>
-      </w:r>
-      <w:r>
-        <w:rPr>
-          <w:rFonts w:ascii="Arial" w:hAnsi="Arial" w:eastAsia="Arial" w:cs="Arial"/>
-          <w:color w:val="auto"/>
-          <w:sz w:val="24"/>
-          <w:szCs w:val="24"/>
-        </w:rPr>
-        <w:t>das soluções</w:t>
-      </w:r>
-      <w:r>
-        <w:rPr>
-          <w:rFonts w:ascii="Arial" w:hAnsi="Arial" w:eastAsia="Arial" w:cs="Arial"/>
-          <w:color w:val="auto"/>
-          <w:sz w:val="24"/>
-          <w:szCs w:val="24"/>
-        </w:rPr>
-        <w:t xml:space="preserve"> tecnológicas</w:t>
-      </w:r>
-      <w:r>
-        <w:rPr>
-          <w:rFonts w:ascii="Arial" w:hAnsi="Arial" w:eastAsia="Arial" w:cs="Arial"/>
-          <w:color w:val="auto"/>
-          <w:sz w:val="24"/>
-          <w:szCs w:val="24"/>
-        </w:rPr>
-        <w:t xml:space="preserve">, como </w:t>
-      </w:r>
-      <w:r>
-        <w:rPr>
-          <w:rFonts w:ascii="Arial" w:hAnsi="Arial" w:eastAsia="Arial" w:cs="Arial"/>
-          <w:color w:val="auto"/>
+    <w:p>
+      <w:r>
+        <w:t xml:space="preserve"> </w:t>
+      </w:r>
+    </w:p>
+    <w:p>
+      <w:pPr>
+        <w:rPr>
+          <w:rFonts w:ascii="Arial" w:hAnsi="Arial" w:cs="Arial"/>
+          <w:sz w:val="24"/>
+          <w:szCs w:val="24"/>
+        </w:rPr>
+      </w:pPr>
+      <w:r>
+        <w:rPr>
+          <w:rFonts w:ascii="Arial" w:hAnsi="Arial" w:cs="Arial"/>
+          <w:sz w:val="24"/>
+          <w:szCs w:val="24"/>
+        </w:rPr>
+        <w:t xml:space="preserve">O projeto promete diminuir </w:t>
+      </w:r>
+      <w:r>
+        <w:rPr>
+          <w:rFonts w:ascii="Arial" w:hAnsi="Arial" w:cs="Arial"/>
+          <w:sz w:val="24"/>
+          <w:szCs w:val="24"/>
+        </w:rPr>
+        <w:t>aproximadamente</w:t>
+      </w:r>
+      <w:r>
+        <w:rPr>
+          <w:rFonts w:ascii="Arial" w:hAnsi="Arial" w:cs="Arial"/>
+          <w:sz w:val="24"/>
+          <w:szCs w:val="24"/>
+        </w:rPr>
+        <w:t xml:space="preserve"> </w:t>
+      </w:r>
+      <w:r>
+        <w:rPr>
+          <w:rFonts w:ascii="Arial" w:hAnsi="Arial" w:cs="Arial"/>
+          <w:b/>
+          <w:bCs/>
+          <w:sz w:val="24"/>
+          <w:szCs w:val="24"/>
+        </w:rPr>
+        <w:t>41%</w:t>
+      </w:r>
+      <w:r>
+        <w:rPr>
+          <w:rFonts w:ascii="Arial" w:hAnsi="Arial" w:cs="Arial"/>
+          <w:sz w:val="24"/>
+          <w:szCs w:val="24"/>
+        </w:rPr>
+        <w:t xml:space="preserve"> da perda de clientes</w:t>
+      </w:r>
+      <w:r>
+        <w:rPr>
+          <w:rFonts w:ascii="Arial" w:hAnsi="Arial" w:cs="Arial"/>
+          <w:sz w:val="24"/>
+          <w:szCs w:val="24"/>
+        </w:rPr>
+        <w:t xml:space="preserve"> das academias</w:t>
+      </w:r>
+      <w:r>
+        <w:rPr>
+          <w:rFonts w:ascii="Arial" w:hAnsi="Arial" w:cs="Arial"/>
+          <w:sz w:val="24"/>
+          <w:szCs w:val="24"/>
+        </w:rPr>
+        <w:t xml:space="preserve"> causada p</w:t>
+      </w:r>
+      <w:r>
+        <w:rPr>
+          <w:rFonts w:ascii="Arial" w:hAnsi="Arial" w:cs="Arial"/>
+          <w:sz w:val="24"/>
+          <w:szCs w:val="24"/>
+        </w:rPr>
+        <w:t xml:space="preserve">ela </w:t>
+      </w:r>
+      <w:r>
+        <w:rPr>
+          <w:rFonts w:ascii="Arial" w:hAnsi="Arial" w:cs="Arial"/>
+          <w:b/>
+          <w:bCs/>
+          <w:sz w:val="24"/>
+          <w:szCs w:val="24"/>
+        </w:rPr>
+        <w:t>superlotação e falta de otimização de tempo nos treinos</w:t>
+      </w:r>
+      <w:r>
+        <w:rPr>
+          <w:rFonts w:ascii="Arial" w:hAnsi="Arial" w:cs="Arial"/>
+          <w:sz w:val="24"/>
+          <w:szCs w:val="24"/>
+        </w:rPr>
+        <w:t>,</w:t>
+      </w:r>
+      <w:r>
+        <w:rPr>
+          <w:rFonts w:ascii="Arial" w:hAnsi="Arial" w:cs="Arial"/>
+          <w:sz w:val="24"/>
+          <w:szCs w:val="24"/>
+        </w:rPr>
+        <w:t xml:space="preserve"> visa </w:t>
+      </w:r>
+      <w:r>
+        <w:rPr>
+          <w:rFonts w:ascii="Arial" w:hAnsi="Arial" w:cs="Arial"/>
+          <w:sz w:val="24"/>
+          <w:szCs w:val="24"/>
+        </w:rPr>
+        <w:t xml:space="preserve">também </w:t>
+      </w:r>
+      <w:r>
+        <w:rPr>
+          <w:rFonts w:ascii="Arial" w:hAnsi="Arial" w:cs="Arial"/>
+          <w:sz w:val="24"/>
+          <w:szCs w:val="24"/>
+        </w:rPr>
+        <w:t xml:space="preserve">otimizar o espaço nas academias usando </w:t>
+      </w:r>
+      <w:r>
+        <w:rPr>
+          <w:rFonts w:ascii="Arial" w:hAnsi="Arial" w:cs="Arial"/>
           <w:sz w:val="24"/>
           <w:szCs w:val="24"/>
         </w:rPr>
@@ -2205,197 +2284,143 @@
       </w:r>
       <w:r>
         <w:rPr>
-          <w:rFonts w:ascii="Arial" w:hAnsi="Arial" w:eastAsia="Arial" w:cs="Arial"/>
-          <w:color w:val="auto"/>
-          <w:sz w:val="24"/>
-          <w:szCs w:val="24"/>
-        </w:rPr>
-        <w:t xml:space="preserve"> e sistemas de armazenamento inteligente, permitirá o uso eficiente do</w:t>
-      </w:r>
-      <w:r>
-        <w:rPr>
-          <w:rFonts w:ascii="Arial" w:hAnsi="Arial" w:eastAsia="Arial" w:cs="Arial"/>
-          <w:color w:val="auto"/>
-          <w:sz w:val="24"/>
-          <w:szCs w:val="24"/>
-        </w:rPr>
-        <w:t>s</w:t>
-      </w:r>
-      <w:r>
-        <w:rPr>
-          <w:rFonts w:ascii="Arial" w:hAnsi="Arial" w:eastAsia="Arial" w:cs="Arial"/>
-          <w:color w:val="auto"/>
-          <w:sz w:val="24"/>
-          <w:szCs w:val="24"/>
-        </w:rPr>
-        <w:t xml:space="preserve"> </w:t>
-      </w:r>
-      <w:r>
-        <w:rPr>
-          <w:rFonts w:ascii="Arial" w:hAnsi="Arial" w:eastAsia="Arial" w:cs="Arial"/>
-          <w:color w:val="auto"/>
-          <w:sz w:val="24"/>
-          <w:szCs w:val="24"/>
-        </w:rPr>
-        <w:t xml:space="preserve">equipamentos </w:t>
-      </w:r>
-      <w:r>
-        <w:rPr>
-          <w:rFonts w:ascii="Arial" w:hAnsi="Arial" w:eastAsia="Arial" w:cs="Arial"/>
-          <w:color w:val="auto"/>
-          <w:sz w:val="24"/>
-          <w:szCs w:val="24"/>
-        </w:rPr>
-        <w:t xml:space="preserve">disponível. Isso não só cria um ambiente mais </w:t>
-      </w:r>
-      <w:r>
-        <w:rPr>
-          <w:rFonts w:ascii="Arial" w:hAnsi="Arial" w:eastAsia="Arial" w:cs="Arial"/>
-          <w:color w:val="auto"/>
-          <w:sz w:val="24"/>
-          <w:szCs w:val="24"/>
-        </w:rPr>
-        <w:t xml:space="preserve">otimizável </w:t>
-      </w:r>
-      <w:r>
-        <w:rPr>
-          <w:rFonts w:ascii="Arial" w:hAnsi="Arial" w:eastAsia="Arial" w:cs="Arial"/>
-          <w:color w:val="auto"/>
-          <w:sz w:val="24"/>
-          <w:szCs w:val="24"/>
-        </w:rPr>
-        <w:t>para os usuários, mas também aumenta a capacidade da academia de atender novos membros sem comprometer a qualidade da experiência.</w:t>
-      </w:r>
-    </w:p>
-    <w:p>
-      <w:pPr>
-        <w:ind w:firstLine="708"/>
-        <w:jc w:val="both"/>
-        <w:rPr>
-          <w:rFonts w:ascii="Arial" w:hAnsi="Arial" w:eastAsia="Arial" w:cs="Arial"/>
-          <w:color w:val="auto"/>
-          <w:sz w:val="24"/>
-          <w:szCs w:val="24"/>
-        </w:rPr>
-      </w:pPr>
-      <w:r>
-        <w:rPr>
-          <w:rFonts w:ascii="Arial" w:hAnsi="Arial" w:eastAsia="Arial" w:cs="Arial"/>
-          <w:color w:val="auto"/>
-          <w:sz w:val="24"/>
-          <w:szCs w:val="24"/>
-        </w:rPr>
-        <w:t>Cada indivíduo possui necessidades</w:t>
-      </w:r>
-      <w:r>
-        <w:rPr>
-          <w:rFonts w:ascii="Arial" w:hAnsi="Arial" w:eastAsia="Arial" w:cs="Arial"/>
-          <w:color w:val="auto"/>
-          <w:sz w:val="24"/>
-          <w:szCs w:val="24"/>
-        </w:rPr>
-        <w:t>,</w:t>
-      </w:r>
-      <w:r>
-        <w:rPr>
-          <w:rFonts w:ascii="Arial" w:hAnsi="Arial" w:eastAsia="Arial" w:cs="Arial"/>
-          <w:color w:val="auto"/>
-          <w:sz w:val="24"/>
-          <w:szCs w:val="24"/>
-        </w:rPr>
-        <w:t xml:space="preserve"> objetivos</w:t>
-      </w:r>
-      <w:r>
-        <w:rPr>
-          <w:rFonts w:ascii="Arial" w:hAnsi="Arial" w:eastAsia="Arial" w:cs="Arial"/>
-          <w:color w:val="auto"/>
-          <w:sz w:val="24"/>
-          <w:szCs w:val="24"/>
-        </w:rPr>
-        <w:t xml:space="preserve"> e rotinas</w:t>
-      </w:r>
-      <w:r>
-        <w:rPr>
-          <w:rFonts w:ascii="Arial" w:hAnsi="Arial" w:eastAsia="Arial" w:cs="Arial"/>
-          <w:color w:val="auto"/>
-          <w:sz w:val="24"/>
-          <w:szCs w:val="24"/>
-        </w:rPr>
-        <w:t xml:space="preserve"> únic</w:t>
-      </w:r>
-      <w:r>
-        <w:rPr>
-          <w:rFonts w:ascii="Arial" w:hAnsi="Arial" w:eastAsia="Arial" w:cs="Arial"/>
-          <w:color w:val="auto"/>
-          <w:sz w:val="24"/>
-          <w:szCs w:val="24"/>
-        </w:rPr>
-        <w:t>a</w:t>
-      </w:r>
-      <w:r>
-        <w:rPr>
-          <w:rFonts w:ascii="Arial" w:hAnsi="Arial" w:eastAsia="Arial" w:cs="Arial"/>
-          <w:color w:val="auto"/>
-          <w:sz w:val="24"/>
-          <w:szCs w:val="24"/>
-        </w:rPr>
-        <w:t>s em relação aos treinos. A implementação d</w:t>
-      </w:r>
-      <w:r>
-        <w:rPr>
-          <w:rFonts w:ascii="Arial" w:hAnsi="Arial" w:eastAsia="Arial" w:cs="Arial"/>
-          <w:color w:val="auto"/>
-          <w:sz w:val="24"/>
-          <w:szCs w:val="24"/>
-        </w:rPr>
-        <w:t>a nossa solução</w:t>
-      </w:r>
-      <w:r>
-        <w:rPr>
-          <w:rFonts w:ascii="Arial" w:hAnsi="Arial" w:eastAsia="Arial" w:cs="Arial"/>
-          <w:color w:val="auto"/>
-          <w:sz w:val="24"/>
-          <w:szCs w:val="24"/>
-        </w:rPr>
-        <w:t xml:space="preserve"> com </w:t>
-      </w:r>
-      <w:r>
-        <w:rPr>
-          <w:rFonts w:ascii="Arial" w:hAnsi="Arial" w:eastAsia="Arial" w:cs="Arial"/>
-          <w:color w:val="auto"/>
-          <w:sz w:val="24"/>
-          <w:szCs w:val="24"/>
-        </w:rPr>
-        <w:t>sites/</w:t>
-      </w:r>
-      <w:r>
-        <w:rPr>
-          <w:rFonts w:ascii="Arial" w:hAnsi="Arial" w:eastAsia="Arial" w:cs="Arial"/>
-          <w:color w:val="auto"/>
-          <w:sz w:val="24"/>
-          <w:szCs w:val="24"/>
-        </w:rPr>
-        <w:t>aplicativos permitirá a criação de programas de treinamento personalizados. Essas soluções podem rastrear o progresso do usuário, ajustar os exercícios conforme necessário e fornecer orientações em tempo real. Isso não apenas aumenta a eficácia dos treinos, mas também demonstra o compromisso da academia com o sucesso individual de cada cliente.</w:t>
-      </w:r>
-    </w:p>
-    <w:p>
-      <w:pPr>
-        <w:ind w:firstLine="708"/>
-        <w:jc w:val="both"/>
-        <w:rPr>
-          <w:rFonts w:ascii="Arial" w:hAnsi="Arial" w:eastAsia="Arial" w:cs="Arial"/>
-          <w:color w:val="auto"/>
-          <w:sz w:val="24"/>
-          <w:szCs w:val="24"/>
-        </w:rPr>
-      </w:pPr>
+          <w:rFonts w:ascii="Arial" w:hAnsi="Arial" w:cs="Arial"/>
+          <w:sz w:val="24"/>
+          <w:szCs w:val="24"/>
+        </w:rPr>
+        <w:t>, para acomodar mais clientes sem comprometer a qualidade da experiência, melhorando a eficácia dos treinos e demonstrando compromisso com o bem-estar dos usuários</w:t>
+      </w:r>
+      <w:r>
+        <w:rPr>
+          <w:rFonts w:ascii="Arial" w:hAnsi="Arial" w:cs="Arial"/>
+          <w:sz w:val="24"/>
+          <w:szCs w:val="24"/>
+        </w:rPr>
+        <w:t>.</w:t>
+      </w:r>
     </w:p>
     <w:p>
       <w:pPr>
         <w:pStyle w:val="Ttulo1"/>
         <w:jc w:val="both"/>
         <w:rPr>
-          <w:rFonts w:ascii="Arial" w:hAnsi="Arial" w:eastAsia="Arial" w:cs="Arial"/>
+          <w:rFonts w:ascii="Arial" w:eastAsia="Arial" w:hAnsi="Arial" w:cs="Arial"/>
+          <w:color w:val="auto"/>
+          <w:sz w:val="24"/>
+          <w:szCs w:val="24"/>
+          <w:u w:val="single"/>
+        </w:rPr>
+      </w:pPr>
+      <w:r>
+        <w:rPr>
+          <w:rFonts w:ascii="Arial" w:eastAsia="Arial" w:hAnsi="Arial" w:cs="Arial"/>
+          <w:color w:val="auto"/>
+          <w:sz w:val="24"/>
+          <w:szCs w:val="24"/>
+        </w:rPr>
+        <w:t>Escopo</w:t>
+      </w:r>
+    </w:p>
+    <w:p/>
+    <w:p>
+      <w:pPr>
+        <w:jc w:val="both"/>
+        <w:rPr>
+          <w:rFonts w:ascii="Arial" w:eastAsia="Arial" w:hAnsi="Arial" w:cs="Arial"/>
+          <w:color w:val="auto"/>
+          <w:sz w:val="24"/>
+          <w:szCs w:val="24"/>
+        </w:rPr>
+      </w:pPr>
+      <w:r>
+        <w:rPr>
+          <w:rFonts w:ascii="Arial" w:eastAsia="Arial" w:hAnsi="Arial" w:cs="Arial"/>
+          <w:color w:val="auto"/>
+          <w:sz w:val="24"/>
+          <w:szCs w:val="24"/>
+        </w:rPr>
+        <w:t xml:space="preserve">A </w:t>
+      </w:r>
+      <w:proofErr w:type="spellStart"/>
+      <w:r>
+        <w:rPr>
+          <w:rFonts w:ascii="Arial" w:eastAsia="Arial" w:hAnsi="Arial" w:cs="Arial"/>
+          <w:color w:val="auto"/>
+          <w:sz w:val="24"/>
+          <w:szCs w:val="24"/>
+        </w:rPr>
+        <w:t>Sensorize</w:t>
+      </w:r>
+      <w:proofErr w:type="spellEnd"/>
+      <w:r>
+        <w:rPr>
+          <w:rFonts w:ascii="Arial" w:eastAsia="Arial" w:hAnsi="Arial" w:cs="Arial"/>
+          <w:color w:val="auto"/>
+          <w:sz w:val="24"/>
+          <w:szCs w:val="24"/>
+        </w:rPr>
+        <w:t xml:space="preserve"> dará início à implantação dos sensores de bloqueio em todos os equipamentos da academia. Isso permitirá a coleta de dados sobre a utilização de cada equipamento, incluindo o número de usuários e o tempo médio de uso. Com essas informações</w:t>
+      </w:r>
+      <w:r>
+        <w:rPr>
+          <w:rFonts w:ascii="Arial" w:eastAsia="Arial" w:hAnsi="Arial" w:cs="Arial"/>
+          <w:color w:val="auto"/>
+          <w:sz w:val="24"/>
+          <w:szCs w:val="24"/>
+        </w:rPr>
+        <w:t>,</w:t>
+      </w:r>
+      <w:r>
+        <w:rPr>
+          <w:rFonts w:ascii="Arial" w:eastAsia="Arial" w:hAnsi="Arial" w:cs="Arial"/>
+          <w:color w:val="auto"/>
+          <w:sz w:val="24"/>
+          <w:szCs w:val="24"/>
+        </w:rPr>
+        <w:t xml:space="preserve"> pode</w:t>
+      </w:r>
+      <w:r>
+        <w:rPr>
+          <w:rFonts w:ascii="Arial" w:eastAsia="Arial" w:hAnsi="Arial" w:cs="Arial"/>
+          <w:color w:val="auto"/>
+          <w:sz w:val="24"/>
+          <w:szCs w:val="24"/>
+        </w:rPr>
+        <w:t>mos</w:t>
+      </w:r>
+      <w:r>
+        <w:rPr>
+          <w:rFonts w:ascii="Arial" w:eastAsia="Arial" w:hAnsi="Arial" w:cs="Arial"/>
+          <w:color w:val="auto"/>
+          <w:sz w:val="24"/>
+          <w:szCs w:val="24"/>
+        </w:rPr>
+        <w:t xml:space="preserve"> começar o processo de otimização e organização dos</w:t>
+      </w:r>
+      <w:r>
+        <w:rPr>
+          <w:rFonts w:ascii="Arial" w:eastAsia="Arial" w:hAnsi="Arial" w:cs="Arial"/>
+          <w:color w:val="auto"/>
+          <w:sz w:val="24"/>
+          <w:szCs w:val="24"/>
+        </w:rPr>
+        <w:t xml:space="preserve"> treinos dos</w:t>
+      </w:r>
+      <w:r>
+        <w:rPr>
+          <w:rFonts w:ascii="Arial" w:eastAsia="Arial" w:hAnsi="Arial" w:cs="Arial"/>
+          <w:color w:val="auto"/>
+          <w:sz w:val="24"/>
+          <w:szCs w:val="24"/>
+        </w:rPr>
+        <w:t xml:space="preserve"> usuários, alocando-os nos equipamentos disponíveis de maneira mais eficiente.</w:t>
+      </w:r>
+    </w:p>
+    <w:p>
+      <w:pPr>
+        <w:jc w:val="both"/>
+        <w:rPr>
+          <w:rFonts w:ascii="Arial" w:eastAsia="Arial" w:hAnsi="Arial" w:cs="Arial"/>
           <w:color w:val="auto"/>
           <w:sz w:val="24"/>
           <w:szCs w:val="24"/>
@@ -2407,20 +2432,20 @@
         <w:pStyle w:val="Ttulo1"/>
         <w:jc w:val="both"/>
         <w:rPr>
-          <w:rFonts w:ascii="Arial" w:hAnsi="Arial" w:eastAsia="Arial" w:cs="Arial"/>
-          <w:color w:val="auto"/>
-          <w:sz w:val="24"/>
-          <w:szCs w:val="24"/>
-        </w:rPr>
-      </w:pPr>
-      <w:r>
-        <w:rPr>
-          <w:rFonts w:ascii="Arial" w:hAnsi="Arial" w:eastAsia="Arial" w:cs="Arial"/>
-          <w:color w:val="auto"/>
-          <w:sz w:val="24"/>
-          <w:szCs w:val="24"/>
-        </w:rPr>
-        <w:t>Escopo</w:t>
+          <w:rFonts w:ascii="Arial" w:eastAsia="Arial" w:hAnsi="Arial" w:cs="Arial"/>
+          <w:color w:val="auto"/>
+          <w:sz w:val="24"/>
+          <w:szCs w:val="24"/>
+        </w:rPr>
+      </w:pPr>
+      <w:r>
+        <w:rPr>
+          <w:rFonts w:ascii="Arial" w:eastAsia="Arial" w:hAnsi="Arial" w:cs="Arial"/>
+          <w:color w:val="auto"/>
+          <w:sz w:val="24"/>
+          <w:szCs w:val="24"/>
+        </w:rPr>
+        <w:t>Premissas e Restrições</w:t>
       </w:r>
     </w:p>
     <w:p/>
@@ -2428,142 +2453,15 @@
       <w:pPr>
         <w:jc w:val="both"/>
         <w:rPr>
-          <w:rFonts w:ascii="Arial" w:hAnsi="Arial" w:eastAsia="Arial" w:cs="Arial"/>
-          <w:color w:val="auto"/>
-          <w:sz w:val="24"/>
-          <w:szCs w:val="24"/>
-        </w:rPr>
-      </w:pPr>
-      <w:r>
-        <w:rPr>
-          <w:rFonts w:ascii="Arial" w:hAnsi="Arial" w:eastAsia="Arial" w:cs="Arial"/>
-          <w:color w:val="auto"/>
-          <w:sz w:val="24"/>
-          <w:szCs w:val="24"/>
-        </w:rPr>
-        <w:t xml:space="preserve">Após estabelecer contato com os clientes, a </w:t>
-      </w:r>
-      <w:proofErr w:type="spellStart"/>
-      <w:r>
-        <w:rPr>
-          <w:rFonts w:ascii="Arial" w:hAnsi="Arial" w:eastAsia="Arial" w:cs="Arial"/>
-          <w:color w:val="auto"/>
-          <w:sz w:val="24"/>
-          <w:szCs w:val="24"/>
-        </w:rPr>
-        <w:t>Sensorize</w:t>
-      </w:r>
-      <w:proofErr w:type="spellEnd"/>
-      <w:r>
-        <w:rPr>
-          <w:rFonts w:ascii="Arial" w:hAnsi="Arial" w:eastAsia="Arial" w:cs="Arial"/>
-          <w:color w:val="auto"/>
-          <w:sz w:val="24"/>
-          <w:szCs w:val="24"/>
-        </w:rPr>
-        <w:t xml:space="preserve"> dará início à implantação dos sensores de bloqueio em todos os equipamentos da academia. Isso permitirá a coleta de dados sobre a utilização de cada equipamento, incluindo o número de usuários e o tempo médio de uso. Com essas informações</w:t>
-      </w:r>
-      <w:r>
-        <w:rPr>
-          <w:rFonts w:ascii="Arial" w:hAnsi="Arial" w:eastAsia="Arial" w:cs="Arial"/>
-          <w:color w:val="auto"/>
-          <w:sz w:val="24"/>
-          <w:szCs w:val="24"/>
-        </w:rPr>
-        <w:t>,</w:t>
-      </w:r>
-      <w:r>
-        <w:rPr>
-          <w:rFonts w:ascii="Arial" w:hAnsi="Arial" w:eastAsia="Arial" w:cs="Arial"/>
-          <w:color w:val="auto"/>
-          <w:sz w:val="24"/>
-          <w:szCs w:val="24"/>
-        </w:rPr>
-        <w:t xml:space="preserve"> pode</w:t>
-      </w:r>
-      <w:r>
-        <w:rPr>
-          <w:rFonts w:ascii="Arial" w:hAnsi="Arial" w:eastAsia="Arial" w:cs="Arial"/>
-          <w:color w:val="auto"/>
-          <w:sz w:val="24"/>
-          <w:szCs w:val="24"/>
-        </w:rPr>
-        <w:t>mos</w:t>
-      </w:r>
-      <w:r>
-        <w:rPr>
-          <w:rFonts w:ascii="Arial" w:hAnsi="Arial" w:eastAsia="Arial" w:cs="Arial"/>
-          <w:color w:val="auto"/>
-          <w:sz w:val="24"/>
-          <w:szCs w:val="24"/>
-        </w:rPr>
-        <w:t xml:space="preserve"> começar o processo de otimização e organização dos</w:t>
-      </w:r>
-      <w:r>
-        <w:rPr>
-          <w:rFonts w:ascii="Arial" w:hAnsi="Arial" w:eastAsia="Arial" w:cs="Arial"/>
-          <w:color w:val="auto"/>
-          <w:sz w:val="24"/>
-          <w:szCs w:val="24"/>
-        </w:rPr>
-        <w:t xml:space="preserve"> treinos dos</w:t>
-      </w:r>
-      <w:r>
-        <w:rPr>
-          <w:rFonts w:ascii="Arial" w:hAnsi="Arial" w:eastAsia="Arial" w:cs="Arial"/>
-          <w:color w:val="auto"/>
-          <w:sz w:val="24"/>
-          <w:szCs w:val="24"/>
-        </w:rPr>
-        <w:t xml:space="preserve"> usuários, alocando-os nos equipamentos disponíveis de maneira mais eficiente.</w:t>
-      </w:r>
-    </w:p>
-    <w:p>
-      <w:pPr>
-        <w:jc w:val="both"/>
-        <w:rPr>
-          <w:rFonts w:ascii="Arial" w:hAnsi="Arial" w:eastAsia="Arial" w:cs="Arial"/>
-          <w:color w:val="auto"/>
-          <w:sz w:val="24"/>
-          <w:szCs w:val="24"/>
-        </w:rPr>
-      </w:pPr>
-    </w:p>
-    <w:p>
-      <w:pPr>
-        <w:pStyle w:val="Ttulo1"/>
-        <w:jc w:val="both"/>
-        <w:rPr>
-          <w:rFonts w:ascii="Arial" w:hAnsi="Arial" w:eastAsia="Arial" w:cs="Arial"/>
-          <w:color w:val="auto"/>
-          <w:sz w:val="24"/>
-          <w:szCs w:val="24"/>
-        </w:rPr>
-      </w:pPr>
-      <w:r>
-        <w:rPr>
-          <w:rFonts w:ascii="Arial" w:hAnsi="Arial" w:eastAsia="Arial" w:cs="Arial"/>
-          <w:color w:val="auto"/>
-          <w:sz w:val="24"/>
-          <w:szCs w:val="24"/>
-        </w:rPr>
-        <w:t>Premissas e Restrições</w:t>
-      </w:r>
-    </w:p>
-    <w:p/>
-    <w:p>
-      <w:pPr>
-        <w:jc w:val="both"/>
-        <w:rPr>
-          <w:rFonts w:ascii="Arial" w:hAnsi="Arial" w:eastAsia="Arial" w:cs="Arial"/>
-          <w:color w:val="auto"/>
-          <w:sz w:val="24"/>
-          <w:szCs w:val="24"/>
-        </w:rPr>
-      </w:pPr>
-      <w:r>
-        <w:rPr>
-          <w:rFonts w:ascii="Arial" w:hAnsi="Arial" w:eastAsia="Arial" w:cs="Arial"/>
+          <w:rFonts w:ascii="Arial" w:eastAsia="Arial" w:hAnsi="Arial" w:cs="Arial"/>
+          <w:color w:val="auto"/>
+          <w:sz w:val="24"/>
+          <w:szCs w:val="24"/>
+        </w:rPr>
+      </w:pPr>
+      <w:r>
+        <w:rPr>
+          <w:rFonts w:ascii="Arial" w:eastAsia="Arial" w:hAnsi="Arial" w:cs="Arial"/>
           <w:color w:val="auto"/>
           <w:sz w:val="24"/>
           <w:szCs w:val="24"/>
@@ -2580,15 +2478,15 @@
         </w:numPr>
         <w:jc w:val="both"/>
         <w:rPr>
-          <w:rFonts w:ascii="Arial" w:hAnsi="Arial" w:eastAsia="Arial" w:cs="Arial"/>
-          <w:color w:val="auto"/>
-          <w:sz w:val="24"/>
-          <w:szCs w:val="24"/>
-        </w:rPr>
-      </w:pPr>
-      <w:r>
-        <w:rPr>
-          <w:rFonts w:ascii="Arial" w:hAnsi="Arial" w:eastAsia="Arial" w:cs="Arial"/>
+          <w:rFonts w:ascii="Arial" w:eastAsia="Arial" w:hAnsi="Arial" w:cs="Arial"/>
+          <w:color w:val="auto"/>
+          <w:sz w:val="24"/>
+          <w:szCs w:val="24"/>
+        </w:rPr>
+      </w:pPr>
+      <w:r>
+        <w:rPr>
+          <w:rFonts w:ascii="Arial" w:eastAsia="Arial" w:hAnsi="Arial" w:cs="Arial"/>
           <w:color w:val="auto"/>
           <w:sz w:val="24"/>
           <w:szCs w:val="24"/>
@@ -2597,7 +2495,7 @@
       </w:r>
       <w:r>
         <w:rPr>
-          <w:rFonts w:ascii="Arial" w:hAnsi="Arial" w:eastAsia="Arial" w:cs="Arial"/>
+          <w:rFonts w:ascii="Arial" w:eastAsia="Arial" w:hAnsi="Arial" w:cs="Arial"/>
           <w:color w:val="auto"/>
           <w:sz w:val="24"/>
           <w:szCs w:val="24"/>
@@ -2606,7 +2504,7 @@
       </w:r>
       <w:r>
         <w:rPr>
-          <w:rFonts w:ascii="Arial" w:hAnsi="Arial" w:eastAsia="Arial" w:cs="Arial"/>
+          <w:rFonts w:ascii="Arial" w:eastAsia="Arial" w:hAnsi="Arial" w:cs="Arial"/>
           <w:color w:val="auto"/>
           <w:sz w:val="24"/>
           <w:szCs w:val="24"/>
@@ -2615,7 +2513,7 @@
       </w:r>
       <w:r>
         <w:rPr>
-          <w:rFonts w:ascii="Arial" w:hAnsi="Arial" w:eastAsia="Arial" w:cs="Arial"/>
+          <w:rFonts w:ascii="Arial" w:eastAsia="Arial" w:hAnsi="Arial" w:cs="Arial"/>
           <w:color w:val="auto"/>
           <w:sz w:val="24"/>
           <w:szCs w:val="24"/>
@@ -2632,15 +2530,15 @@
         </w:numPr>
         <w:jc w:val="both"/>
         <w:rPr>
-          <w:rFonts w:ascii="Arial" w:hAnsi="Arial" w:eastAsia="Arial" w:cs="Arial"/>
-          <w:color w:val="auto"/>
-          <w:sz w:val="24"/>
-          <w:szCs w:val="24"/>
-        </w:rPr>
-      </w:pPr>
-      <w:r>
-        <w:rPr>
-          <w:rFonts w:ascii="Arial" w:hAnsi="Arial" w:eastAsia="Arial" w:cs="Arial"/>
+          <w:rFonts w:ascii="Arial" w:eastAsia="Arial" w:hAnsi="Arial" w:cs="Arial"/>
+          <w:color w:val="auto"/>
+          <w:sz w:val="24"/>
+          <w:szCs w:val="24"/>
+        </w:rPr>
+      </w:pPr>
+      <w:r>
+        <w:rPr>
+          <w:rFonts w:ascii="Arial" w:eastAsia="Arial" w:hAnsi="Arial" w:cs="Arial"/>
           <w:color w:val="auto"/>
           <w:sz w:val="24"/>
           <w:szCs w:val="24"/>
@@ -2649,7 +2547,7 @@
       </w:r>
       <w:r>
         <w:rPr>
-          <w:rFonts w:ascii="Arial" w:hAnsi="Arial" w:eastAsia="Arial" w:cs="Arial"/>
+          <w:rFonts w:ascii="Arial" w:eastAsia="Arial" w:hAnsi="Arial" w:cs="Arial"/>
           <w:color w:val="auto"/>
           <w:sz w:val="24"/>
           <w:szCs w:val="24"/>
@@ -2658,7 +2556,7 @@
       </w:r>
       <w:r>
         <w:rPr>
-          <w:rFonts w:ascii="Arial" w:hAnsi="Arial" w:eastAsia="Arial" w:cs="Arial"/>
+          <w:rFonts w:ascii="Arial" w:eastAsia="Arial" w:hAnsi="Arial" w:cs="Arial"/>
           <w:color w:val="auto"/>
           <w:sz w:val="24"/>
           <w:szCs w:val="24"/>
@@ -2667,7 +2565,7 @@
       </w:r>
       <w:r>
         <w:rPr>
-          <w:rFonts w:ascii="Arial" w:hAnsi="Arial" w:eastAsia="Arial" w:cs="Arial"/>
+          <w:rFonts w:ascii="Arial" w:eastAsia="Arial" w:hAnsi="Arial" w:cs="Arial"/>
           <w:color w:val="auto"/>
           <w:sz w:val="24"/>
           <w:szCs w:val="24"/>
@@ -2676,7 +2574,7 @@
       </w:r>
       <w:r>
         <w:rPr>
-          <w:rFonts w:ascii="Arial" w:hAnsi="Arial" w:eastAsia="Arial" w:cs="Arial"/>
+          <w:rFonts w:ascii="Arial" w:eastAsia="Arial" w:hAnsi="Arial" w:cs="Arial"/>
           <w:color w:val="auto"/>
           <w:sz w:val="24"/>
           <w:szCs w:val="24"/>
@@ -2685,7 +2583,7 @@
       </w:r>
       <w:r>
         <w:rPr>
-          <w:rFonts w:ascii="Arial" w:hAnsi="Arial" w:eastAsia="Arial" w:cs="Arial"/>
+          <w:rFonts w:ascii="Arial" w:eastAsia="Arial" w:hAnsi="Arial" w:cs="Arial"/>
           <w:color w:val="auto"/>
           <w:sz w:val="24"/>
           <w:szCs w:val="24"/>
@@ -2694,7 +2592,7 @@
       </w:r>
       <w:r>
         <w:rPr>
-          <w:rFonts w:ascii="Arial" w:hAnsi="Arial" w:eastAsia="Arial" w:cs="Arial"/>
+          <w:rFonts w:ascii="Arial" w:eastAsia="Arial" w:hAnsi="Arial" w:cs="Arial"/>
           <w:color w:val="auto"/>
           <w:sz w:val="24"/>
           <w:szCs w:val="24"/>
@@ -2703,7 +2601,7 @@
       </w:r>
       <w:r>
         <w:rPr>
-          <w:rFonts w:ascii="Arial" w:hAnsi="Arial" w:eastAsia="Arial" w:cs="Arial"/>
+          <w:rFonts w:ascii="Arial" w:eastAsia="Arial" w:hAnsi="Arial" w:cs="Arial"/>
           <w:color w:val="auto"/>
           <w:sz w:val="24"/>
           <w:szCs w:val="24"/>
@@ -2715,7 +2613,7 @@
       <w:pPr>
         <w:jc w:val="both"/>
         <w:rPr>
-          <w:rFonts w:ascii="Arial" w:hAnsi="Arial" w:eastAsia="Arial" w:cs="Arial"/>
+          <w:rFonts w:ascii="Arial" w:eastAsia="Arial" w:hAnsi="Arial" w:cs="Arial"/>
           <w:color w:val="auto"/>
           <w:sz w:val="24"/>
           <w:szCs w:val="24"/>
@@ -2726,7 +2624,7 @@
       <w:pPr>
         <w:jc w:val="both"/>
         <w:rPr>
-          <w:rFonts w:ascii="Arial" w:hAnsi="Arial" w:eastAsia="Arial" w:cs="Arial"/>
+          <w:rFonts w:ascii="Arial" w:eastAsia="Arial" w:hAnsi="Arial" w:cs="Arial"/>
           <w:color w:val="auto"/>
           <w:sz w:val="24"/>
           <w:szCs w:val="24"/>
@@ -2737,15 +2635,15 @@
       <w:pPr>
         <w:jc w:val="both"/>
         <w:rPr>
-          <w:rFonts w:ascii="Arial" w:hAnsi="Arial" w:eastAsia="Arial" w:cs="Arial"/>
-          <w:color w:val="auto"/>
-          <w:sz w:val="24"/>
-          <w:szCs w:val="24"/>
-        </w:rPr>
-      </w:pPr>
-      <w:r>
-        <w:rPr>
-          <w:rFonts w:ascii="Arial" w:hAnsi="Arial" w:eastAsia="Arial" w:cs="Arial"/>
+          <w:rFonts w:ascii="Arial" w:eastAsia="Arial" w:hAnsi="Arial" w:cs="Arial"/>
+          <w:color w:val="auto"/>
+          <w:sz w:val="24"/>
+          <w:szCs w:val="24"/>
+        </w:rPr>
+      </w:pPr>
+      <w:r>
+        <w:rPr>
+          <w:rFonts w:ascii="Arial" w:eastAsia="Arial" w:hAnsi="Arial" w:cs="Arial"/>
           <w:color w:val="auto"/>
           <w:sz w:val="24"/>
           <w:szCs w:val="24"/>
@@ -2762,15 +2660,15 @@
         </w:numPr>
         <w:jc w:val="both"/>
         <w:rPr>
-          <w:rFonts w:ascii="Arial" w:hAnsi="Arial" w:eastAsia="Arial" w:cs="Arial"/>
-          <w:color w:val="auto"/>
-          <w:sz w:val="24"/>
-          <w:szCs w:val="24"/>
-        </w:rPr>
-      </w:pPr>
-      <w:r>
-        <w:rPr>
-          <w:rFonts w:ascii="Arial" w:hAnsi="Arial" w:eastAsia="Arial" w:cs="Arial"/>
+          <w:rFonts w:ascii="Arial" w:eastAsia="Arial" w:hAnsi="Arial" w:cs="Arial"/>
+          <w:color w:val="auto"/>
+          <w:sz w:val="24"/>
+          <w:szCs w:val="24"/>
+        </w:rPr>
+      </w:pPr>
+      <w:r>
+        <w:rPr>
+          <w:rFonts w:ascii="Arial" w:eastAsia="Arial" w:hAnsi="Arial" w:cs="Arial"/>
           <w:color w:val="auto"/>
           <w:sz w:val="24"/>
           <w:szCs w:val="24"/>
@@ -2782,7 +2680,7 @@
       <w:headerReference w:type="even" r:id="rId11"/>
       <w:headerReference w:type="default" r:id="rId12"/>
       <w:headerReference w:type="first" r:id="rId13"/>
-      <w:pgSz w:w="11906" w:h="16838" w:orient="portrait" w:code="9"/>
+      <w:pgSz w:w="11906" w:h="16838" w:code="9"/>
       <w:pgMar w:top="964" w:right="964" w:bottom="964" w:left="964" w:header="709" w:footer="709" w:gutter="0"/>
       <w:pgNumType w:start="0"/>
       <w:cols w:space="708"/>
@@ -2856,7 +2754,7 @@
         <w:noProof/>
       </w:rPr>
       <w:pict w14:anchorId="6E480721">
-        <v:shapetype id="_x0000_t75" coordsize="21600,21600" filled="f" stroked="f" o:spt="75" o:preferrelative="t" path="m@4@5l@4@11@9@11@9@5xe">
+        <v:shapetype id="_x0000_t75" coordsize="21600,21600" o:spt="75" o:preferrelative="t" path="m@4@5l@4@11@9@11@9@5xe" filled="f" stroked="f">
           <v:stroke joinstyle="miter"/>
           <v:formulas>
             <v:f eqn="if lineDrawn pixelLineWidth 0"/>
@@ -2872,11 +2770,11 @@
             <v:f eqn="prod @7 21600 pixelHeight"/>
             <v:f eqn="sum @10 21600 0"/>
           </v:formulas>
-          <v:path gradientshapeok="t" o:connecttype="rect" o:extrusionok="f"/>
+          <v:path o:extrusionok="f" gradientshapeok="t" o:connecttype="rect"/>
           <o:lock v:ext="edit" aspectratio="t"/>
         </v:shapetype>
-        <v:shape id="WordPictureWatermark635783501" style="position:absolute;margin-left:0;margin-top:0;width:596.2pt;height:842pt;z-index:-251658239;mso-position-horizontal:center;mso-position-horizontal-relative:margin;mso-position-vertical:center;mso-position-vertical-relative:margin" o:spid="_x0000_s1086" o:allowincell="f" type="#_x0000_t75">
-          <v:imagedata o:title="fundo_timbrado_margemestreita" r:id="rId1"/>
+        <v:shape id="WordPictureWatermark635783501" o:spid="_x0000_s1086" type="#_x0000_t75" style="position:absolute;margin-left:0;margin-top:0;width:596.2pt;height:842pt;z-index:-251658239;mso-position-horizontal:center;mso-position-horizontal-relative:margin;mso-position-vertical:center;mso-position-vertical-relative:margin" o:allowincell="f">
+          <v:imagedata r:id="rId1" o:title="fundo_timbrado_margemestreita"/>
           <w10:wrap anchorx="margin" anchory="page"/>
         </v:shape>
       </w:pict>
@@ -2896,7 +2794,7 @@
         <w:noProof/>
       </w:rPr>
       <w:pict w14:anchorId="12CB45C4">
-        <v:shapetype id="_x0000_t75" coordsize="21600,21600" filled="f" stroked="f" o:spt="75" o:preferrelative="t" path="m@4@5l@4@11@9@11@9@5xe">
+        <v:shapetype id="_x0000_t75" coordsize="21600,21600" o:spt="75" o:preferrelative="t" path="m@4@5l@4@11@9@11@9@5xe" filled="f" stroked="f">
           <v:stroke joinstyle="miter"/>
           <v:formulas>
             <v:f eqn="if lineDrawn pixelLineWidth 0"/>
@@ -2912,11 +2810,11 @@
             <v:f eqn="prod @7 21600 pixelHeight"/>
             <v:f eqn="sum @10 21600 0"/>
           </v:formulas>
-          <v:path gradientshapeok="t" o:connecttype="rect" o:extrusionok="f"/>
+          <v:path o:extrusionok="f" gradientshapeok="t" o:connecttype="rect"/>
           <o:lock v:ext="edit" aspectratio="t"/>
         </v:shapetype>
-        <v:shape id="WordPictureWatermark635783502" style="position:absolute;margin-left:0;margin-top:0;width:596.2pt;height:842pt;z-index:-251658238;mso-position-horizontal:center;mso-position-horizontal-relative:margin;mso-position-vertical:center;mso-position-vertical-relative:margin" o:spid="_x0000_s1087" o:allowincell="f" type="#_x0000_t75">
-          <v:imagedata o:title="fundo_timbrado_margemestreita" r:id="rId1"/>
+        <v:shape id="WordPictureWatermark635783502" o:spid="_x0000_s1087" type="#_x0000_t75" style="position:absolute;margin-left:0;margin-top:0;width:596.2pt;height:842pt;z-index:-251658238;mso-position-horizontal:center;mso-position-horizontal-relative:margin;mso-position-vertical:center;mso-position-vertical-relative:margin" o:allowincell="f">
+          <v:imagedata r:id="rId1" o:title="fundo_timbrado_margemestreita"/>
           <w10:wrap anchorx="margin" anchory="page"/>
         </v:shape>
       </w:pict>
@@ -2936,7 +2834,7 @@
         <w:noProof/>
       </w:rPr>
       <w:pict w14:anchorId="464574E3">
-        <v:shapetype id="_x0000_t75" coordsize="21600,21600" filled="f" stroked="f" o:spt="75" o:preferrelative="t" path="m@4@5l@4@11@9@11@9@5xe">
+        <v:shapetype id="_x0000_t75" coordsize="21600,21600" o:spt="75" o:preferrelative="t" path="m@4@5l@4@11@9@11@9@5xe" filled="f" stroked="f">
           <v:stroke joinstyle="miter"/>
           <v:formulas>
             <v:f eqn="if lineDrawn pixelLineWidth 0"/>
@@ -2952,11 +2850,11 @@
             <v:f eqn="prod @7 21600 pixelHeight"/>
             <v:f eqn="sum @10 21600 0"/>
           </v:formulas>
-          <v:path gradientshapeok="t" o:connecttype="rect" o:extrusionok="f"/>
+          <v:path o:extrusionok="f" gradientshapeok="t" o:connecttype="rect"/>
           <o:lock v:ext="edit" aspectratio="t"/>
         </v:shapetype>
-        <v:shape id="WordPictureWatermark635783500" style="position:absolute;margin-left:0;margin-top:0;width:596.2pt;height:842pt;z-index:-251658240;mso-position-horizontal:center;mso-position-horizontal-relative:margin;mso-position-vertical:center;mso-position-vertical-relative:margin" o:spid="_x0000_s1085" o:allowincell="f" type="#_x0000_t75">
-          <v:imagedata o:title="fundo_timbrado_margemestreita" r:id="rId1"/>
+        <v:shape id="WordPictureWatermark635783500" o:spid="_x0000_s1085" type="#_x0000_t75" style="position:absolute;margin-left:0;margin-top:0;width:596.2pt;height:842pt;z-index:-251658240;mso-position-horizontal:center;mso-position-horizontal-relative:margin;mso-position-vertical:center;mso-position-vertical-relative:margin" o:allowincell="f">
+          <v:imagedata r:id="rId1" o:title="fundo_timbrado_margemestreita"/>
           <w10:wrap anchorx="margin" anchory="page"/>
         </v:shape>
       </w:pict>
@@ -3013,7 +2911,7 @@
         <w:ind w:left="720" w:hanging="360"/>
       </w:pPr>
       <w:rPr>
-        <w:rFonts w:hint="default" w:ascii="Calibri" w:hAnsi="Calibri"/>
+        <w:rFonts w:ascii="Calibri" w:hAnsi="Calibri" w:hint="default"/>
       </w:rPr>
     </w:lvl>
     <w:lvl w:ilvl="1" w:tplc="3170E312">
@@ -3025,7 +2923,7 @@
         <w:ind w:left="1440" w:hanging="360"/>
       </w:pPr>
       <w:rPr>
-        <w:rFonts w:hint="default" w:ascii="Courier New" w:hAnsi="Courier New"/>
+        <w:rFonts w:ascii="Courier New" w:hAnsi="Courier New" w:hint="default"/>
       </w:rPr>
     </w:lvl>
     <w:lvl w:ilvl="2" w:tplc="CD8067B8">
@@ -3037,7 +2935,7 @@
         <w:ind w:left="2160" w:hanging="360"/>
       </w:pPr>
       <w:rPr>
-        <w:rFonts w:hint="default" w:ascii="Wingdings" w:hAnsi="Wingdings"/>
+        <w:rFonts w:ascii="Wingdings" w:hAnsi="Wingdings" w:hint="default"/>
       </w:rPr>
     </w:lvl>
     <w:lvl w:ilvl="3" w:tplc="7214F348">
@@ -3049,7 +2947,7 @@
         <w:ind w:left="2880" w:hanging="360"/>
       </w:pPr>
       <w:rPr>
-        <w:rFonts w:hint="default" w:ascii="Symbol" w:hAnsi="Symbol"/>
+        <w:rFonts w:ascii="Symbol" w:hAnsi="Symbol" w:hint="default"/>
       </w:rPr>
     </w:lvl>
     <w:lvl w:ilvl="4" w:tplc="A7DE744A">
@@ -3061,7 +2959,7 @@
         <w:ind w:left="3600" w:hanging="360"/>
       </w:pPr>
       <w:rPr>
-        <w:rFonts w:hint="default" w:ascii="Courier New" w:hAnsi="Courier New"/>
+        <w:rFonts w:ascii="Courier New" w:hAnsi="Courier New" w:hint="default"/>
       </w:rPr>
     </w:lvl>
     <w:lvl w:ilvl="5" w:tplc="D5C0A30E">
@@ -3073,7 +2971,7 @@
         <w:ind w:left="4320" w:hanging="360"/>
       </w:pPr>
       <w:rPr>
-        <w:rFonts w:hint="default" w:ascii="Wingdings" w:hAnsi="Wingdings"/>
+        <w:rFonts w:ascii="Wingdings" w:hAnsi="Wingdings" w:hint="default"/>
       </w:rPr>
     </w:lvl>
     <w:lvl w:ilvl="6" w:tplc="C15448A6">
@@ -3085,7 +2983,7 @@
         <w:ind w:left="5040" w:hanging="360"/>
       </w:pPr>
       <w:rPr>
-        <w:rFonts w:hint="default" w:ascii="Symbol" w:hAnsi="Symbol"/>
+        <w:rFonts w:ascii="Symbol" w:hAnsi="Symbol" w:hint="default"/>
       </w:rPr>
     </w:lvl>
     <w:lvl w:ilvl="7" w:tplc="868E6D7E">
@@ -3097,7 +2995,7 @@
         <w:ind w:left="5760" w:hanging="360"/>
       </w:pPr>
       <w:rPr>
-        <w:rFonts w:hint="default" w:ascii="Courier New" w:hAnsi="Courier New"/>
+        <w:rFonts w:ascii="Courier New" w:hAnsi="Courier New" w:hint="default"/>
       </w:rPr>
     </w:lvl>
     <w:lvl w:ilvl="8" w:tplc="DC46FBD0">
@@ -3109,7 +3007,7 @@
         <w:ind w:left="6480" w:hanging="360"/>
       </w:pPr>
       <w:rPr>
-        <w:rFonts w:hint="default" w:ascii="Wingdings" w:hAnsi="Wingdings"/>
+        <w:rFonts w:ascii="Wingdings" w:hAnsi="Wingdings" w:hint="default"/>
       </w:rPr>
     </w:lvl>
   </w:abstractNum>
@@ -3384,7 +3282,7 @@
         <w:ind w:left="720" w:hanging="360"/>
       </w:pPr>
       <w:rPr>
-        <w:rFonts w:hint="default" w:ascii="Symbol" w:hAnsi="Symbol"/>
+        <w:rFonts w:ascii="Symbol" w:hAnsi="Symbol" w:hint="default"/>
       </w:rPr>
     </w:lvl>
     <w:lvl w:ilvl="1" w:tplc="3F82D260">
@@ -3396,7 +3294,7 @@
         <w:ind w:left="1440" w:hanging="360"/>
       </w:pPr>
       <w:rPr>
-        <w:rFonts w:hint="default" w:ascii="Symbol" w:hAnsi="Symbol"/>
+        <w:rFonts w:ascii="Symbol" w:hAnsi="Symbol" w:hint="default"/>
       </w:rPr>
     </w:lvl>
     <w:lvl w:ilvl="2" w:tplc="60ECCDF4">
@@ -3408,7 +3306,7 @@
         <w:ind w:left="2160" w:hanging="360"/>
       </w:pPr>
       <w:rPr>
-        <w:rFonts w:hint="default" w:ascii="Wingdings" w:hAnsi="Wingdings"/>
+        <w:rFonts w:ascii="Wingdings" w:hAnsi="Wingdings" w:hint="default"/>
       </w:rPr>
     </w:lvl>
     <w:lvl w:ilvl="3" w:tplc="C164B640">
@@ -3420,7 +3318,7 @@
         <w:ind w:left="2880" w:hanging="360"/>
       </w:pPr>
       <w:rPr>
-        <w:rFonts w:hint="default" w:ascii="Symbol" w:hAnsi="Symbol"/>
+        <w:rFonts w:ascii="Symbol" w:hAnsi="Symbol" w:hint="default"/>
       </w:rPr>
     </w:lvl>
     <w:lvl w:ilvl="4" w:tplc="3A901674">
@@ -3432,7 +3330,7 @@
         <w:ind w:left="3600" w:hanging="360"/>
       </w:pPr>
       <w:rPr>
-        <w:rFonts w:hint="default" w:ascii="Courier New" w:hAnsi="Courier New"/>
+        <w:rFonts w:ascii="Courier New" w:hAnsi="Courier New" w:hint="default"/>
       </w:rPr>
     </w:lvl>
     <w:lvl w:ilvl="5" w:tplc="D4D0C852">
@@ -3444,7 +3342,7 @@
         <w:ind w:left="4320" w:hanging="360"/>
       </w:pPr>
       <w:rPr>
-        <w:rFonts w:hint="default" w:ascii="Wingdings" w:hAnsi="Wingdings"/>
+        <w:rFonts w:ascii="Wingdings" w:hAnsi="Wingdings" w:hint="default"/>
       </w:rPr>
     </w:lvl>
     <w:lvl w:ilvl="6" w:tplc="764A895E">
@@ -3456,7 +3354,7 @@
         <w:ind w:left="5040" w:hanging="360"/>
       </w:pPr>
       <w:rPr>
-        <w:rFonts w:hint="default" w:ascii="Symbol" w:hAnsi="Symbol"/>
+        <w:rFonts w:ascii="Symbol" w:hAnsi="Symbol" w:hint="default"/>
       </w:rPr>
     </w:lvl>
     <w:lvl w:ilvl="7" w:tplc="5E16FF28">
@@ -3468,7 +3366,7 @@
         <w:ind w:left="5760" w:hanging="360"/>
       </w:pPr>
       <w:rPr>
-        <w:rFonts w:hint="default" w:ascii="Courier New" w:hAnsi="Courier New"/>
+        <w:rFonts w:ascii="Courier New" w:hAnsi="Courier New" w:hint="default"/>
       </w:rPr>
     </w:lvl>
     <w:lvl w:ilvl="8" w:tplc="2D3255DA">
@@ -3480,7 +3378,7 @@
         <w:ind w:left="6480" w:hanging="360"/>
       </w:pPr>
       <w:rPr>
-        <w:rFonts w:hint="default" w:ascii="Wingdings" w:hAnsi="Wingdings"/>
+        <w:rFonts w:ascii="Wingdings" w:hAnsi="Wingdings" w:hint="default"/>
       </w:rPr>
     </w:lvl>
   </w:abstractNum>
@@ -3497,7 +3395,7 @@
         <w:ind w:left="720" w:hanging="360"/>
       </w:pPr>
       <w:rPr>
-        <w:rFonts w:hint="default" w:ascii="Symbol" w:hAnsi="Symbol"/>
+        <w:rFonts w:ascii="Symbol" w:hAnsi="Symbol" w:hint="default"/>
       </w:rPr>
     </w:lvl>
     <w:lvl w:ilvl="1" w:tplc="56DC9A54">
@@ -3509,7 +3407,7 @@
         <w:ind w:left="1440" w:hanging="360"/>
       </w:pPr>
       <w:rPr>
-        <w:rFonts w:hint="default" w:ascii="Symbol" w:hAnsi="Symbol"/>
+        <w:rFonts w:ascii="Symbol" w:hAnsi="Symbol" w:hint="default"/>
       </w:rPr>
     </w:lvl>
     <w:lvl w:ilvl="2" w:tplc="06F438BC">
@@ -3521,7 +3419,7 @@
         <w:ind w:left="2160" w:hanging="360"/>
       </w:pPr>
       <w:rPr>
-        <w:rFonts w:hint="default" w:ascii="Wingdings" w:hAnsi="Wingdings"/>
+        <w:rFonts w:ascii="Wingdings" w:hAnsi="Wingdings" w:hint="default"/>
       </w:rPr>
     </w:lvl>
     <w:lvl w:ilvl="3" w:tplc="0E38FE4E">
@@ -3533,7 +3431,7 @@
         <w:ind w:left="2880" w:hanging="360"/>
       </w:pPr>
       <w:rPr>
-        <w:rFonts w:hint="default" w:ascii="Symbol" w:hAnsi="Symbol"/>
+        <w:rFonts w:ascii="Symbol" w:hAnsi="Symbol" w:hint="default"/>
       </w:rPr>
     </w:lvl>
     <w:lvl w:ilvl="4" w:tplc="986AB388">
@@ -3545,7 +3443,7 @@
         <w:ind w:left="3600" w:hanging="360"/>
       </w:pPr>
       <w:rPr>
-        <w:rFonts w:hint="default" w:ascii="Courier New" w:hAnsi="Courier New"/>
+        <w:rFonts w:ascii="Courier New" w:hAnsi="Courier New" w:hint="default"/>
       </w:rPr>
     </w:lvl>
     <w:lvl w:ilvl="5" w:tplc="E40C4936">
@@ -3557,7 +3455,7 @@
         <w:ind w:left="4320" w:hanging="360"/>
       </w:pPr>
       <w:rPr>
-        <w:rFonts w:hint="default" w:ascii="Wingdings" w:hAnsi="Wingdings"/>
+        <w:rFonts w:ascii="Wingdings" w:hAnsi="Wingdings" w:hint="default"/>
       </w:rPr>
     </w:lvl>
     <w:lvl w:ilvl="6" w:tplc="FE9A2628">
@@ -3569,7 +3467,7 @@
         <w:ind w:left="5040" w:hanging="360"/>
       </w:pPr>
       <w:rPr>
-        <w:rFonts w:hint="default" w:ascii="Symbol" w:hAnsi="Symbol"/>
+        <w:rFonts w:ascii="Symbol" w:hAnsi="Symbol" w:hint="default"/>
       </w:rPr>
     </w:lvl>
     <w:lvl w:ilvl="7" w:tplc="2E64FA06">
@@ -3581,7 +3479,7 @@
         <w:ind w:left="5760" w:hanging="360"/>
       </w:pPr>
       <w:rPr>
-        <w:rFonts w:hint="default" w:ascii="Courier New" w:hAnsi="Courier New"/>
+        <w:rFonts w:ascii="Courier New" w:hAnsi="Courier New" w:hint="default"/>
       </w:rPr>
     </w:lvl>
     <w:lvl w:ilvl="8" w:tplc="815C284C">
@@ -3593,7 +3491,7 @@
         <w:ind w:left="6480" w:hanging="360"/>
       </w:pPr>
       <w:rPr>
-        <w:rFonts w:hint="default" w:ascii="Wingdings" w:hAnsi="Wingdings"/>
+        <w:rFonts w:ascii="Wingdings" w:hAnsi="Wingdings" w:hint="default"/>
       </w:rPr>
     </w:lvl>
   </w:abstractNum>
@@ -3696,7 +3594,7 @@
         <w:ind w:left="720" w:hanging="360"/>
       </w:pPr>
       <w:rPr>
-        <w:rFonts w:hint="default" w:ascii="Symbol" w:hAnsi="Symbol"/>
+        <w:rFonts w:ascii="Symbol" w:hAnsi="Symbol" w:hint="default"/>
       </w:rPr>
     </w:lvl>
     <w:lvl w:ilvl="1" w:tplc="34C85E36">
@@ -3708,7 +3606,7 @@
         <w:ind w:left="1440" w:hanging="360"/>
       </w:pPr>
       <w:rPr>
-        <w:rFonts w:hint="default" w:ascii="Symbol" w:hAnsi="Symbol"/>
+        <w:rFonts w:ascii="Symbol" w:hAnsi="Symbol" w:hint="default"/>
       </w:rPr>
     </w:lvl>
     <w:lvl w:ilvl="2" w:tplc="D0389D12">
@@ -3720,7 +3618,7 @@
         <w:ind w:left="2160" w:hanging="360"/>
       </w:pPr>
       <w:rPr>
-        <w:rFonts w:hint="default" w:ascii="Wingdings" w:hAnsi="Wingdings"/>
+        <w:rFonts w:ascii="Wingdings" w:hAnsi="Wingdings" w:hint="default"/>
       </w:rPr>
     </w:lvl>
     <w:lvl w:ilvl="3" w:tplc="3E56C292">
@@ -3732,7 +3630,7 @@
         <w:ind w:left="2880" w:hanging="360"/>
       </w:pPr>
       <w:rPr>
-        <w:rFonts w:hint="default" w:ascii="Symbol" w:hAnsi="Symbol"/>
+        <w:rFonts w:ascii="Symbol" w:hAnsi="Symbol" w:hint="default"/>
       </w:rPr>
     </w:lvl>
     <w:lvl w:ilvl="4" w:tplc="EF10C43A">
@@ -3744,7 +3642,7 @@
         <w:ind w:left="3600" w:hanging="360"/>
       </w:pPr>
       <w:rPr>
-        <w:rFonts w:hint="default" w:ascii="Courier New" w:hAnsi="Courier New"/>
+        <w:rFonts w:ascii="Courier New" w:hAnsi="Courier New" w:hint="default"/>
       </w:rPr>
     </w:lvl>
     <w:lvl w:ilvl="5" w:tplc="6A082BD4">
@@ -3756,7 +3654,7 @@
         <w:ind w:left="4320" w:hanging="360"/>
       </w:pPr>
       <w:rPr>
-        <w:rFonts w:hint="default" w:ascii="Wingdings" w:hAnsi="Wingdings"/>
+        <w:rFonts w:ascii="Wingdings" w:hAnsi="Wingdings" w:hint="default"/>
       </w:rPr>
     </w:lvl>
     <w:lvl w:ilvl="6" w:tplc="E39A0DE2">
@@ -3768,7 +3666,7 @@
         <w:ind w:left="5040" w:hanging="360"/>
       </w:pPr>
       <w:rPr>
-        <w:rFonts w:hint="default" w:ascii="Symbol" w:hAnsi="Symbol"/>
+        <w:rFonts w:ascii="Symbol" w:hAnsi="Symbol" w:hint="default"/>
       </w:rPr>
     </w:lvl>
     <w:lvl w:ilvl="7" w:tplc="13F858FE">
@@ -3780,7 +3678,7 @@
         <w:ind w:left="5760" w:hanging="360"/>
       </w:pPr>
       <w:rPr>
-        <w:rFonts w:hint="default" w:ascii="Courier New" w:hAnsi="Courier New"/>
+        <w:rFonts w:ascii="Courier New" w:hAnsi="Courier New" w:hint="default"/>
       </w:rPr>
     </w:lvl>
     <w:lvl w:ilvl="8" w:tplc="700023CA">
@@ -3792,7 +3690,7 @@
         <w:ind w:left="6480" w:hanging="360"/>
       </w:pPr>
       <w:rPr>
-        <w:rFonts w:hint="default" w:ascii="Wingdings" w:hAnsi="Wingdings"/>
+        <w:rFonts w:ascii="Wingdings" w:hAnsi="Wingdings" w:hint="default"/>
       </w:rPr>
     </w:lvl>
   </w:abstractNum>
@@ -3809,7 +3707,7 @@
         <w:ind w:left="1428" w:hanging="360"/>
       </w:pPr>
       <w:rPr>
-        <w:rFonts w:hint="default" w:ascii="Symbol" w:hAnsi="Symbol"/>
+        <w:rFonts w:ascii="Symbol" w:hAnsi="Symbol" w:hint="default"/>
       </w:rPr>
     </w:lvl>
     <w:lvl w:ilvl="1" w:tplc="B2C48264">
@@ -3821,7 +3719,7 @@
         <w:ind w:left="2148" w:hanging="360"/>
       </w:pPr>
       <w:rPr>
-        <w:rFonts w:hint="default" w:ascii="Courier New" w:hAnsi="Courier New"/>
+        <w:rFonts w:ascii="Courier New" w:hAnsi="Courier New" w:hint="default"/>
       </w:rPr>
     </w:lvl>
     <w:lvl w:ilvl="2" w:tplc="D2A22264">
@@ -3833,7 +3731,7 @@
         <w:ind w:left="2868" w:hanging="360"/>
       </w:pPr>
       <w:rPr>
-        <w:rFonts w:hint="default" w:ascii="Wingdings" w:hAnsi="Wingdings"/>
+        <w:rFonts w:ascii="Wingdings" w:hAnsi="Wingdings" w:hint="default"/>
       </w:rPr>
     </w:lvl>
     <w:lvl w:ilvl="3" w:tplc="C2E8C7DA">
@@ -3845,7 +3743,7 @@
         <w:ind w:left="3588" w:hanging="360"/>
       </w:pPr>
       <w:rPr>
-        <w:rFonts w:hint="default" w:ascii="Symbol" w:hAnsi="Symbol"/>
+        <w:rFonts w:ascii="Symbol" w:hAnsi="Symbol" w:hint="default"/>
       </w:rPr>
     </w:lvl>
     <w:lvl w:ilvl="4" w:tplc="B224BD76">
@@ -3857,7 +3755,7 @@
         <w:ind w:left="4308" w:hanging="360"/>
       </w:pPr>
       <w:rPr>
-        <w:rFonts w:hint="default" w:ascii="Courier New" w:hAnsi="Courier New"/>
+        <w:rFonts w:ascii="Courier New" w:hAnsi="Courier New" w:hint="default"/>
       </w:rPr>
     </w:lvl>
     <w:lvl w:ilvl="5" w:tplc="F02EA924">
@@ -3869,7 +3767,7 @@
         <w:ind w:left="5028" w:hanging="360"/>
       </w:pPr>
       <w:rPr>
-        <w:rFonts w:hint="default" w:ascii="Wingdings" w:hAnsi="Wingdings"/>
+        <w:rFonts w:ascii="Wingdings" w:hAnsi="Wingdings" w:hint="default"/>
       </w:rPr>
     </w:lvl>
     <w:lvl w:ilvl="6" w:tplc="4398753E">
@@ -3881,7 +3779,7 @@
         <w:ind w:left="5748" w:hanging="360"/>
       </w:pPr>
       <w:rPr>
-        <w:rFonts w:hint="default" w:ascii="Symbol" w:hAnsi="Symbol"/>
+        <w:rFonts w:ascii="Symbol" w:hAnsi="Symbol" w:hint="default"/>
       </w:rPr>
     </w:lvl>
     <w:lvl w:ilvl="7" w:tplc="3BD27094">
@@ -3893,7 +3791,7 @@
         <w:ind w:left="6468" w:hanging="360"/>
       </w:pPr>
       <w:rPr>
-        <w:rFonts w:hint="default" w:ascii="Courier New" w:hAnsi="Courier New"/>
+        <w:rFonts w:ascii="Courier New" w:hAnsi="Courier New" w:hint="default"/>
       </w:rPr>
     </w:lvl>
     <w:lvl w:ilvl="8" w:tplc="6498B308">
@@ -3905,7 +3803,7 @@
         <w:ind w:left="7188" w:hanging="360"/>
       </w:pPr>
       <w:rPr>
-        <w:rFonts w:hint="default" w:ascii="Wingdings" w:hAnsi="Wingdings"/>
+        <w:rFonts w:ascii="Wingdings" w:hAnsi="Wingdings" w:hint="default"/>
       </w:rPr>
     </w:lvl>
   </w:abstractNum>
@@ -4293,7 +4191,7 @@
         <w:ind w:left="720" w:hanging="360"/>
       </w:pPr>
       <w:rPr>
-        <w:rFonts w:hint="default" w:ascii="Calibri" w:hAnsi="Calibri"/>
+        <w:rFonts w:ascii="Calibri" w:hAnsi="Calibri" w:hint="default"/>
       </w:rPr>
     </w:lvl>
     <w:lvl w:ilvl="1" w:tplc="A7CA9EA2">
@@ -4305,7 +4203,7 @@
         <w:ind w:left="1440" w:hanging="360"/>
       </w:pPr>
       <w:rPr>
-        <w:rFonts w:hint="default" w:ascii="Courier New" w:hAnsi="Courier New"/>
+        <w:rFonts w:ascii="Courier New" w:hAnsi="Courier New" w:hint="default"/>
       </w:rPr>
     </w:lvl>
     <w:lvl w:ilvl="2" w:tplc="232CC53C">
@@ -4317,7 +4215,7 @@
         <w:ind w:left="2160" w:hanging="360"/>
       </w:pPr>
       <w:rPr>
-        <w:rFonts w:hint="default" w:ascii="Wingdings" w:hAnsi="Wingdings"/>
+        <w:rFonts w:ascii="Wingdings" w:hAnsi="Wingdings" w:hint="default"/>
       </w:rPr>
     </w:lvl>
     <w:lvl w:ilvl="3" w:tplc="0720B132">
@@ -4329,7 +4227,7 @@
         <w:ind w:left="2880" w:hanging="360"/>
       </w:pPr>
       <w:rPr>
-        <w:rFonts w:hint="default" w:ascii="Symbol" w:hAnsi="Symbol"/>
+        <w:rFonts w:ascii="Symbol" w:hAnsi="Symbol" w:hint="default"/>
       </w:rPr>
     </w:lvl>
     <w:lvl w:ilvl="4" w:tplc="803C0540">
@@ -4341,7 +4239,7 @@
         <w:ind w:left="3600" w:hanging="360"/>
       </w:pPr>
       <w:rPr>
-        <w:rFonts w:hint="default" w:ascii="Courier New" w:hAnsi="Courier New"/>
+        <w:rFonts w:ascii="Courier New" w:hAnsi="Courier New" w:hint="default"/>
       </w:rPr>
     </w:lvl>
     <w:lvl w:ilvl="5" w:tplc="DA546FB8">
@@ -4353,7 +4251,7 @@
         <w:ind w:left="4320" w:hanging="360"/>
       </w:pPr>
       <w:rPr>
-        <w:rFonts w:hint="default" w:ascii="Wingdings" w:hAnsi="Wingdings"/>
+        <w:rFonts w:ascii="Wingdings" w:hAnsi="Wingdings" w:hint="default"/>
       </w:rPr>
     </w:lvl>
     <w:lvl w:ilvl="6" w:tplc="7A1C0EAE">
@@ -4365,7 +4263,7 @@
         <w:ind w:left="5040" w:hanging="360"/>
       </w:pPr>
       <w:rPr>
-        <w:rFonts w:hint="default" w:ascii="Symbol" w:hAnsi="Symbol"/>
+        <w:rFonts w:ascii="Symbol" w:hAnsi="Symbol" w:hint="default"/>
       </w:rPr>
     </w:lvl>
     <w:lvl w:ilvl="7" w:tplc="75C0CFAC">
@@ -4377,7 +4275,7 @@
         <w:ind w:left="5760" w:hanging="360"/>
       </w:pPr>
       <w:rPr>
-        <w:rFonts w:hint="default" w:ascii="Courier New" w:hAnsi="Courier New"/>
+        <w:rFonts w:ascii="Courier New" w:hAnsi="Courier New" w:hint="default"/>
       </w:rPr>
     </w:lvl>
     <w:lvl w:ilvl="8" w:tplc="9E245F1E">
@@ -4389,7 +4287,7 @@
         <w:ind w:left="6480" w:hanging="360"/>
       </w:pPr>
       <w:rPr>
-        <w:rFonts w:hint="default" w:ascii="Wingdings" w:hAnsi="Wingdings"/>
+        <w:rFonts w:ascii="Wingdings" w:hAnsi="Wingdings" w:hint="default"/>
       </w:rPr>
     </w:lvl>
   </w:abstractNum>
@@ -4443,7 +4341,7 @@
   <w:docDefaults>
     <w:rPrDefault>
       <w:rPr>
-        <w:rFonts w:asciiTheme="minorHAnsi" w:hAnsiTheme="minorHAnsi" w:eastAsiaTheme="minorHAnsi" w:cstheme="minorBidi"/>
+        <w:rFonts w:asciiTheme="minorHAnsi" w:eastAsiaTheme="minorHAnsi" w:hAnsiTheme="minorHAnsi" w:cstheme="minorBidi"/>
         <w:sz w:val="22"/>
         <w:szCs w:val="22"/>
         <w:lang w:val="pt-BR" w:eastAsia="en-US" w:bidi="ar-SA"/>
@@ -4458,14 +4356,14 @@
   <w:latentStyles w:defLockedState="0" w:defUIPriority="99" w:defSemiHidden="0" w:defUnhideWhenUsed="0" w:defQFormat="0" w:count="376">
     <w:lsdException w:name="Normal" w:uiPriority="0" w:qFormat="1"/>
     <w:lsdException w:name="heading 1" w:uiPriority="9" w:qFormat="1"/>
-    <w:lsdException w:name="heading 2" w:uiPriority="9" w:semiHidden="1" w:unhideWhenUsed="1" w:qFormat="1"/>
-    <w:lsdException w:name="heading 3" w:uiPriority="9" w:semiHidden="1" w:unhideWhenUsed="1" w:qFormat="1"/>
-    <w:lsdException w:name="heading 4" w:uiPriority="9" w:semiHidden="1" w:unhideWhenUsed="1" w:qFormat="1"/>
-    <w:lsdException w:name="heading 5" w:uiPriority="9" w:semiHidden="1" w:unhideWhenUsed="1" w:qFormat="1"/>
-    <w:lsdException w:name="heading 6" w:uiPriority="9" w:semiHidden="1" w:unhideWhenUsed="1" w:qFormat="1"/>
-    <w:lsdException w:name="heading 7" w:uiPriority="9" w:semiHidden="1" w:unhideWhenUsed="1" w:qFormat="1"/>
-    <w:lsdException w:name="heading 8" w:uiPriority="9" w:semiHidden="1" w:unhideWhenUsed="1" w:qFormat="1"/>
-    <w:lsdException w:name="heading 9" w:uiPriority="9" w:semiHidden="1" w:unhideWhenUsed="1" w:qFormat="1"/>
+    <w:lsdException w:name="heading 2" w:semiHidden="1" w:uiPriority="9" w:unhideWhenUsed="1" w:qFormat="1"/>
+    <w:lsdException w:name="heading 3" w:semiHidden="1" w:uiPriority="9" w:unhideWhenUsed="1" w:qFormat="1"/>
+    <w:lsdException w:name="heading 4" w:semiHidden="1" w:uiPriority="9" w:unhideWhenUsed="1" w:qFormat="1"/>
+    <w:lsdException w:name="heading 5" w:semiHidden="1" w:uiPriority="9" w:unhideWhenUsed="1" w:qFormat="1"/>
+    <w:lsdException w:name="heading 6" w:semiHidden="1" w:uiPriority="9" w:unhideWhenUsed="1" w:qFormat="1"/>
+    <w:lsdException w:name="heading 7" w:semiHidden="1" w:uiPriority="9" w:unhideWhenUsed="1" w:qFormat="1"/>
+    <w:lsdException w:name="heading 8" w:semiHidden="1" w:uiPriority="9" w:unhideWhenUsed="1" w:qFormat="1"/>
+    <w:lsdException w:name="heading 9" w:semiHidden="1" w:uiPriority="9" w:unhideWhenUsed="1" w:qFormat="1"/>
     <w:lsdException w:name="index 1" w:semiHidden="1" w:unhideWhenUsed="1"/>
     <w:lsdException w:name="index 2" w:semiHidden="1" w:unhideWhenUsed="1"/>
     <w:lsdException w:name="index 3" w:semiHidden="1" w:unhideWhenUsed="1"/>
@@ -4475,22 +4373,22 @@
     <w:lsdException w:name="index 7" w:semiHidden="1" w:unhideWhenUsed="1"/>
     <w:lsdException w:name="index 8" w:semiHidden="1" w:unhideWhenUsed="1"/>
     <w:lsdException w:name="index 9" w:semiHidden="1" w:unhideWhenUsed="1"/>
-    <w:lsdException w:name="toc 1" w:uiPriority="39" w:semiHidden="1" w:unhideWhenUsed="1"/>
-    <w:lsdException w:name="toc 2" w:uiPriority="39" w:semiHidden="1" w:unhideWhenUsed="1"/>
-    <w:lsdException w:name="toc 3" w:uiPriority="39" w:semiHidden="1" w:unhideWhenUsed="1"/>
-    <w:lsdException w:name="toc 4" w:uiPriority="39" w:semiHidden="1" w:unhideWhenUsed="1"/>
-    <w:lsdException w:name="toc 5" w:uiPriority="39" w:semiHidden="1" w:unhideWhenUsed="1"/>
-    <w:lsdException w:name="toc 6" w:uiPriority="39" w:semiHidden="1" w:unhideWhenUsed="1"/>
-    <w:lsdException w:name="toc 7" w:uiPriority="39" w:semiHidden="1" w:unhideWhenUsed="1"/>
-    <w:lsdException w:name="toc 8" w:uiPriority="39" w:semiHidden="1" w:unhideWhenUsed="1"/>
-    <w:lsdException w:name="toc 9" w:uiPriority="39" w:semiHidden="1" w:unhideWhenUsed="1"/>
+    <w:lsdException w:name="toc 1" w:semiHidden="1" w:uiPriority="39" w:unhideWhenUsed="1"/>
+    <w:lsdException w:name="toc 2" w:semiHidden="1" w:uiPriority="39" w:unhideWhenUsed="1"/>
+    <w:lsdException w:name="toc 3" w:semiHidden="1" w:uiPriority="39" w:unhideWhenUsed="1"/>
+    <w:lsdException w:name="toc 4" w:semiHidden="1" w:uiPriority="39" w:unhideWhenUsed="1"/>
+    <w:lsdException w:name="toc 5" w:semiHidden="1" w:uiPriority="39" w:unhideWhenUsed="1"/>
+    <w:lsdException w:name="toc 6" w:semiHidden="1" w:uiPriority="39" w:unhideWhenUsed="1"/>
+    <w:lsdException w:name="toc 7" w:semiHidden="1" w:uiPriority="39" w:unhideWhenUsed="1"/>
+    <w:lsdException w:name="toc 8" w:semiHidden="1" w:uiPriority="39" w:unhideWhenUsed="1"/>
+    <w:lsdException w:name="toc 9" w:semiHidden="1" w:uiPriority="39" w:unhideWhenUsed="1"/>
     <w:lsdException w:name="Normal Indent" w:semiHidden="1" w:unhideWhenUsed="1"/>
     <w:lsdException w:name="footnote text" w:semiHidden="1" w:unhideWhenUsed="1"/>
     <w:lsdException w:name="annotation text" w:semiHidden="1" w:unhideWhenUsed="1"/>
     <w:lsdException w:name="header" w:semiHidden="1" w:unhideWhenUsed="1"/>
     <w:lsdException w:name="footer" w:semiHidden="1" w:unhideWhenUsed="1"/>
     <w:lsdException w:name="index heading" w:semiHidden="1" w:unhideWhenUsed="1"/>
-    <w:lsdException w:name="caption" w:uiPriority="35" w:semiHidden="1" w:unhideWhenUsed="1" w:qFormat="1"/>
+    <w:lsdException w:name="caption" w:semiHidden="1" w:uiPriority="35" w:unhideWhenUsed="1" w:qFormat="1"/>
     <w:lsdException w:name="table of figures" w:semiHidden="1" w:unhideWhenUsed="1"/>
     <w:lsdException w:name="envelope address" w:semiHidden="1" w:unhideWhenUsed="1"/>
     <w:lsdException w:name="envelope return" w:semiHidden="1" w:unhideWhenUsed="1"/>
@@ -4521,7 +4419,7 @@
     <w:lsdException w:name="Title" w:uiPriority="10" w:qFormat="1"/>
     <w:lsdException w:name="Closing" w:semiHidden="1" w:unhideWhenUsed="1"/>
     <w:lsdException w:name="Signature" w:semiHidden="1" w:unhideWhenUsed="1"/>
-    <w:lsdException w:name="Default Paragraph Font" w:uiPriority="1" w:semiHidden="1" w:unhideWhenUsed="1"/>
+    <w:lsdException w:name="Default Paragraph Font" w:semiHidden="1" w:uiPriority="1" w:unhideWhenUsed="1"/>
     <w:lsdException w:name="Body Text" w:semiHidden="1" w:unhideWhenUsed="1"/>
     <w:lsdException w:name="Body Text Indent" w:semiHidden="1" w:unhideWhenUsed="1"/>
     <w:lsdException w:name="List Continue" w:semiHidden="1" w:unhideWhenUsed="1"/>
@@ -4721,8 +4619,8 @@
     <w:lsdException w:name="Subtle Reference" w:uiPriority="31" w:qFormat="1"/>
     <w:lsdException w:name="Intense Reference" w:uiPriority="32" w:qFormat="1"/>
     <w:lsdException w:name="Book Title" w:uiPriority="33" w:qFormat="1"/>
-    <w:lsdException w:name="Bibliography" w:uiPriority="37" w:semiHidden="1" w:unhideWhenUsed="1"/>
-    <w:lsdException w:name="TOC Heading" w:uiPriority="39" w:semiHidden="1" w:unhideWhenUsed="1" w:qFormat="1"/>
+    <w:lsdException w:name="Bibliography" w:semiHidden="1" w:uiPriority="37" w:unhideWhenUsed="1"/>
+    <w:lsdException w:name="TOC Heading" w:semiHidden="1" w:uiPriority="39" w:unhideWhenUsed="1" w:qFormat="1"/>
     <w:lsdException w:name="Plain Table 1" w:uiPriority="41"/>
     <w:lsdException w:name="Plain Table 2" w:uiPriority="42"/>
     <w:lsdException w:name="Plain Table 3" w:uiPriority="43"/>
@@ -4833,7 +4731,7 @@
     <w:lsdException w:name="Unresolved Mention" w:semiHidden="1" w:unhideWhenUsed="1"/>
     <w:lsdException w:name="Smart Link" w:semiHidden="1" w:unhideWhenUsed="1"/>
   </w:latentStyles>
-  <w:style w:type="paragraph" w:styleId="Normal" w:default="1">
+  <w:style w:type="paragraph" w:default="1" w:styleId="Normal">
     <w:name w:val="Normal"/>
     <w:qFormat/>
     <w:rsid w:val="00131939"/>
@@ -4908,19 +4806,18 @@
       <w:outlineLvl w:val="2"/>
     </w:pPr>
     <w:rPr>
-      <w:rFonts w:asciiTheme="majorHAnsi" w:hAnsiTheme="majorHAnsi" w:eastAsiaTheme="majorEastAsia" w:cstheme="majorBidi"/>
+      <w:rFonts w:asciiTheme="majorHAnsi" w:eastAsiaTheme="majorEastAsia" w:hAnsiTheme="majorHAnsi" w:cstheme="majorBidi"/>
       <w:color w:val="1F3763" w:themeColor="accent1" w:themeShade="7F"/>
       <w:sz w:val="24"/>
       <w:szCs w:val="24"/>
     </w:rPr>
   </w:style>
-  <w:style w:type="character" w:styleId="Fontepargpadro" w:default="1">
+  <w:style w:type="character" w:default="1" w:styleId="Fontepargpadro">
     <w:name w:val="Default Paragraph Font"/>
     <w:uiPriority w:val="1"/>
-    <w:semiHidden/>
     <w:unhideWhenUsed/>
   </w:style>
-  <w:style w:type="table" w:styleId="Tabelanormal" w:default="1">
+  <w:style w:type="table" w:default="1" w:styleId="Tabelanormal">
     <w:name w:val="Normal Table"/>
     <w:uiPriority w:val="99"/>
     <w:semiHidden/>
@@ -4935,7 +4832,7 @@
       </w:tblCellMar>
     </w:tblPr>
   </w:style>
-  <w:style w:type="numbering" w:styleId="Semlista" w:default="1">
+  <w:style w:type="numbering" w:default="1" w:styleId="Semlista">
     <w:name w:val="No List"/>
     <w:uiPriority w:val="99"/>
     <w:semiHidden/>
@@ -4966,7 +4863,7 @@
       <w:spacing w:after="0"/>
     </w:pPr>
   </w:style>
-  <w:style w:type="character" w:styleId="CabealhoChar" w:customStyle="1">
+  <w:style w:type="character" w:customStyle="1" w:styleId="CabealhoChar">
     <w:name w:val="Cabeçalho Char"/>
     <w:basedOn w:val="Fontepargpadro"/>
     <w:link w:val="Cabealho"/>
@@ -4988,7 +4885,7 @@
       <w:spacing w:after="0"/>
     </w:pPr>
   </w:style>
-  <w:style w:type="character" w:styleId="RodapChar" w:customStyle="1">
+  <w:style w:type="character" w:customStyle="1" w:styleId="RodapChar">
     <w:name w:val="Rodapé Char"/>
     <w:basedOn w:val="Fontepargpadro"/>
     <w:link w:val="Rodap"/>
@@ -5015,12 +4912,12 @@
     </w:pPr>
     <w:tblPr>
       <w:tblBorders>
-        <w:top w:val="single" w:color="000000" w:themeColor="text1" w:sz="4" w:space="0"/>
-        <w:left w:val="single" w:color="000000" w:themeColor="text1" w:sz="4" w:space="0"/>
-        <w:bottom w:val="single" w:color="000000" w:themeColor="text1" w:sz="4" w:space="0"/>
-        <w:right w:val="single" w:color="000000" w:themeColor="text1" w:sz="4" w:space="0"/>
-        <w:insideH w:val="single" w:color="000000" w:themeColor="text1" w:sz="4" w:space="0"/>
-        <w:insideV w:val="single" w:color="000000" w:themeColor="text1" w:sz="4" w:space="0"/>
+        <w:top w:val="single" w:sz="4" w:space="0" w:color="000000" w:themeColor="text1"/>
+        <w:left w:val="single" w:sz="4" w:space="0" w:color="000000" w:themeColor="text1"/>
+        <w:bottom w:val="single" w:sz="4" w:space="0" w:color="000000" w:themeColor="text1"/>
+        <w:right w:val="single" w:sz="4" w:space="0" w:color="000000" w:themeColor="text1"/>
+        <w:insideH w:val="single" w:sz="4" w:space="0" w:color="000000" w:themeColor="text1"/>
+        <w:insideV w:val="single" w:sz="4" w:space="0" w:color="000000" w:themeColor="text1"/>
       </w:tblBorders>
     </w:tblPr>
   </w:style>
@@ -5035,12 +4932,12 @@
       <w:tblStyleRowBandSize w:val="1"/>
       <w:tblStyleColBandSize w:val="1"/>
       <w:tblBorders>
-        <w:top w:val="single" w:color="8EAADB" w:themeColor="accent1" w:themeTint="99" w:sz="4" w:space="0"/>
-        <w:left w:val="single" w:color="8EAADB" w:themeColor="accent1" w:themeTint="99" w:sz="4" w:space="0"/>
-        <w:bottom w:val="single" w:color="8EAADB" w:themeColor="accent1" w:themeTint="99" w:sz="4" w:space="0"/>
-        <w:right w:val="single" w:color="8EAADB" w:themeColor="accent1" w:themeTint="99" w:sz="4" w:space="0"/>
-        <w:insideH w:val="single" w:color="8EAADB" w:themeColor="accent1" w:themeTint="99" w:sz="4" w:space="0"/>
-        <w:insideV w:val="single" w:color="8EAADB" w:themeColor="accent1" w:themeTint="99" w:sz="4" w:space="0"/>
+        <w:top w:val="single" w:sz="4" w:space="0" w:color="8EAADB" w:themeColor="accent1" w:themeTint="99"/>
+        <w:left w:val="single" w:sz="4" w:space="0" w:color="8EAADB" w:themeColor="accent1" w:themeTint="99"/>
+        <w:bottom w:val="single" w:sz="4" w:space="0" w:color="8EAADB" w:themeColor="accent1" w:themeTint="99"/>
+        <w:right w:val="single" w:sz="4" w:space="0" w:color="8EAADB" w:themeColor="accent1" w:themeTint="99"/>
+        <w:insideH w:val="single" w:sz="4" w:space="0" w:color="8EAADB" w:themeColor="accent1" w:themeTint="99"/>
+        <w:insideV w:val="single" w:sz="4" w:space="0" w:color="8EAADB" w:themeColor="accent1" w:themeTint="99"/>
       </w:tblBorders>
     </w:tblPr>
     <w:tblStylePr w:type="firstRow">
@@ -5052,10 +4949,10 @@
       <w:tblPr/>
       <w:tcPr>
         <w:tcBorders>
-          <w:top w:val="single" w:color="4472C4" w:themeColor="accent1" w:sz="4" w:space="0"/>
-          <w:left w:val="single" w:color="4472C4" w:themeColor="accent1" w:sz="4" w:space="0"/>
-          <w:bottom w:val="single" w:color="4472C4" w:themeColor="accent1" w:sz="4" w:space="0"/>
-          <w:right w:val="single" w:color="4472C4" w:themeColor="accent1" w:sz="4" w:space="0"/>
+          <w:top w:val="single" w:sz="4" w:space="0" w:color="4472C4" w:themeColor="accent1"/>
+          <w:left w:val="single" w:sz="4" w:space="0" w:color="4472C4" w:themeColor="accent1"/>
+          <w:bottom w:val="single" w:sz="4" w:space="0" w:color="4472C4" w:themeColor="accent1"/>
+          <w:right w:val="single" w:sz="4" w:space="0" w:color="4472C4" w:themeColor="accent1"/>
           <w:insideH w:val="nil"/>
           <w:insideV w:val="nil"/>
         </w:tcBorders>
@@ -5070,7 +4967,7 @@
       <w:tblPr/>
       <w:tcPr>
         <w:tcBorders>
-          <w:top w:val="double" w:color="4472C4" w:themeColor="accent1" w:sz="4" w:space="0"/>
+          <w:top w:val="double" w:sz="4" w:space="0" w:color="4472C4" w:themeColor="accent1"/>
         </w:tcBorders>
       </w:tcPr>
     </w:tblStylePr>
@@ -5157,14 +5054,14 @@
       </w:tcPr>
     </w:tblStylePr>
   </w:style>
-  <w:style w:type="character" w:styleId="Ttulo1Char" w:customStyle="1">
+  <w:style w:type="character" w:customStyle="1" w:styleId="Ttulo1Char">
     <w:name w:val="Título 1 Char"/>
     <w:basedOn w:val="Fontepargpadro"/>
     <w:link w:val="Ttulo1"/>
     <w:uiPriority w:val="9"/>
     <w:rsid w:val="00131939"/>
     <w:rPr>
-      <w:rFonts w:ascii="Simplon Mono" w:hAnsi="Simplon Mono" w:eastAsiaTheme="majorEastAsia" w:cstheme="majorBidi"/>
+      <w:rFonts w:ascii="Simplon Mono" w:eastAsiaTheme="majorEastAsia" w:hAnsi="Simplon Mono" w:cstheme="majorBidi"/>
       <w:b/>
       <w:bCs/>
       <w:color w:val="2F5496" w:themeColor="accent1" w:themeShade="BF"/>
@@ -5174,14 +5071,14 @@
       <w:lang w:eastAsia="pt-BR"/>
     </w:rPr>
   </w:style>
-  <w:style w:type="character" w:styleId="Ttulo2Char" w:customStyle="1">
+  <w:style w:type="character" w:customStyle="1" w:styleId="Ttulo2Char">
     <w:name w:val="Título 2 Char"/>
     <w:basedOn w:val="Fontepargpadro"/>
     <w:link w:val="Ttulo2"/>
     <w:uiPriority w:val="9"/>
     <w:rsid w:val="00131939"/>
     <w:rPr>
-      <w:rFonts w:ascii="Simplon Mono" w:hAnsi="Simplon Mono" w:eastAsiaTheme="majorEastAsia" w:cstheme="majorBidi"/>
+      <w:rFonts w:ascii="Simplon Mono" w:eastAsiaTheme="majorEastAsia" w:hAnsi="Simplon Mono" w:cstheme="majorBidi"/>
       <w:color w:val="2F5496" w:themeColor="accent1" w:themeShade="BF"/>
       <w:kern w:val="20"/>
       <w:sz w:val="26"/>
@@ -5207,12 +5104,12 @@
       <w:tblStyleRowBandSize w:val="1"/>
       <w:tblStyleColBandSize w:val="1"/>
       <w:tblBorders>
-        <w:top w:val="single" w:color="B4C6E7" w:themeColor="accent1" w:themeTint="66" w:sz="4" w:space="0"/>
-        <w:left w:val="single" w:color="B4C6E7" w:themeColor="accent1" w:themeTint="66" w:sz="4" w:space="0"/>
-        <w:bottom w:val="single" w:color="B4C6E7" w:themeColor="accent1" w:themeTint="66" w:sz="4" w:space="0"/>
-        <w:right w:val="single" w:color="B4C6E7" w:themeColor="accent1" w:themeTint="66" w:sz="4" w:space="0"/>
-        <w:insideH w:val="single" w:color="B4C6E7" w:themeColor="accent1" w:themeTint="66" w:sz="4" w:space="0"/>
-        <w:insideV w:val="single" w:color="B4C6E7" w:themeColor="accent1" w:themeTint="66" w:sz="4" w:space="0"/>
+        <w:top w:val="single" w:sz="4" w:space="0" w:color="B4C6E7" w:themeColor="accent1" w:themeTint="66"/>
+        <w:left w:val="single" w:sz="4" w:space="0" w:color="B4C6E7" w:themeColor="accent1" w:themeTint="66"/>
+        <w:bottom w:val="single" w:sz="4" w:space="0" w:color="B4C6E7" w:themeColor="accent1" w:themeTint="66"/>
+        <w:right w:val="single" w:sz="4" w:space="0" w:color="B4C6E7" w:themeColor="accent1" w:themeTint="66"/>
+        <w:insideH w:val="single" w:sz="4" w:space="0" w:color="B4C6E7" w:themeColor="accent1" w:themeTint="66"/>
+        <w:insideV w:val="single" w:sz="4" w:space="0" w:color="B4C6E7" w:themeColor="accent1" w:themeTint="66"/>
       </w:tblBorders>
     </w:tblPr>
     <w:tblStylePr w:type="firstRow">
@@ -5223,7 +5120,7 @@
       <w:tblPr/>
       <w:tcPr>
         <w:tcBorders>
-          <w:bottom w:val="single" w:color="8EAADB" w:themeColor="accent1" w:themeTint="99" w:sz="12" w:space="0"/>
+          <w:bottom w:val="single" w:sz="12" w:space="0" w:color="8EAADB" w:themeColor="accent1" w:themeTint="99"/>
         </w:tcBorders>
       </w:tcPr>
     </w:tblStylePr>
@@ -5235,7 +5132,7 @@
       <w:tblPr/>
       <w:tcPr>
         <w:tcBorders>
-          <w:top w:val="double" w:color="8EAADB" w:themeColor="accent1" w:themeTint="99" w:sz="2" w:space="0"/>
+          <w:top w:val="double" w:sz="2" w:space="0" w:color="8EAADB" w:themeColor="accent1" w:themeTint="99"/>
         </w:tcBorders>
       </w:tcPr>
     </w:tblStylePr>
@@ -5264,21 +5161,21 @@
       <w:shd w:val="clear" w:color="auto" w:fill="E1DFDD"/>
     </w:rPr>
   </w:style>
-  <w:style w:type="character" w:styleId="SemEspaamentoChar" w:customStyle="1">
+  <w:style w:type="character" w:customStyle="1" w:styleId="SemEspaamentoChar">
     <w:name w:val="Sem Espaçamento Char"/>
     <w:basedOn w:val="Fontepargpadro"/>
     <w:link w:val="SemEspaamento"/>
     <w:uiPriority w:val="1"/>
     <w:rsid w:val="002B68ED"/>
   </w:style>
-  <w:style w:type="character" w:styleId="Ttulo3Char" w:customStyle="1">
+  <w:style w:type="character" w:customStyle="1" w:styleId="Ttulo3Char">
     <w:name w:val="Título 3 Char"/>
     <w:basedOn w:val="Fontepargpadro"/>
     <w:link w:val="Ttulo3"/>
     <w:uiPriority w:val="9"/>
     <w:rsid w:val="00340CBA"/>
     <w:rPr>
-      <w:rFonts w:asciiTheme="majorHAnsi" w:hAnsiTheme="majorHAnsi" w:eastAsiaTheme="majorEastAsia" w:cstheme="majorBidi"/>
+      <w:rFonts w:asciiTheme="majorHAnsi" w:eastAsiaTheme="majorEastAsia" w:hAnsiTheme="majorHAnsi" w:cstheme="majorBidi"/>
       <w:color w:val="1F3763" w:themeColor="accent1" w:themeShade="7F"/>
       <w:kern w:val="20"/>
       <w:sz w:val="24"/>
@@ -5585,17 +5482,19 @@
 </file>
 
 <file path=customXml/item1.xml><?xml version="1.0" encoding="utf-8"?>
-<p:properties xmlns:p="http://schemas.microsoft.com/office/2006/metadata/properties" xmlns:xsi="http://www.w3.org/2001/XMLSchema-instance" xmlns:pc="http://schemas.microsoft.com/office/infopath/2007/PartnerControls">
-  <documentManagement>
-    <lcf76f155ced4ddcb4097134ff3c332f xmlns="0a53ad5e-08cc-4fba-9df9-747b79db3e02">
-      <Terms xmlns="http://schemas.microsoft.com/office/infopath/2007/PartnerControls"/>
-    </lcf76f155ced4ddcb4097134ff3c332f>
-    <TaxCatchAll xmlns="99f50afe-28e2-457c-9852-048361d66aad" xsi:nil="true"/>
-  </documentManagement>
-</p:properties>
+<?mso-contentType ?>
+<FormTemplates xmlns="http://schemas.microsoft.com/sharepoint/v3/contenttype/forms">
+  <Display>DocumentLibraryForm</Display>
+  <Edit>DocumentLibraryForm</Edit>
+  <New>DocumentLibraryForm</New>
+</FormTemplates>
 </file>
 
 <file path=customXml/item2.xml><?xml version="1.0" encoding="utf-8"?>
+<b:Sources xmlns:b="http://schemas.openxmlformats.org/officeDocument/2006/bibliography" xmlns="http://schemas.openxmlformats.org/officeDocument/2006/bibliography" SelectedStyle="\APASixthEditionOfficeOnline.xsl" StyleName="APA" Version="6"/>
+</file>
+
+<file path=customXml/item3.xml><?xml version="1.0" encoding="utf-8"?>
 <ct:contentTypeSchema xmlns:ct="http://schemas.microsoft.com/office/2006/metadata/contentType" xmlns:ma="http://schemas.microsoft.com/office/2006/metadata/properties/metaAttributes" ct:_="" ma:_="" ma:contentTypeName="Documento" ma:contentTypeID="0x0101007F8ECE7139958D46ABEDA89D12B90CBF" ma:contentTypeVersion="12" ma:contentTypeDescription="Crie um novo documento." ma:contentTypeScope="" ma:versionID="504e4214042ae000646439f7e69e4742">
   <xsd:schema xmlns:xsd="http://www.w3.org/2001/XMLSchema" xmlns:xs="http://www.w3.org/2001/XMLSchema" xmlns:p="http://schemas.microsoft.com/office/2006/metadata/properties" xmlns:ns2="0a53ad5e-08cc-4fba-9df9-747b79db3e02" xmlns:ns3="99f50afe-28e2-457c-9852-048361d66aad" targetNamespace="http://schemas.microsoft.com/office/2006/metadata/properties" ma:root="true" ma:fieldsID="858e620b6131f334f565d79b87bb2368" ns2:_="" ns3:_="">
     <xsd:import namespace="0a53ad5e-08cc-4fba-9df9-747b79db3e02"/>
@@ -5790,37 +5689,34 @@
 </ct:contentTypeSchema>
 </file>
 
-<file path=customXml/item3.xml><?xml version="1.0" encoding="utf-8"?>
-<b:Sources xmlns:b="http://schemas.openxmlformats.org/officeDocument/2006/bibliography" xmlns="http://schemas.openxmlformats.org/officeDocument/2006/bibliography" SelectedStyle="\APASixthEditionOfficeOnline.xsl" StyleName="APA" Version="6"/>
-</file>
-
 <file path=customXml/item4.xml><?xml version="1.0" encoding="utf-8"?>
-<?mso-contentType ?>
-<FormTemplates xmlns="http://schemas.microsoft.com/sharepoint/v3/contenttype/forms">
-  <Display>DocumentLibraryForm</Display>
-  <Edit>DocumentLibraryForm</Edit>
-  <New>DocumentLibraryForm</New>
-</FormTemplates>
+<p:properties xmlns:p="http://schemas.microsoft.com/office/2006/metadata/properties" xmlns:xsi="http://www.w3.org/2001/XMLSchema-instance" xmlns:pc="http://schemas.microsoft.com/office/infopath/2007/PartnerControls">
+  <documentManagement>
+    <lcf76f155ced4ddcb4097134ff3c332f xmlns="0a53ad5e-08cc-4fba-9df9-747b79db3e02">
+      <Terms xmlns="http://schemas.microsoft.com/office/infopath/2007/PartnerControls"/>
+    </lcf76f155ced4ddcb4097134ff3c332f>
+    <TaxCatchAll xmlns="99f50afe-28e2-457c-9852-048361d66aad" xsi:nil="true"/>
+  </documentManagement>
+</p:properties>
 </file>
 
 <file path=customXml/itemProps1.xml><?xml version="1.0" encoding="utf-8"?>
-<ds:datastoreItem xmlns:ds="http://schemas.openxmlformats.org/officeDocument/2006/customXml" ds:itemID="{79054B02-B215-46AC-9176-544339E93661}">
+<ds:datastoreItem xmlns:ds="http://schemas.openxmlformats.org/officeDocument/2006/customXml" ds:itemID="{B52C9AD5-4F18-4494-A12B-C11EA8399E21}">
   <ds:schemaRefs>
-    <ds:schemaRef ds:uri="http://www.w3.org/XML/1998/namespace"/>
-    <ds:schemaRef ds:uri="http://purl.org/dc/terms/"/>
-    <ds:schemaRef ds:uri="http://schemas.microsoft.com/office/2006/documentManagement/types"/>
-    <ds:schemaRef ds:uri="http://schemas.microsoft.com/office/infopath/2007/PartnerControls"/>
-    <ds:schemaRef ds:uri="http://purl.org/dc/elements/1.1/"/>
-    <ds:schemaRef ds:uri="http://schemas.openxmlformats.org/package/2006/metadata/core-properties"/>
-    <ds:schemaRef ds:uri="99f50afe-28e2-457c-9852-048361d66aad"/>
-    <ds:schemaRef ds:uri="0a53ad5e-08cc-4fba-9df9-747b79db3e02"/>
-    <ds:schemaRef ds:uri="http://schemas.microsoft.com/office/2006/metadata/properties"/>
-    <ds:schemaRef ds:uri="http://purl.org/dc/dcmitype/"/>
+    <ds:schemaRef ds:uri="http://schemas.microsoft.com/sharepoint/v3/contenttype/forms"/>
   </ds:schemaRefs>
 </ds:datastoreItem>
 </file>
 
 <file path=customXml/itemProps2.xml><?xml version="1.0" encoding="utf-8"?>
+<ds:datastoreItem xmlns:ds="http://schemas.openxmlformats.org/officeDocument/2006/customXml" ds:itemID="{43C36E59-8586-4352-8310-158AD4E65655}">
+  <ds:schemaRefs>
+    <ds:schemaRef ds:uri="http://schemas.openxmlformats.org/officeDocument/2006/bibliography"/>
+  </ds:schemaRefs>
+</ds:datastoreItem>
+</file>
+
+<file path=customXml/itemProps3.xml><?xml version="1.0" encoding="utf-8"?>
 <ds:datastoreItem xmlns:ds="http://schemas.openxmlformats.org/officeDocument/2006/customXml" ds:itemID="{8B299A9B-9EFB-406E-955B-E4E23C7F5805}">
   <ds:schemaRefs>
     <ds:schemaRef ds:uri="http://schemas.microsoft.com/office/2006/metadata/contentType"/>
@@ -5839,18 +5735,13 @@
 </ds:datastoreItem>
 </file>
 
-<file path=customXml/itemProps3.xml><?xml version="1.0" encoding="utf-8"?>
-<ds:datastoreItem xmlns:ds="http://schemas.openxmlformats.org/officeDocument/2006/customXml" ds:itemID="{43C36E59-8586-4352-8310-158AD4E65655}">
+<file path=customXml/itemProps4.xml><?xml version="1.0" encoding="utf-8"?>
+<ds:datastoreItem xmlns:ds="http://schemas.openxmlformats.org/officeDocument/2006/customXml" ds:itemID="{79054B02-B215-46AC-9176-544339E93661}">
   <ds:schemaRefs>
-    <ds:schemaRef ds:uri="http://schemas.openxmlformats.org/officeDocument/2006/bibliography"/>
-  </ds:schemaRefs>
-</ds:datastoreItem>
-</file>
-
-<file path=customXml/itemProps4.xml><?xml version="1.0" encoding="utf-8"?>
-<ds:datastoreItem xmlns:ds="http://schemas.openxmlformats.org/officeDocument/2006/customXml" ds:itemID="{B52C9AD5-4F18-4494-A12B-C11EA8399E21}">
-  <ds:schemaRefs>
-    <ds:schemaRef ds:uri="http://schemas.microsoft.com/sharepoint/v3/contenttype/forms"/>
+    <ds:schemaRef ds:uri="http://schemas.microsoft.com/office/2006/metadata/properties"/>
+    <ds:schemaRef ds:uri="http://schemas.microsoft.com/office/infopath/2007/PartnerControls"/>
+    <ds:schemaRef ds:uri="0a53ad5e-08cc-4fba-9df9-747b79db3e02"/>
+    <ds:schemaRef ds:uri="99f50afe-28e2-457c-9852-048361d66aad"/>
   </ds:schemaRefs>
 </ds:datastoreItem>
 </file>
</xml_diff>

<commit_message>
Estrutura tela de cadastro em html e css
</commit_message>
<xml_diff>
--- a/Sprint1-main/Documentação/Documentacao_Sprint1.docx
+++ b/Sprint1-main/Documentação/Documentacao_Sprint1.docx
@@ -2248,31 +2248,7 @@
           <w:sz w:val="24"/>
           <w:szCs w:val="24"/>
         </w:rPr>
-        <w:t>,</w:t>
-      </w:r>
-      <w:r>
-        <w:rPr>
-          <w:rFonts w:ascii="Arial" w:hAnsi="Arial" w:cs="Arial"/>
-          <w:sz w:val="24"/>
-          <w:szCs w:val="24"/>
-        </w:rPr>
-        <w:t xml:space="preserve"> visa </w:t>
-      </w:r>
-      <w:r>
-        <w:rPr>
-          <w:rFonts w:ascii="Arial" w:hAnsi="Arial" w:cs="Arial"/>
-          <w:sz w:val="24"/>
-          <w:szCs w:val="24"/>
-        </w:rPr>
-        <w:t xml:space="preserve">também </w:t>
-      </w:r>
-      <w:r>
-        <w:rPr>
-          <w:rFonts w:ascii="Arial" w:hAnsi="Arial" w:cs="Arial"/>
-          <w:sz w:val="24"/>
-          <w:szCs w:val="24"/>
-        </w:rPr>
-        <w:t xml:space="preserve">otimizar o espaço nas academias usando </w:t>
+        <w:t xml:space="preserve">, visa também otimizar o espaço nas academias usando </w:t>
       </w:r>
       <w:r>
         <w:rPr>
@@ -4815,6 +4791,7 @@
   <w:style w:type="character" w:default="1" w:styleId="Fontepargpadro">
     <w:name w:val="Default Paragraph Font"/>
     <w:uiPriority w:val="1"/>
+    <w:semiHidden/>
     <w:unhideWhenUsed/>
   </w:style>
   <w:style w:type="table" w:default="1" w:styleId="Tabelanormal">
@@ -5482,6 +5459,10 @@
 </file>
 
 <file path=customXml/item1.xml><?xml version="1.0" encoding="utf-8"?>
+<b:Sources xmlns:b="http://schemas.openxmlformats.org/officeDocument/2006/bibliography" xmlns="http://schemas.openxmlformats.org/officeDocument/2006/bibliography" SelectedStyle="\APASixthEditionOfficeOnline.xsl" StyleName="APA" Version="6"/>
+</file>
+
+<file path=customXml/item2.xml><?xml version="1.0" encoding="utf-8"?>
 <?mso-contentType ?>
 <FormTemplates xmlns="http://schemas.microsoft.com/sharepoint/v3/contenttype/forms">
   <Display>DocumentLibraryForm</Display>
@@ -5490,11 +5471,18 @@
 </FormTemplates>
 </file>
 
-<file path=customXml/item2.xml><?xml version="1.0" encoding="utf-8"?>
-<b:Sources xmlns:b="http://schemas.openxmlformats.org/officeDocument/2006/bibliography" xmlns="http://schemas.openxmlformats.org/officeDocument/2006/bibliography" SelectedStyle="\APASixthEditionOfficeOnline.xsl" StyleName="APA" Version="6"/>
+<file path=customXml/item3.xml><?xml version="1.0" encoding="utf-8"?>
+<p:properties xmlns:p="http://schemas.microsoft.com/office/2006/metadata/properties" xmlns:xsi="http://www.w3.org/2001/XMLSchema-instance" xmlns:pc="http://schemas.microsoft.com/office/infopath/2007/PartnerControls">
+  <documentManagement>
+    <lcf76f155ced4ddcb4097134ff3c332f xmlns="0a53ad5e-08cc-4fba-9df9-747b79db3e02">
+      <Terms xmlns="http://schemas.microsoft.com/office/infopath/2007/PartnerControls"/>
+    </lcf76f155ced4ddcb4097134ff3c332f>
+    <TaxCatchAll xmlns="99f50afe-28e2-457c-9852-048361d66aad" xsi:nil="true"/>
+  </documentManagement>
+</p:properties>
 </file>
 
-<file path=customXml/item3.xml><?xml version="1.0" encoding="utf-8"?>
+<file path=customXml/item4.xml><?xml version="1.0" encoding="utf-8"?>
 <ct:contentTypeSchema xmlns:ct="http://schemas.microsoft.com/office/2006/metadata/contentType" xmlns:ma="http://schemas.microsoft.com/office/2006/metadata/properties/metaAttributes" ct:_="" ma:_="" ma:contentTypeName="Documento" ma:contentTypeID="0x0101007F8ECE7139958D46ABEDA89D12B90CBF" ma:contentTypeVersion="12" ma:contentTypeDescription="Crie um novo documento." ma:contentTypeScope="" ma:versionID="504e4214042ae000646439f7e69e4742">
   <xsd:schema xmlns:xsd="http://www.w3.org/2001/XMLSchema" xmlns:xs="http://www.w3.org/2001/XMLSchema" xmlns:p="http://schemas.microsoft.com/office/2006/metadata/properties" xmlns:ns2="0a53ad5e-08cc-4fba-9df9-747b79db3e02" xmlns:ns3="99f50afe-28e2-457c-9852-048361d66aad" targetNamespace="http://schemas.microsoft.com/office/2006/metadata/properties" ma:root="true" ma:fieldsID="858e620b6131f334f565d79b87bb2368" ns2:_="" ns3:_="">
     <xsd:import namespace="0a53ad5e-08cc-4fba-9df9-747b79db3e02"/>
@@ -5689,18 +5677,15 @@
 </ct:contentTypeSchema>
 </file>
 
-<file path=customXml/item4.xml><?xml version="1.0" encoding="utf-8"?>
-<p:properties xmlns:p="http://schemas.microsoft.com/office/2006/metadata/properties" xmlns:xsi="http://www.w3.org/2001/XMLSchema-instance" xmlns:pc="http://schemas.microsoft.com/office/infopath/2007/PartnerControls">
-  <documentManagement>
-    <lcf76f155ced4ddcb4097134ff3c332f xmlns="0a53ad5e-08cc-4fba-9df9-747b79db3e02">
-      <Terms xmlns="http://schemas.microsoft.com/office/infopath/2007/PartnerControls"/>
-    </lcf76f155ced4ddcb4097134ff3c332f>
-    <TaxCatchAll xmlns="99f50afe-28e2-457c-9852-048361d66aad" xsi:nil="true"/>
-  </documentManagement>
-</p:properties>
+<file path=customXml/itemProps1.xml><?xml version="1.0" encoding="utf-8"?>
+<ds:datastoreItem xmlns:ds="http://schemas.openxmlformats.org/officeDocument/2006/customXml" ds:itemID="{43C36E59-8586-4352-8310-158AD4E65655}">
+  <ds:schemaRefs>
+    <ds:schemaRef ds:uri="http://schemas.openxmlformats.org/officeDocument/2006/bibliography"/>
+  </ds:schemaRefs>
+</ds:datastoreItem>
 </file>
 
-<file path=customXml/itemProps1.xml><?xml version="1.0" encoding="utf-8"?>
+<file path=customXml/itemProps2.xml><?xml version="1.0" encoding="utf-8"?>
 <ds:datastoreItem xmlns:ds="http://schemas.openxmlformats.org/officeDocument/2006/customXml" ds:itemID="{B52C9AD5-4F18-4494-A12B-C11EA8399E21}">
   <ds:schemaRefs>
     <ds:schemaRef ds:uri="http://schemas.microsoft.com/sharepoint/v3/contenttype/forms"/>
@@ -5708,15 +5693,18 @@
 </ds:datastoreItem>
 </file>
 
-<file path=customXml/itemProps2.xml><?xml version="1.0" encoding="utf-8"?>
-<ds:datastoreItem xmlns:ds="http://schemas.openxmlformats.org/officeDocument/2006/customXml" ds:itemID="{43C36E59-8586-4352-8310-158AD4E65655}">
+<file path=customXml/itemProps3.xml><?xml version="1.0" encoding="utf-8"?>
+<ds:datastoreItem xmlns:ds="http://schemas.openxmlformats.org/officeDocument/2006/customXml" ds:itemID="{79054B02-B215-46AC-9176-544339E93661}">
   <ds:schemaRefs>
-    <ds:schemaRef ds:uri="http://schemas.openxmlformats.org/officeDocument/2006/bibliography"/>
+    <ds:schemaRef ds:uri="http://schemas.microsoft.com/office/2006/metadata/properties"/>
+    <ds:schemaRef ds:uri="http://schemas.microsoft.com/office/infopath/2007/PartnerControls"/>
+    <ds:schemaRef ds:uri="0a53ad5e-08cc-4fba-9df9-747b79db3e02"/>
+    <ds:schemaRef ds:uri="99f50afe-28e2-457c-9852-048361d66aad"/>
   </ds:schemaRefs>
 </ds:datastoreItem>
 </file>
 
-<file path=customXml/itemProps3.xml><?xml version="1.0" encoding="utf-8"?>
+<file path=customXml/itemProps4.xml><?xml version="1.0" encoding="utf-8"?>
 <ds:datastoreItem xmlns:ds="http://schemas.openxmlformats.org/officeDocument/2006/customXml" ds:itemID="{8B299A9B-9EFB-406E-955B-E4E23C7F5805}">
   <ds:schemaRefs>
     <ds:schemaRef ds:uri="http://schemas.microsoft.com/office/2006/metadata/contentType"/>
@@ -5733,15 +5721,4 @@
     <ds:schemaRef ds:uri="http://schemas.microsoft.com/internal/obd"/>
   </ds:schemaRefs>
 </ds:datastoreItem>
-</file>
-
-<file path=customXml/itemProps4.xml><?xml version="1.0" encoding="utf-8"?>
-<ds:datastoreItem xmlns:ds="http://schemas.openxmlformats.org/officeDocument/2006/customXml" ds:itemID="{79054B02-B215-46AC-9176-544339E93661}">
-  <ds:schemaRefs>
-    <ds:schemaRef ds:uri="http://schemas.microsoft.com/office/2006/metadata/properties"/>
-    <ds:schemaRef ds:uri="http://schemas.microsoft.com/office/infopath/2007/PartnerControls"/>
-    <ds:schemaRef ds:uri="0a53ad5e-08cc-4fba-9df9-747b79db3e02"/>
-    <ds:schemaRef ds:uri="99f50afe-28e2-457c-9852-048361d66aad"/>
-  </ds:schemaRefs>
-</ds:datastoreItem>
 </file>
</xml_diff>